<commit_message>
Kinda cooked with that one, ngl
</commit_message>
<xml_diff>
--- a/Projektauftrag.docx
+++ b/Projektauftrag.docx
@@ -22,18 +22,39 @@
     </w:p>
     <w:p>
       <w:pPr>
+        <w:tabs>
+          <w:tab w:val="left" w:pos="2410"/>
+        </w:tabs>
+        <w:spacing w:before="160"/>
         <w:jc w:val="center"/>
         <w:rPr>
-          <w:sz w:val="96"/>
-          <w:szCs w:val="96"/>
+          <w:b/>
+          <w:bCs/>
+          <w:sz w:val="240"/>
+          <w:szCs w:val="240"/>
         </w:rPr>
       </w:pPr>
       <w:r>
         <w:rPr>
-          <w:sz w:val="96"/>
-          <w:szCs w:val="96"/>
+          <w:rFonts w:asciiTheme="majorHAnsi" w:hAnsiTheme="majorHAnsi" w:cstheme="minorHAnsi"/>
+          <w:b/>
+          <w:bCs/>
+          <w:sz w:val="72"/>
+          <w:szCs w:val="44"/>
+          <w:lang w:eastAsia="en-US"/>
         </w:rPr>
         <w:t>Projektauftrag</w:t>
+      </w:r>
+      <w:r>
+        <w:rPr>
+          <w:rFonts w:asciiTheme="majorHAnsi" w:hAnsiTheme="majorHAnsi" w:cstheme="minorHAnsi"/>
+          <w:b/>
+          <w:bCs/>
+          <w:sz w:val="72"/>
+          <w:szCs w:val="44"/>
+          <w:lang w:eastAsia="en-US"/>
+        </w:rPr>
+        <w:t xml:space="preserve"> 01622</w:t>
       </w:r>
     </w:p>
     <w:p/>
@@ -563,11 +584,40 @@
     <w:p/>
     <w:p/>
     <w:p/>
-    <w:p/>
+    <w:p>
+      <w:r>
+        <w:br w:type="page"/>
+      </w:r>
+    </w:p>
+    <w:p>
+      <w:pPr>
+        <w:tabs>
+          <w:tab w:val="left" w:pos="2410"/>
+        </w:tabs>
+        <w:spacing w:before="160"/>
+        <w:jc w:val="center"/>
+      </w:pPr>
+      <w:r>
+        <w:rPr>
+          <w:rFonts w:asciiTheme="majorHAnsi" w:hAnsiTheme="majorHAnsi" w:cstheme="minorHAnsi"/>
+          <w:b/>
+          <w:bCs/>
+          <w:sz w:val="72"/>
+          <w:szCs w:val="44"/>
+          <w:lang w:eastAsia="en-US"/>
+        </w:rPr>
+        <w:lastRenderedPageBreak/>
+        <w:t>Inhalt</w:t>
+      </w:r>
+    </w:p>
     <w:p/>
     <w:p/>
     <w:sdt>
       <w:sdtPr>
+        <w:rPr>
+          <w:sz w:val="40"/>
+          <w:szCs w:val="40"/>
+        </w:rPr>
         <w:id w:val="155094705"/>
         <w:docPartObj>
           <w:docPartGallery w:val="Table of Contents"/>
@@ -579,58 +629,107 @@
           <w:pPr>
             <w:pStyle w:val="Verzeichnis1"/>
             <w:tabs>
-              <w:tab w:val="left" w:leader="none" w:pos="480"/>
+              <w:tab w:val="clear" w:pos="9354"/>
+              <w:tab w:val="left" w:pos="480"/>
               <w:tab w:val="right" w:leader="dot" w:pos="9345"/>
             </w:tabs>
-            <w:bidi w:val="0"/>
             <w:rPr>
               <w:rStyle w:val="Hyperlink"/>
+              <w:sz w:val="40"/>
+              <w:szCs w:val="40"/>
             </w:rPr>
           </w:pPr>
           <w:r>
+            <w:rPr>
+              <w:sz w:val="40"/>
+              <w:szCs w:val="40"/>
+            </w:rPr>
             <w:fldChar w:fldCharType="begin"/>
           </w:r>
           <w:r>
-            <w:instrText xml:space="preserve">TOC \o "1-9" \z \u \h</w:instrText>
+            <w:rPr>
+              <w:sz w:val="40"/>
+              <w:szCs w:val="40"/>
+            </w:rPr>
+            <w:instrText>TOC \o "1-9" \z \u \h</w:instrText>
           </w:r>
           <w:r>
+            <w:rPr>
+              <w:sz w:val="40"/>
+              <w:szCs w:val="40"/>
+            </w:rPr>
             <w:fldChar w:fldCharType="separate"/>
           </w:r>
           <w:hyperlink w:anchor="_Toc1860618646">
             <w:r>
               <w:rPr>
                 <w:rStyle w:val="Hyperlink"/>
+                <w:sz w:val="40"/>
+                <w:szCs w:val="40"/>
               </w:rPr>
               <w:t>1</w:t>
             </w:r>
             <w:r>
+              <w:rPr>
+                <w:sz w:val="40"/>
+                <w:szCs w:val="40"/>
+              </w:rPr>
               <w:tab/>
             </w:r>
             <w:r>
               <w:rPr>
                 <w:rStyle w:val="Hyperlink"/>
+                <w:sz w:val="40"/>
+                <w:szCs w:val="40"/>
               </w:rPr>
               <w:t>Zweck des Dokuments</w:t>
             </w:r>
             <w:r>
+              <w:rPr>
+                <w:sz w:val="40"/>
+                <w:szCs w:val="40"/>
+              </w:rPr>
               <w:tab/>
             </w:r>
             <w:r>
+              <w:rPr>
+                <w:sz w:val="40"/>
+                <w:szCs w:val="40"/>
+              </w:rPr>
               <w:fldChar w:fldCharType="begin"/>
             </w:r>
             <w:r>
-              <w:instrText xml:space="preserve">PAGEREF _Toc1860618646 \h</w:instrText>
-            </w:r>
-            <w:r>
+              <w:rPr>
+                <w:sz w:val="40"/>
+                <w:szCs w:val="40"/>
+              </w:rPr>
+              <w:instrText>PAGEREF _Toc1860618646 \h</w:instrText>
+            </w:r>
+            <w:r>
+              <w:rPr>
+                <w:sz w:val="40"/>
+                <w:szCs w:val="40"/>
+              </w:rPr>
+            </w:r>
+            <w:r>
+              <w:rPr>
+                <w:sz w:val="40"/>
+                <w:szCs w:val="40"/>
+              </w:rPr>
               <w:fldChar w:fldCharType="separate"/>
             </w:r>
             <w:r>
               <w:rPr>
-                <w:rStyle w:val="Hyperlink"/>
-              </w:rPr>
-              <w:t>1</w:t>
-            </w:r>
-            <w:r>
+                <w:sz w:val="40"/>
+                <w:szCs w:val="40"/>
+              </w:rPr>
+              <w:t>3</w:t>
+            </w:r>
+            <w:r>
+              <w:rPr>
+                <w:sz w:val="40"/>
+                <w:szCs w:val="40"/>
+              </w:rPr>
               <w:fldChar w:fldCharType="end"/>
             </w:r>
           </w:hyperlink>
@@ -639,49 +738,86 @@
           <w:pPr>
             <w:pStyle w:val="Verzeichnis1"/>
             <w:tabs>
-              <w:tab w:val="left" w:leader="none" w:pos="480"/>
+              <w:tab w:val="clear" w:pos="9354"/>
+              <w:tab w:val="left" w:pos="480"/>
               <w:tab w:val="right" w:leader="dot" w:pos="9345"/>
             </w:tabs>
-            <w:bidi w:val="0"/>
             <w:rPr>
               <w:rStyle w:val="Hyperlink"/>
+              <w:sz w:val="40"/>
+              <w:szCs w:val="40"/>
             </w:rPr>
           </w:pPr>
           <w:hyperlink w:anchor="_Toc889495291">
             <w:r>
               <w:rPr>
                 <w:rStyle w:val="Hyperlink"/>
+                <w:sz w:val="40"/>
+                <w:szCs w:val="40"/>
               </w:rPr>
               <w:t>2</w:t>
             </w:r>
             <w:r>
+              <w:rPr>
+                <w:sz w:val="40"/>
+                <w:szCs w:val="40"/>
+              </w:rPr>
               <w:tab/>
             </w:r>
             <w:r>
               <w:rPr>
                 <w:rStyle w:val="Hyperlink"/>
+                <w:sz w:val="40"/>
+                <w:szCs w:val="40"/>
               </w:rPr>
               <w:t>Ausgangslage</w:t>
             </w:r>
             <w:r>
+              <w:rPr>
+                <w:sz w:val="40"/>
+                <w:szCs w:val="40"/>
+              </w:rPr>
               <w:tab/>
             </w:r>
             <w:r>
+              <w:rPr>
+                <w:sz w:val="40"/>
+                <w:szCs w:val="40"/>
+              </w:rPr>
               <w:fldChar w:fldCharType="begin"/>
             </w:r>
             <w:r>
-              <w:instrText xml:space="preserve">PAGEREF _Toc889495291 \h</w:instrText>
-            </w:r>
-            <w:r>
+              <w:rPr>
+                <w:sz w:val="40"/>
+                <w:szCs w:val="40"/>
+              </w:rPr>
+              <w:instrText>PAGEREF _Toc889495291 \h</w:instrText>
+            </w:r>
+            <w:r>
+              <w:rPr>
+                <w:sz w:val="40"/>
+                <w:szCs w:val="40"/>
+              </w:rPr>
+            </w:r>
+            <w:r>
+              <w:rPr>
+                <w:sz w:val="40"/>
+                <w:szCs w:val="40"/>
+              </w:rPr>
               <w:fldChar w:fldCharType="separate"/>
             </w:r>
             <w:r>
               <w:rPr>
-                <w:rStyle w:val="Hyperlink"/>
-              </w:rPr>
-              <w:t>2</w:t>
-            </w:r>
-            <w:r>
+                <w:sz w:val="40"/>
+                <w:szCs w:val="40"/>
+              </w:rPr>
+              <w:t>3</w:t>
+            </w:r>
+            <w:r>
+              <w:rPr>
+                <w:sz w:val="40"/>
+                <w:szCs w:val="40"/>
+              </w:rPr>
               <w:fldChar w:fldCharType="end"/>
             </w:r>
           </w:hyperlink>
@@ -690,49 +826,86 @@
           <w:pPr>
             <w:pStyle w:val="Verzeichnis1"/>
             <w:tabs>
-              <w:tab w:val="left" w:leader="none" w:pos="480"/>
+              <w:tab w:val="clear" w:pos="9354"/>
+              <w:tab w:val="left" w:pos="480"/>
               <w:tab w:val="right" w:leader="dot" w:pos="9345"/>
             </w:tabs>
-            <w:bidi w:val="0"/>
             <w:rPr>
               <w:rStyle w:val="Hyperlink"/>
+              <w:sz w:val="40"/>
+              <w:szCs w:val="40"/>
             </w:rPr>
           </w:pPr>
           <w:hyperlink w:anchor="_Toc1051505218">
             <w:r>
               <w:rPr>
                 <w:rStyle w:val="Hyperlink"/>
+                <w:sz w:val="40"/>
+                <w:szCs w:val="40"/>
               </w:rPr>
               <w:t>3</w:t>
             </w:r>
             <w:r>
+              <w:rPr>
+                <w:sz w:val="40"/>
+                <w:szCs w:val="40"/>
+              </w:rPr>
               <w:tab/>
             </w:r>
             <w:r>
               <w:rPr>
                 <w:rStyle w:val="Hyperlink"/>
+                <w:sz w:val="40"/>
+                <w:szCs w:val="40"/>
               </w:rPr>
               <w:t>Ziele und Lösungen</w:t>
             </w:r>
             <w:r>
+              <w:rPr>
+                <w:sz w:val="40"/>
+                <w:szCs w:val="40"/>
+              </w:rPr>
               <w:tab/>
             </w:r>
             <w:r>
+              <w:rPr>
+                <w:sz w:val="40"/>
+                <w:szCs w:val="40"/>
+              </w:rPr>
               <w:fldChar w:fldCharType="begin"/>
             </w:r>
             <w:r>
-              <w:instrText xml:space="preserve">PAGEREF _Toc1051505218 \h</w:instrText>
-            </w:r>
-            <w:r>
+              <w:rPr>
+                <w:sz w:val="40"/>
+                <w:szCs w:val="40"/>
+              </w:rPr>
+              <w:instrText>PAGEREF _Toc1051505218 \h</w:instrText>
+            </w:r>
+            <w:r>
+              <w:rPr>
+                <w:sz w:val="40"/>
+                <w:szCs w:val="40"/>
+              </w:rPr>
+            </w:r>
+            <w:r>
+              <w:rPr>
+                <w:sz w:val="40"/>
+                <w:szCs w:val="40"/>
+              </w:rPr>
               <w:fldChar w:fldCharType="separate"/>
             </w:r>
             <w:r>
               <w:rPr>
-                <w:rStyle w:val="Hyperlink"/>
-              </w:rPr>
-              <w:t>2</w:t>
-            </w:r>
-            <w:r>
+                <w:sz w:val="40"/>
+                <w:szCs w:val="40"/>
+              </w:rPr>
+              <w:t>3</w:t>
+            </w:r>
+            <w:r>
+              <w:rPr>
+                <w:sz w:val="40"/>
+                <w:szCs w:val="40"/>
+              </w:rPr>
               <w:fldChar w:fldCharType="end"/>
             </w:r>
           </w:hyperlink>
@@ -741,49 +914,86 @@
           <w:pPr>
             <w:pStyle w:val="Verzeichnis2"/>
             <w:tabs>
-              <w:tab w:val="left" w:leader="none" w:pos="720"/>
+              <w:tab w:val="clear" w:pos="9354"/>
+              <w:tab w:val="left" w:pos="720"/>
               <w:tab w:val="right" w:leader="dot" w:pos="9345"/>
             </w:tabs>
-            <w:bidi w:val="0"/>
             <w:rPr>
               <w:rStyle w:val="Hyperlink"/>
+              <w:sz w:val="40"/>
+              <w:szCs w:val="40"/>
             </w:rPr>
           </w:pPr>
           <w:hyperlink w:anchor="_Toc390380137">
             <w:r>
               <w:rPr>
                 <w:rStyle w:val="Hyperlink"/>
+                <w:sz w:val="40"/>
+                <w:szCs w:val="40"/>
               </w:rPr>
               <w:t>3.1</w:t>
             </w:r>
             <w:r>
+              <w:rPr>
+                <w:sz w:val="40"/>
+                <w:szCs w:val="40"/>
+              </w:rPr>
               <w:tab/>
             </w:r>
             <w:r>
               <w:rPr>
                 <w:rStyle w:val="Hyperlink"/>
+                <w:sz w:val="40"/>
+                <w:szCs w:val="40"/>
               </w:rPr>
               <w:t>Ziel</w:t>
             </w:r>
             <w:r>
+              <w:rPr>
+                <w:sz w:val="40"/>
+                <w:szCs w:val="40"/>
+              </w:rPr>
               <w:tab/>
             </w:r>
             <w:r>
+              <w:rPr>
+                <w:sz w:val="40"/>
+                <w:szCs w:val="40"/>
+              </w:rPr>
               <w:fldChar w:fldCharType="begin"/>
             </w:r>
             <w:r>
-              <w:instrText xml:space="preserve">PAGEREF _Toc390380137 \h</w:instrText>
-            </w:r>
-            <w:r>
+              <w:rPr>
+                <w:sz w:val="40"/>
+                <w:szCs w:val="40"/>
+              </w:rPr>
+              <w:instrText>PAGEREF _Toc390380137 \h</w:instrText>
+            </w:r>
+            <w:r>
+              <w:rPr>
+                <w:sz w:val="40"/>
+                <w:szCs w:val="40"/>
+              </w:rPr>
+            </w:r>
+            <w:r>
+              <w:rPr>
+                <w:sz w:val="40"/>
+                <w:szCs w:val="40"/>
+              </w:rPr>
               <w:fldChar w:fldCharType="separate"/>
             </w:r>
             <w:r>
               <w:rPr>
-                <w:rStyle w:val="Hyperlink"/>
-              </w:rPr>
-              <w:t>2</w:t>
-            </w:r>
-            <w:r>
+                <w:sz w:val="40"/>
+                <w:szCs w:val="40"/>
+              </w:rPr>
+              <w:t>3</w:t>
+            </w:r>
+            <w:r>
+              <w:rPr>
+                <w:sz w:val="40"/>
+                <w:szCs w:val="40"/>
+              </w:rPr>
               <w:fldChar w:fldCharType="end"/>
             </w:r>
           </w:hyperlink>
@@ -792,49 +1002,86 @@
           <w:pPr>
             <w:pStyle w:val="Verzeichnis2"/>
             <w:tabs>
-              <w:tab w:val="left" w:leader="none" w:pos="720"/>
+              <w:tab w:val="clear" w:pos="9354"/>
+              <w:tab w:val="left" w:pos="720"/>
               <w:tab w:val="right" w:leader="dot" w:pos="9345"/>
             </w:tabs>
-            <w:bidi w:val="0"/>
             <w:rPr>
               <w:rStyle w:val="Hyperlink"/>
+              <w:sz w:val="40"/>
+              <w:szCs w:val="40"/>
             </w:rPr>
           </w:pPr>
           <w:hyperlink w:anchor="_Toc1403009830">
             <w:r>
               <w:rPr>
                 <w:rStyle w:val="Hyperlink"/>
+                <w:sz w:val="40"/>
+                <w:szCs w:val="40"/>
               </w:rPr>
               <w:t>3.2</w:t>
             </w:r>
             <w:r>
+              <w:rPr>
+                <w:sz w:val="40"/>
+                <w:szCs w:val="40"/>
+              </w:rPr>
               <w:tab/>
             </w:r>
             <w:r>
               <w:rPr>
                 <w:rStyle w:val="Hyperlink"/>
+                <w:sz w:val="40"/>
+                <w:szCs w:val="40"/>
               </w:rPr>
               <w:t>Lösung</w:t>
             </w:r>
             <w:r>
+              <w:rPr>
+                <w:sz w:val="40"/>
+                <w:szCs w:val="40"/>
+              </w:rPr>
               <w:tab/>
             </w:r>
             <w:r>
+              <w:rPr>
+                <w:sz w:val="40"/>
+                <w:szCs w:val="40"/>
+              </w:rPr>
               <w:fldChar w:fldCharType="begin"/>
             </w:r>
             <w:r>
-              <w:instrText xml:space="preserve">PAGEREF _Toc1403009830 \h</w:instrText>
-            </w:r>
-            <w:r>
+              <w:rPr>
+                <w:sz w:val="40"/>
+                <w:szCs w:val="40"/>
+              </w:rPr>
+              <w:instrText>PAGEREF _Toc1403009830 \h</w:instrText>
+            </w:r>
+            <w:r>
+              <w:rPr>
+                <w:sz w:val="40"/>
+                <w:szCs w:val="40"/>
+              </w:rPr>
+            </w:r>
+            <w:r>
+              <w:rPr>
+                <w:sz w:val="40"/>
+                <w:szCs w:val="40"/>
+              </w:rPr>
               <w:fldChar w:fldCharType="separate"/>
             </w:r>
             <w:r>
               <w:rPr>
-                <w:rStyle w:val="Hyperlink"/>
-              </w:rPr>
-              <w:t>2</w:t>
-            </w:r>
-            <w:r>
+                <w:sz w:val="40"/>
+                <w:szCs w:val="40"/>
+              </w:rPr>
+              <w:t>3</w:t>
+            </w:r>
+            <w:r>
+              <w:rPr>
+                <w:sz w:val="40"/>
+                <w:szCs w:val="40"/>
+              </w:rPr>
               <w:fldChar w:fldCharType="end"/>
             </w:r>
           </w:hyperlink>
@@ -843,48 +1090,86 @@
           <w:pPr>
             <w:pStyle w:val="Verzeichnis1"/>
             <w:tabs>
-              <w:tab w:val="left" w:leader="none" w:pos="480"/>
+              <w:tab w:val="clear" w:pos="9354"/>
+              <w:tab w:val="left" w:pos="480"/>
               <w:tab w:val="right" w:leader="dot" w:pos="9345"/>
             </w:tabs>
             <w:rPr>
               <w:rStyle w:val="Hyperlink"/>
+              <w:sz w:val="40"/>
+              <w:szCs w:val="40"/>
             </w:rPr>
           </w:pPr>
           <w:hyperlink w:anchor="_Toc1488782070">
             <w:r>
               <w:rPr>
                 <w:rStyle w:val="Hyperlink"/>
+                <w:sz w:val="40"/>
+                <w:szCs w:val="40"/>
               </w:rPr>
               <w:t>4</w:t>
             </w:r>
             <w:r>
+              <w:rPr>
+                <w:sz w:val="40"/>
+                <w:szCs w:val="40"/>
+              </w:rPr>
               <w:tab/>
             </w:r>
             <w:r>
               <w:rPr>
                 <w:rStyle w:val="Hyperlink"/>
+                <w:sz w:val="40"/>
+                <w:szCs w:val="40"/>
               </w:rPr>
               <w:t>Planung und Organisation</w:t>
             </w:r>
             <w:r>
+              <w:rPr>
+                <w:sz w:val="40"/>
+                <w:szCs w:val="40"/>
+              </w:rPr>
               <w:tab/>
             </w:r>
             <w:r>
+              <w:rPr>
+                <w:sz w:val="40"/>
+                <w:szCs w:val="40"/>
+              </w:rPr>
               <w:fldChar w:fldCharType="begin"/>
             </w:r>
             <w:r>
-              <w:instrText xml:space="preserve">PAGEREF _Toc1488782070 \h</w:instrText>
-            </w:r>
-            <w:r>
+              <w:rPr>
+                <w:sz w:val="40"/>
+                <w:szCs w:val="40"/>
+              </w:rPr>
+              <w:instrText>PAGEREF _Toc1488782070 \h</w:instrText>
+            </w:r>
+            <w:r>
+              <w:rPr>
+                <w:sz w:val="40"/>
+                <w:szCs w:val="40"/>
+              </w:rPr>
+            </w:r>
+            <w:r>
+              <w:rPr>
+                <w:sz w:val="40"/>
+                <w:szCs w:val="40"/>
+              </w:rPr>
               <w:fldChar w:fldCharType="separate"/>
             </w:r>
             <w:r>
               <w:rPr>
-                <w:rStyle w:val="Hyperlink"/>
-              </w:rPr>
-              <w:t>2</w:t>
-            </w:r>
-            <w:r>
+                <w:sz w:val="40"/>
+                <w:szCs w:val="40"/>
+              </w:rPr>
+              <w:t>3</w:t>
+            </w:r>
+            <w:r>
+              <w:rPr>
+                <w:sz w:val="40"/>
+                <w:szCs w:val="40"/>
+              </w:rPr>
               <w:fldChar w:fldCharType="end"/>
             </w:r>
           </w:hyperlink>
@@ -893,49 +1178,86 @@
           <w:pPr>
             <w:pStyle w:val="Verzeichnis2"/>
             <w:tabs>
-              <w:tab w:val="left" w:leader="none" w:pos="720"/>
+              <w:tab w:val="clear" w:pos="9354"/>
+              <w:tab w:val="left" w:pos="720"/>
               <w:tab w:val="right" w:leader="dot" w:pos="9345"/>
             </w:tabs>
-            <w:bidi w:val="0"/>
             <w:rPr>
               <w:rStyle w:val="Hyperlink"/>
+              <w:sz w:val="40"/>
+              <w:szCs w:val="40"/>
             </w:rPr>
           </w:pPr>
           <w:hyperlink w:anchor="_Toc558065858">
             <w:r>
               <w:rPr>
                 <w:rStyle w:val="Hyperlink"/>
+                <w:sz w:val="40"/>
+                <w:szCs w:val="40"/>
               </w:rPr>
               <w:t>4.1</w:t>
             </w:r>
             <w:r>
+              <w:rPr>
+                <w:sz w:val="40"/>
+                <w:szCs w:val="40"/>
+              </w:rPr>
               <w:tab/>
             </w:r>
             <w:r>
               <w:rPr>
                 <w:rStyle w:val="Hyperlink"/>
+                <w:sz w:val="40"/>
+                <w:szCs w:val="40"/>
               </w:rPr>
               <w:t>Ressourcen</w:t>
             </w:r>
             <w:r>
+              <w:rPr>
+                <w:sz w:val="40"/>
+                <w:szCs w:val="40"/>
+              </w:rPr>
               <w:tab/>
             </w:r>
             <w:r>
+              <w:rPr>
+                <w:sz w:val="40"/>
+                <w:szCs w:val="40"/>
+              </w:rPr>
               <w:fldChar w:fldCharType="begin"/>
             </w:r>
             <w:r>
-              <w:instrText xml:space="preserve">PAGEREF _Toc558065858 \h</w:instrText>
-            </w:r>
-            <w:r>
+              <w:rPr>
+                <w:sz w:val="40"/>
+                <w:szCs w:val="40"/>
+              </w:rPr>
+              <w:instrText>PAGEREF _Toc558065858 \h</w:instrText>
+            </w:r>
+            <w:r>
+              <w:rPr>
+                <w:sz w:val="40"/>
+                <w:szCs w:val="40"/>
+              </w:rPr>
+            </w:r>
+            <w:r>
+              <w:rPr>
+                <w:sz w:val="40"/>
+                <w:szCs w:val="40"/>
+              </w:rPr>
               <w:fldChar w:fldCharType="separate"/>
             </w:r>
             <w:r>
               <w:rPr>
-                <w:rStyle w:val="Hyperlink"/>
-              </w:rPr>
-              <w:t>2</w:t>
-            </w:r>
-            <w:r>
+                <w:sz w:val="40"/>
+                <w:szCs w:val="40"/>
+              </w:rPr>
+              <w:t>3</w:t>
+            </w:r>
+            <w:r>
+              <w:rPr>
+                <w:sz w:val="40"/>
+                <w:szCs w:val="40"/>
+              </w:rPr>
               <w:fldChar w:fldCharType="end"/>
             </w:r>
           </w:hyperlink>
@@ -944,49 +1266,86 @@
           <w:pPr>
             <w:pStyle w:val="Verzeichnis2"/>
             <w:tabs>
-              <w:tab w:val="left" w:leader="none" w:pos="720"/>
+              <w:tab w:val="clear" w:pos="9354"/>
+              <w:tab w:val="left" w:pos="720"/>
               <w:tab w:val="right" w:leader="dot" w:pos="9345"/>
             </w:tabs>
-            <w:bidi w:val="0"/>
             <w:rPr>
               <w:rStyle w:val="Hyperlink"/>
+              <w:sz w:val="40"/>
+              <w:szCs w:val="40"/>
             </w:rPr>
           </w:pPr>
           <w:hyperlink w:anchor="_Toc559700633">
             <w:r>
               <w:rPr>
                 <w:rStyle w:val="Hyperlink"/>
+                <w:sz w:val="40"/>
+                <w:szCs w:val="40"/>
               </w:rPr>
               <w:t>4.2</w:t>
             </w:r>
             <w:r>
+              <w:rPr>
+                <w:sz w:val="40"/>
+                <w:szCs w:val="40"/>
+              </w:rPr>
               <w:tab/>
             </w:r>
             <w:r>
               <w:rPr>
                 <w:rStyle w:val="Hyperlink"/>
+                <w:sz w:val="40"/>
+                <w:szCs w:val="40"/>
               </w:rPr>
               <w:t>Vorgehen</w:t>
             </w:r>
             <w:r>
+              <w:rPr>
+                <w:sz w:val="40"/>
+                <w:szCs w:val="40"/>
+              </w:rPr>
               <w:tab/>
             </w:r>
             <w:r>
+              <w:rPr>
+                <w:sz w:val="40"/>
+                <w:szCs w:val="40"/>
+              </w:rPr>
               <w:fldChar w:fldCharType="begin"/>
             </w:r>
             <w:r>
-              <w:instrText xml:space="preserve">PAGEREF _Toc559700633 \h</w:instrText>
-            </w:r>
-            <w:r>
+              <w:rPr>
+                <w:sz w:val="40"/>
+                <w:szCs w:val="40"/>
+              </w:rPr>
+              <w:instrText>PAGEREF _Toc559700633 \h</w:instrText>
+            </w:r>
+            <w:r>
+              <w:rPr>
+                <w:sz w:val="40"/>
+                <w:szCs w:val="40"/>
+              </w:rPr>
+            </w:r>
+            <w:r>
+              <w:rPr>
+                <w:sz w:val="40"/>
+                <w:szCs w:val="40"/>
+              </w:rPr>
               <w:fldChar w:fldCharType="separate"/>
             </w:r>
             <w:r>
               <w:rPr>
-                <w:rStyle w:val="Hyperlink"/>
-              </w:rPr>
-              <w:t>3</w:t>
-            </w:r>
-            <w:r>
+                <w:sz w:val="40"/>
+                <w:szCs w:val="40"/>
+              </w:rPr>
+              <w:t>4</w:t>
+            </w:r>
+            <w:r>
+              <w:rPr>
+                <w:sz w:val="40"/>
+                <w:szCs w:val="40"/>
+              </w:rPr>
               <w:fldChar w:fldCharType="end"/>
             </w:r>
           </w:hyperlink>
@@ -995,49 +1354,86 @@
           <w:pPr>
             <w:pStyle w:val="Verzeichnis1"/>
             <w:tabs>
-              <w:tab w:val="left" w:leader="none" w:pos="480"/>
+              <w:tab w:val="clear" w:pos="9354"/>
+              <w:tab w:val="left" w:pos="480"/>
               <w:tab w:val="right" w:leader="dot" w:pos="9345"/>
             </w:tabs>
-            <w:bidi w:val="0"/>
             <w:rPr>
               <w:rStyle w:val="Hyperlink"/>
+              <w:sz w:val="40"/>
+              <w:szCs w:val="40"/>
             </w:rPr>
           </w:pPr>
           <w:hyperlink w:anchor="_Toc1927076737">
             <w:r>
               <w:rPr>
                 <w:rStyle w:val="Hyperlink"/>
+                <w:sz w:val="40"/>
+                <w:szCs w:val="40"/>
               </w:rPr>
               <w:t>5</w:t>
             </w:r>
             <w:r>
+              <w:rPr>
+                <w:sz w:val="40"/>
+                <w:szCs w:val="40"/>
+              </w:rPr>
               <w:tab/>
             </w:r>
             <w:r>
               <w:rPr>
                 <w:rStyle w:val="Hyperlink"/>
+                <w:sz w:val="40"/>
+                <w:szCs w:val="40"/>
               </w:rPr>
               <w:t>Wirtschaftlichkeit</w:t>
             </w:r>
             <w:r>
+              <w:rPr>
+                <w:sz w:val="40"/>
+                <w:szCs w:val="40"/>
+              </w:rPr>
               <w:tab/>
             </w:r>
             <w:r>
+              <w:rPr>
+                <w:sz w:val="40"/>
+                <w:szCs w:val="40"/>
+              </w:rPr>
               <w:fldChar w:fldCharType="begin"/>
             </w:r>
             <w:r>
-              <w:instrText xml:space="preserve">PAGEREF _Toc1927076737 \h</w:instrText>
-            </w:r>
-            <w:r>
+              <w:rPr>
+                <w:sz w:val="40"/>
+                <w:szCs w:val="40"/>
+              </w:rPr>
+              <w:instrText>PAGEREF _Toc1927076737 \h</w:instrText>
+            </w:r>
+            <w:r>
+              <w:rPr>
+                <w:sz w:val="40"/>
+                <w:szCs w:val="40"/>
+              </w:rPr>
+            </w:r>
+            <w:r>
+              <w:rPr>
+                <w:sz w:val="40"/>
+                <w:szCs w:val="40"/>
+              </w:rPr>
               <w:fldChar w:fldCharType="separate"/>
             </w:r>
             <w:r>
               <w:rPr>
-                <w:rStyle w:val="Hyperlink"/>
-              </w:rPr>
-              <w:t>3</w:t>
-            </w:r>
-            <w:r>
+                <w:sz w:val="40"/>
+                <w:szCs w:val="40"/>
+              </w:rPr>
+              <w:t>4</w:t>
+            </w:r>
+            <w:r>
+              <w:rPr>
+                <w:sz w:val="40"/>
+                <w:szCs w:val="40"/>
+              </w:rPr>
               <w:fldChar w:fldCharType="end"/>
             </w:r>
           </w:hyperlink>
@@ -1046,49 +1442,86 @@
           <w:pPr>
             <w:pStyle w:val="Verzeichnis2"/>
             <w:tabs>
-              <w:tab w:val="left" w:leader="none" w:pos="720"/>
+              <w:tab w:val="clear" w:pos="9354"/>
+              <w:tab w:val="left" w:pos="720"/>
               <w:tab w:val="right" w:leader="dot" w:pos="9345"/>
             </w:tabs>
-            <w:bidi w:val="0"/>
             <w:rPr>
               <w:rStyle w:val="Hyperlink"/>
+              <w:sz w:val="40"/>
+              <w:szCs w:val="40"/>
             </w:rPr>
           </w:pPr>
           <w:hyperlink w:anchor="_Toc1026494810">
             <w:r>
               <w:rPr>
                 <w:rStyle w:val="Hyperlink"/>
+                <w:sz w:val="40"/>
+                <w:szCs w:val="40"/>
               </w:rPr>
               <w:t>5.1</w:t>
             </w:r>
             <w:r>
+              <w:rPr>
+                <w:sz w:val="40"/>
+                <w:szCs w:val="40"/>
+              </w:rPr>
               <w:tab/>
             </w:r>
             <w:r>
               <w:rPr>
                 <w:rStyle w:val="Hyperlink"/>
+                <w:sz w:val="40"/>
+                <w:szCs w:val="40"/>
               </w:rPr>
               <w:t>Neue Einnahmen</w:t>
             </w:r>
             <w:r>
+              <w:rPr>
+                <w:sz w:val="40"/>
+                <w:szCs w:val="40"/>
+              </w:rPr>
               <w:tab/>
             </w:r>
             <w:r>
+              <w:rPr>
+                <w:sz w:val="40"/>
+                <w:szCs w:val="40"/>
+              </w:rPr>
               <w:fldChar w:fldCharType="begin"/>
             </w:r>
             <w:r>
-              <w:instrText xml:space="preserve">PAGEREF _Toc1026494810 \h</w:instrText>
-            </w:r>
-            <w:r>
+              <w:rPr>
+                <w:sz w:val="40"/>
+                <w:szCs w:val="40"/>
+              </w:rPr>
+              <w:instrText>PAGEREF _Toc1026494810 \h</w:instrText>
+            </w:r>
+            <w:r>
+              <w:rPr>
+                <w:sz w:val="40"/>
+                <w:szCs w:val="40"/>
+              </w:rPr>
+            </w:r>
+            <w:r>
+              <w:rPr>
+                <w:sz w:val="40"/>
+                <w:szCs w:val="40"/>
+              </w:rPr>
               <w:fldChar w:fldCharType="separate"/>
             </w:r>
             <w:r>
               <w:rPr>
-                <w:rStyle w:val="Hyperlink"/>
-              </w:rPr>
-              <w:t>3</w:t>
-            </w:r>
-            <w:r>
+                <w:sz w:val="40"/>
+                <w:szCs w:val="40"/>
+              </w:rPr>
+              <w:t>4</w:t>
+            </w:r>
+            <w:r>
+              <w:rPr>
+                <w:sz w:val="40"/>
+                <w:szCs w:val="40"/>
+              </w:rPr>
               <w:fldChar w:fldCharType="end"/>
             </w:r>
           </w:hyperlink>
@@ -1097,49 +1530,86 @@
           <w:pPr>
             <w:pStyle w:val="Verzeichnis2"/>
             <w:tabs>
-              <w:tab w:val="left" w:leader="none" w:pos="720"/>
+              <w:tab w:val="clear" w:pos="9354"/>
+              <w:tab w:val="left" w:pos="720"/>
               <w:tab w:val="right" w:leader="dot" w:pos="9345"/>
             </w:tabs>
-            <w:bidi w:val="0"/>
             <w:rPr>
               <w:rStyle w:val="Hyperlink"/>
+              <w:sz w:val="40"/>
+              <w:szCs w:val="40"/>
             </w:rPr>
           </w:pPr>
           <w:hyperlink w:anchor="_Toc62086918">
             <w:r>
               <w:rPr>
                 <w:rStyle w:val="Hyperlink"/>
+                <w:sz w:val="40"/>
+                <w:szCs w:val="40"/>
               </w:rPr>
               <w:t>5.2</w:t>
             </w:r>
             <w:r>
+              <w:rPr>
+                <w:sz w:val="40"/>
+                <w:szCs w:val="40"/>
+              </w:rPr>
               <w:tab/>
             </w:r>
             <w:r>
               <w:rPr>
                 <w:rStyle w:val="Hyperlink"/>
+                <w:sz w:val="40"/>
+                <w:szCs w:val="40"/>
               </w:rPr>
               <w:t>Gewinnrechnung</w:t>
             </w:r>
             <w:r>
+              <w:rPr>
+                <w:sz w:val="40"/>
+                <w:szCs w:val="40"/>
+              </w:rPr>
               <w:tab/>
             </w:r>
             <w:r>
+              <w:rPr>
+                <w:sz w:val="40"/>
+                <w:szCs w:val="40"/>
+              </w:rPr>
               <w:fldChar w:fldCharType="begin"/>
             </w:r>
             <w:r>
-              <w:instrText xml:space="preserve">PAGEREF _Toc62086918 \h</w:instrText>
-            </w:r>
-            <w:r>
+              <w:rPr>
+                <w:sz w:val="40"/>
+                <w:szCs w:val="40"/>
+              </w:rPr>
+              <w:instrText>PAGEREF _Toc62086918 \h</w:instrText>
+            </w:r>
+            <w:r>
+              <w:rPr>
+                <w:sz w:val="40"/>
+                <w:szCs w:val="40"/>
+              </w:rPr>
+            </w:r>
+            <w:r>
+              <w:rPr>
+                <w:sz w:val="40"/>
+                <w:szCs w:val="40"/>
+              </w:rPr>
               <w:fldChar w:fldCharType="separate"/>
             </w:r>
             <w:r>
               <w:rPr>
-                <w:rStyle w:val="Hyperlink"/>
-              </w:rPr>
-              <w:t>3</w:t>
-            </w:r>
-            <w:r>
+                <w:sz w:val="40"/>
+                <w:szCs w:val="40"/>
+              </w:rPr>
+              <w:t>4</w:t>
+            </w:r>
+            <w:r>
+              <w:rPr>
+                <w:sz w:val="40"/>
+                <w:szCs w:val="40"/>
+              </w:rPr>
               <w:fldChar w:fldCharType="end"/>
             </w:r>
           </w:hyperlink>
@@ -1148,53 +1618,94 @@
           <w:pPr>
             <w:pStyle w:val="Verzeichnis1"/>
             <w:tabs>
-              <w:tab w:val="left" w:leader="none" w:pos="480"/>
+              <w:tab w:val="clear" w:pos="9354"/>
+              <w:tab w:val="left" w:pos="480"/>
               <w:tab w:val="right" w:leader="dot" w:pos="9345"/>
             </w:tabs>
-            <w:bidi w:val="0"/>
             <w:rPr>
               <w:rStyle w:val="Hyperlink"/>
+              <w:sz w:val="40"/>
+              <w:szCs w:val="40"/>
             </w:rPr>
           </w:pPr>
           <w:hyperlink w:anchor="_Toc141046914">
             <w:r>
               <w:rPr>
                 <w:rStyle w:val="Hyperlink"/>
+                <w:sz w:val="40"/>
+                <w:szCs w:val="40"/>
               </w:rPr>
               <w:t>6</w:t>
             </w:r>
             <w:r>
+              <w:rPr>
+                <w:sz w:val="40"/>
+                <w:szCs w:val="40"/>
+              </w:rPr>
               <w:tab/>
             </w:r>
             <w:r>
               <w:rPr>
                 <w:rStyle w:val="Hyperlink"/>
+                <w:sz w:val="40"/>
+                <w:szCs w:val="40"/>
               </w:rPr>
               <w:t>Antrag</w:t>
             </w:r>
             <w:r>
+              <w:rPr>
+                <w:sz w:val="40"/>
+                <w:szCs w:val="40"/>
+              </w:rPr>
               <w:tab/>
             </w:r>
             <w:r>
+              <w:rPr>
+                <w:sz w:val="40"/>
+                <w:szCs w:val="40"/>
+              </w:rPr>
               <w:fldChar w:fldCharType="begin"/>
             </w:r>
             <w:r>
-              <w:instrText xml:space="preserve">PAGEREF _Toc141046914 \h</w:instrText>
-            </w:r>
-            <w:r>
+              <w:rPr>
+                <w:sz w:val="40"/>
+                <w:szCs w:val="40"/>
+              </w:rPr>
+              <w:instrText>PAGEREF _Toc141046914 \h</w:instrText>
+            </w:r>
+            <w:r>
+              <w:rPr>
+                <w:sz w:val="40"/>
+                <w:szCs w:val="40"/>
+              </w:rPr>
+            </w:r>
+            <w:r>
+              <w:rPr>
+                <w:sz w:val="40"/>
+                <w:szCs w:val="40"/>
+              </w:rPr>
               <w:fldChar w:fldCharType="separate"/>
             </w:r>
             <w:r>
               <w:rPr>
-                <w:rStyle w:val="Hyperlink"/>
-              </w:rPr>
-              <w:t>3</w:t>
-            </w:r>
-            <w:r>
+                <w:sz w:val="40"/>
+                <w:szCs w:val="40"/>
+              </w:rPr>
+              <w:t>5</w:t>
+            </w:r>
+            <w:r>
+              <w:rPr>
+                <w:sz w:val="40"/>
+                <w:szCs w:val="40"/>
+              </w:rPr>
               <w:fldChar w:fldCharType="end"/>
             </w:r>
           </w:hyperlink>
           <w:r>
+            <w:rPr>
+              <w:sz w:val="40"/>
+              <w:szCs w:val="40"/>
+            </w:rPr>
             <w:fldChar w:fldCharType="end"/>
           </w:r>
         </w:p>
@@ -1202,21 +1713,30 @@
     </w:sdt>
     <w:p>
       <w:pPr>
-        <w:pStyle w:val="Standard"/>
-      </w:pPr>
+        <w:rPr>
+          <w:sz w:val="40"/>
+          <w:szCs w:val="40"/>
+        </w:rPr>
+      </w:pPr>
+      <w:r>
+        <w:rPr>
+          <w:sz w:val="40"/>
+          <w:szCs w:val="40"/>
+        </w:rPr>
+        <w:br w:type="page"/>
+      </w:r>
     </w:p>
-    <w:p w14:noSpellErr="1">
+    <w:p/>
+    <w:p>
       <w:pPr>
         <w:pStyle w:val="berschrift1"/>
         <w:spacing w:line="360" w:lineRule="auto"/>
-        <w:rPr/>
-      </w:pPr>
-      <w:bookmarkStart w:name="_Toc1860618646" w:id="641931156"/>
-      <w:r>
-        <w:rPr/>
+      </w:pPr>
+      <w:bookmarkStart w:id="0" w:name="_Toc1860618646"/>
+      <w:r>
         <w:t>Zweck des Dokuments</w:t>
       </w:r>
-      <w:bookmarkEnd w:id="641931156"/>
+      <w:bookmarkEnd w:id="0"/>
     </w:p>
     <w:p>
       <w:pPr>
@@ -1229,18 +1749,16 @@
         <w:t xml:space="preserve"> und die Ausgangslage, Ziel Lage sowie einen groben Plan zu definieren.</w:t>
       </w:r>
     </w:p>
-    <w:p w14:noSpellErr="1">
+    <w:p>
       <w:pPr>
         <w:pStyle w:val="berschrift1"/>
         <w:spacing w:line="360" w:lineRule="auto"/>
-        <w:rPr/>
-      </w:pPr>
-      <w:bookmarkStart w:name="_Toc889495291" w:id="729173617"/>
-      <w:r>
-        <w:rPr/>
+      </w:pPr>
+      <w:bookmarkStart w:id="1" w:name="_Toc889495291"/>
+      <w:r>
         <w:t>Ausgangslage</w:t>
       </w:r>
-      <w:bookmarkEnd w:id="729173617"/>
+      <w:bookmarkEnd w:id="1"/>
     </w:p>
     <w:p>
       <w:pPr>
@@ -1256,149 +1774,109 @@
         <w:t xml:space="preserve"> um schneller beim Kunden zu sein und den stetigen Weg zwischen Büro und Kunden zu minimieren.</w:t>
       </w:r>
     </w:p>
-    <w:p w14:noSpellErr="1">
+    <w:p>
       <w:pPr>
         <w:pStyle w:val="berschrift1"/>
         <w:spacing w:line="360" w:lineRule="auto"/>
-        <w:rPr/>
-      </w:pPr>
-      <w:bookmarkStart w:name="_Toc1051505218" w:id="499373840"/>
-      <w:r>
-        <w:rPr/>
+      </w:pPr>
+      <w:bookmarkStart w:id="2" w:name="_Toc1051505218"/>
+      <w:r>
         <w:t>Ziele und Lösungen</w:t>
       </w:r>
-      <w:bookmarkEnd w:id="499373840"/>
+      <w:bookmarkEnd w:id="2"/>
     </w:p>
     <w:p>
       <w:pPr>
         <w:pStyle w:val="berschrift2"/>
-        <w:rPr/>
-      </w:pPr>
-      <w:bookmarkStart w:name="_Toc390380137" w:id="1443430329"/>
-      <w:r>
-        <w:rPr/>
+      </w:pPr>
+      <w:bookmarkStart w:id="3" w:name="_Toc390380137"/>
+      <w:r>
         <w:t>Ziel</w:t>
       </w:r>
-      <w:bookmarkEnd w:id="1443430329"/>
+      <w:bookmarkEnd w:id="3"/>
     </w:p>
     <w:p>
       <w:pPr>
         <w:spacing w:line="360" w:lineRule="auto"/>
       </w:pPr>
       <w:r>
-        <w:rPr/>
         <w:t>Das Ziel ist es, ein Büro zu errichten in welchem bis zu 10</w:t>
       </w:r>
       <w:r>
-        <w:rPr/>
         <w:t xml:space="preserve"> neue</w:t>
       </w:r>
       <w:r>
-        <w:rPr/>
         <w:t xml:space="preserve"> Mitarbeiter Platz haben. Es soll </w:t>
       </w:r>
       <w:r>
-        <w:rPr/>
         <w:t>normal</w:t>
       </w:r>
       <w:r>
-        <w:rPr/>
         <w:t xml:space="preserve"> an das Netzwerk des Hauptstandorts angeschlossen sein und ohne jegliche Einschränkungen mit </w:t>
       </w:r>
       <w:r>
-        <w:rPr/>
         <w:t xml:space="preserve">dem Rechenzentrum kommunizieren </w:t>
       </w:r>
       <w:r>
-        <w:rPr/>
         <w:t>können,</w:t>
       </w:r>
       <w:r>
-        <w:rPr/>
         <w:t xml:space="preserve"> als wäre es ebenfalls in Weinfelden.</w:t>
       </w:r>
       <w:r>
-        <w:rPr/>
         <w:t xml:space="preserve"> </w:t>
       </w:r>
     </w:p>
     <w:p>
       <w:pPr>
         <w:pStyle w:val="berschrift2"/>
-        <w:rPr/>
-      </w:pPr>
-      <w:bookmarkStart w:name="_Toc1403009830" w:id="1885003756"/>
-      <w:r>
-        <w:rPr/>
+      </w:pPr>
+      <w:bookmarkStart w:id="4" w:name="_Toc1403009830"/>
+      <w:r>
         <w:t>Lösung</w:t>
       </w:r>
-      <w:bookmarkEnd w:id="1885003756"/>
+      <w:bookmarkEnd w:id="4"/>
     </w:p>
     <w:p>
       <w:pPr>
         <w:spacing w:line="360" w:lineRule="auto"/>
       </w:pPr>
       <w:r>
-        <w:rPr/>
         <w:t xml:space="preserve">Um dieses Ziel umzusetzen, muss ein </w:t>
       </w:r>
       <w:r>
-        <w:rPr/>
         <w:t xml:space="preserve">zentral gelegenes Bürogebäude in Frauenfeld gemietet werden, welches mindestens Parkplätze für 3 Geschäftsautos und </w:t>
       </w:r>
       <w:r>
-        <w:rPr/>
         <w:t>die Autos der Mitarbeiter hat.</w:t>
       </w:r>
       <w:r>
-        <w:rPr/>
-        <w:t xml:space="preserve"> Für die IT kann man, wenn nötig die Mitarbeiter </w:t>
-      </w:r>
-      <w:r>
-        <w:rPr/>
-        <w:t>vom Hauptstandort</w:t>
-      </w:r>
-      <w:r>
-        <w:rPr/>
-        <w:t xml:space="preserve"> hinzuziehen. Für die Verbindung zwischen </w:t>
-      </w:r>
-      <w:r>
-        <w:rPr/>
-        <w:t xml:space="preserve">dem Aussen und dem Hauptstandort kann man entweder </w:t>
-      </w:r>
-      <w:r>
-        <w:rPr/>
-        <w:t>schauen,</w:t>
-      </w:r>
-      <w:r>
-        <w:rPr/>
-        <w:t xml:space="preserve"> ob es möglich ist, eine Glasfaserverbindung zu mieten oder eine Lösung mit einem VPN zu finden.</w:t>
+        <w:t xml:space="preserve"> Für die IT kann man, wenn nötig die Mitarbeiter vom Hauptstandort hinzuziehen. Für die Verbindung zwischen </w:t>
+      </w:r>
+      <w:r>
+        <w:t>dem Aussen und dem Hauptstandort kann man entweder schauen, ob es möglich ist, eine Glasfaserverbindung zu mieten oder eine Lösung mit einem VPN zu finden.</w:t>
       </w:r>
     </w:p>
-    <w:p w14:noSpellErr="1">
+    <w:p>
       <w:pPr>
         <w:pStyle w:val="berschrift1"/>
         <w:spacing w:line="360" w:lineRule="auto"/>
-        <w:rPr/>
-      </w:pPr>
-      <w:bookmarkStart w:name="_Toc1488782070" w:id="417388896"/>
-      <w:r>
-        <w:rPr/>
+      </w:pPr>
+      <w:bookmarkStart w:id="5" w:name="_Toc1488782070"/>
+      <w:r>
         <w:t>Planung und Organisation</w:t>
       </w:r>
-      <w:bookmarkEnd w:id="417388896"/>
+      <w:bookmarkEnd w:id="5"/>
     </w:p>
     <w:p>
       <w:pPr>
         <w:pStyle w:val="berschrift2"/>
-        <w:rPr/>
-      </w:pPr>
-      <w:bookmarkStart w:name="_Toc558065858" w:id="1285389802"/>
-      <w:r>
-        <w:rPr/>
+      </w:pPr>
+      <w:bookmarkStart w:id="6" w:name="_Toc558065858"/>
+      <w:r>
         <w:t>Ressourcen</w:t>
       </w:r>
-      <w:bookmarkEnd w:id="1285389802"/>
+      <w:bookmarkEnd w:id="6"/>
     </w:p>
     <w:p>
       <w:pPr>
@@ -1447,6 +1925,7 @@
           <w:b/>
           <w:bCs/>
         </w:rPr>
+        <w:lastRenderedPageBreak/>
         <w:t>100'000</w:t>
       </w:r>
       <w:r>
@@ -1504,45 +1983,36 @@
         <w:spacing w:line="360" w:lineRule="auto"/>
       </w:pPr>
       <w:r>
-        <w:rPr/>
         <w:t xml:space="preserve">Das Projekt soll ab sofort starten und bis </w:t>
       </w:r>
       <w:r>
-        <w:rPr/>
         <w:t>Ende</w:t>
       </w:r>
       <w:r>
-        <w:rPr/>
         <w:t xml:space="preserve"> August (31.0</w:t>
       </w:r>
       <w:r>
-        <w:rPr/>
         <w:t xml:space="preserve">8.2025) durch sein, da </w:t>
       </w:r>
       <w:r>
-        <w:rPr/>
         <w:t xml:space="preserve">im Herbst / Winter der Betrieb wieder ein wenig </w:t>
       </w:r>
       <w:r>
-        <w:rPr/>
         <w:t>zunimmt</w:t>
       </w:r>
       <w:r>
-        <w:rPr/>
         <w:t xml:space="preserve"> im Vergleich zum Sommer.</w:t>
       </w:r>
     </w:p>
     <w:p>
       <w:pPr>
         <w:pStyle w:val="berschrift2"/>
-        <w:rPr/>
-      </w:pPr>
-      <w:bookmarkStart w:name="_Toc559700633" w:id="319690238"/>
-      <w:r>
-        <w:rPr/>
+      </w:pPr>
+      <w:bookmarkStart w:id="7" w:name="_Toc559700633"/>
+      <w:r>
         <w:t>Vorgehen</w:t>
       </w:r>
-      <w:bookmarkEnd w:id="319690238"/>
+      <w:bookmarkEnd w:id="7"/>
     </w:p>
     <w:p>
       <w:pPr>
@@ -1633,99 +2103,80 @@
         <w:t>Büro einrichten und in Betrieb nehmen</w:t>
       </w:r>
     </w:p>
-    <w:p w14:noSpellErr="1">
+    <w:p>
       <w:pPr>
         <w:pStyle w:val="berschrift1"/>
         <w:spacing w:line="360" w:lineRule="auto"/>
-        <w:rPr/>
-      </w:pPr>
-      <w:bookmarkStart w:name="_Toc1927076737" w:id="1663127046"/>
-      <w:r>
-        <w:rPr/>
+      </w:pPr>
+      <w:bookmarkStart w:id="8" w:name="_Toc1927076737"/>
+      <w:r>
         <w:t>Wirtschaftlichkeit</w:t>
       </w:r>
-      <w:bookmarkEnd w:id="1663127046"/>
+      <w:bookmarkEnd w:id="8"/>
     </w:p>
     <w:p>
       <w:pPr>
         <w:pStyle w:val="berschrift2"/>
-        <w:rPr/>
-      </w:pPr>
-      <w:bookmarkStart w:name="_Toc1026494810" w:id="1011145669"/>
-      <w:r>
-        <w:rPr/>
+      </w:pPr>
+      <w:bookmarkStart w:id="9" w:name="_Toc1026494810"/>
+      <w:r>
         <w:t>Neue Einnahmen</w:t>
       </w:r>
-      <w:bookmarkEnd w:id="1011145669"/>
+      <w:bookmarkEnd w:id="9"/>
     </w:p>
     <w:p>
       <w:pPr>
         <w:spacing w:line="360" w:lineRule="auto"/>
       </w:pPr>
       <w:r>
-        <w:rPr/>
         <w:t>D</w:t>
       </w:r>
       <w:r>
-        <w:rPr/>
         <w:t xml:space="preserve">er neue Standort soll nicht nur die Wege verkürzen, sondern die IT-AG auch attraktiver machen für Unternehmen im Grossraum Frauenfeld Winterthur. </w:t>
       </w:r>
       <w:r>
-        <w:rPr/>
         <w:t xml:space="preserve">Es dient daher als Investitionsprojekt. </w:t>
       </w:r>
       <w:r>
-        <w:rPr/>
         <w:t xml:space="preserve">Deshalb </w:t>
       </w:r>
       <w:r>
-        <w:rPr/>
         <w:t>kann man damit rechnen, dass man pro Jahr um die</w:t>
       </w:r>
       <w:r>
-        <w:rPr/>
         <w:t xml:space="preserve"> 1-</w:t>
       </w:r>
       <w:r>
-        <w:rPr/>
         <w:t>5</w:t>
       </w:r>
       <w:r>
-        <w:rPr/>
         <w:t xml:space="preserve"> </w:t>
       </w:r>
       <w:r>
-        <w:rPr/>
         <w:t>Kunden gewinnen wird, welche jeweils</w:t>
       </w:r>
       <w:r>
-        <w:rPr/>
         <w:t xml:space="preserve"> zwischen </w:t>
       </w:r>
       <w:r>
-        <w:rPr/>
         <w:t>5</w:t>
       </w:r>
       <w:r>
-        <w:rPr/>
         <w:t xml:space="preserve">'000 und 25'000 </w:t>
       </w:r>
       <w:r>
-        <w:rPr/>
         <w:t>Franken pro Jahr für unseren Support zahlen werden.</w:t>
       </w:r>
     </w:p>
     <w:p>
       <w:pPr>
         <w:pStyle w:val="berschrift2"/>
-        <w:rPr/>
-      </w:pPr>
-      <w:bookmarkStart w:name="_Toc62086918" w:id="1264591081"/>
-      <w:r>
-        <w:rPr/>
+      </w:pPr>
+      <w:bookmarkStart w:id="10" w:name="_Toc62086918"/>
+      <w:r>
         <w:t>Gewinnrechnung</w:t>
       </w:r>
-      <w:bookmarkEnd w:id="1264591081"/>
+      <w:bookmarkEnd w:id="10"/>
     </w:p>
     <w:p>
       <w:pPr>
@@ -2124,30 +2575,24 @@
         <w:spacing w:line="360" w:lineRule="auto"/>
       </w:pPr>
     </w:p>
-    <w:p w14:noSpellErr="1">
+    <w:p>
       <w:pPr>
         <w:pStyle w:val="berschrift1"/>
         <w:spacing w:line="360" w:lineRule="auto"/>
-        <w:rPr/>
-      </w:pPr>
-      <w:bookmarkStart w:name="_Toc141046914" w:id="1438784557"/>
-      <w:r>
-        <w:rPr/>
+      </w:pPr>
+      <w:bookmarkStart w:id="11" w:name="_Toc141046914"/>
+      <w:r>
+        <w:lastRenderedPageBreak/>
         <w:t>Antrag</w:t>
       </w:r>
-      <w:bookmarkEnd w:id="1438784557"/>
+      <w:bookmarkEnd w:id="11"/>
     </w:p>
     <w:p>
       <w:pPr>
         <w:spacing w:line="360" w:lineRule="auto"/>
       </w:pPr>
       <w:r>
-        <w:rPr/>
-        <w:t>Hiermit beantragt der CEO der IT-AG dieses Projekt und die dazugehörigen Mittel</w:t>
-      </w:r>
-      <w:r>
-        <w:rPr/>
-        <w:t>.</w:t>
+        <w:t>Hiermit beantragt der CEO der IT-AG dieses Projekt und die dazugehörigen Mittel.</w:t>
       </w:r>
     </w:p>
     <w:p>
@@ -2159,16 +2604,16 @@
       <w:pPr>
         <w:spacing w:line="360" w:lineRule="auto"/>
         <w:rPr>
-          <w:b w:val="1"/>
-          <w:bCs w:val="1"/>
+          <w:b/>
+          <w:bCs/>
           <w:sz w:val="28"/>
           <w:szCs w:val="28"/>
         </w:rPr>
       </w:pPr>
       <w:r>
         <w:rPr>
-          <w:b w:val="1"/>
-          <w:bCs w:val="1"/>
+          <w:b/>
+          <w:bCs/>
           <w:sz w:val="28"/>
           <w:szCs w:val="28"/>
         </w:rPr>
@@ -2179,47 +2624,422 @@
       </w:r>
       <w:r>
         <w:rPr>
-          <w:b w:val="1"/>
-          <w:bCs w:val="1"/>
+          <w:b/>
+          <w:bCs/>
           <w:sz w:val="28"/>
           <w:szCs w:val="28"/>
         </w:rPr>
-        <w:t>&amp; Datum</w:t>
-      </w:r>
-      <w:r>
-        <w:tab/>
-      </w:r>
-    </w:p>
-    <w:p>
-      <w:pPr>
-        <w:spacing w:line="360" w:lineRule="auto"/>
+        <w:t xml:space="preserve">&amp; </w:t>
+      </w:r>
+      <w:r>
         <w:rPr>
-          <w:b w:val="1"/>
-          <w:bCs w:val="1"/>
+          <w:b/>
+          <w:bCs/>
           <w:sz w:val="28"/>
           <w:szCs w:val="28"/>
         </w:rPr>
-      </w:pPr>
+        <w:t xml:space="preserve">Ort, </w:t>
+      </w:r>
+      <w:r>
+        <w:rPr>
+          <w:b/>
+          <w:bCs/>
+          <w:sz w:val="28"/>
+          <w:szCs w:val="28"/>
+        </w:rPr>
+        <w:t>Datum</w:t>
+      </w:r>
+      <w:r>
+        <w:tab/>
+      </w:r>
     </w:p>
     <w:p>
       <w:pPr>
-        <w:pStyle w:val="Standard"/>
-        <w:suppressLineNumbers w:val="0"/>
-        <w:bidi w:val="0"/>
-        <w:spacing w:before="0" w:beforeAutospacing="off" w:after="0" w:afterAutospacing="off" w:line="360" w:lineRule="auto"/>
-        <w:ind w:left="0" w:right="0"/>
-        <w:jc w:val="left"/>
+        <w:spacing w:line="360" w:lineRule="auto"/>
         <w:rPr>
-          <w:b w:val="1"/>
-          <w:bCs w:val="1"/>
+          <w:b/>
+          <w:bCs/>
+          <w:sz w:val="28"/>
+          <w:szCs w:val="28"/>
+        </w:rPr>
+      </w:pPr>
+      <w:r>
+        <w:rPr>
+          <w:b/>
+          <w:bCs/>
+          <w:noProof/>
+          <w:sz w:val="28"/>
+          <w:szCs w:val="28"/>
+        </w:rPr>
+        <mc:AlternateContent>
+          <mc:Choice Requires="wpi">
+            <w:drawing>
+              <wp:anchor distT="0" distB="0" distL="114300" distR="114300" simplePos="0" relativeHeight="251702272" behindDoc="0" locked="0" layoutInCell="1" allowOverlap="1" wp14:anchorId="012A4911" wp14:editId="72F6342B">
+                <wp:simplePos x="0" y="0"/>
+                <wp:positionH relativeFrom="column">
+                  <wp:posOffset>2651760</wp:posOffset>
+                </wp:positionH>
+                <wp:positionV relativeFrom="paragraph">
+                  <wp:posOffset>-180975</wp:posOffset>
+                </wp:positionV>
+                <wp:extent cx="3148330" cy="681990"/>
+                <wp:effectExtent l="38100" t="38100" r="33020" b="41910"/>
+                <wp:wrapNone/>
+                <wp:docPr id="476543762" name="Freihand 99"/>
+                <wp:cNvGraphicFramePr/>
+                <a:graphic xmlns:a="http://schemas.openxmlformats.org/drawingml/2006/main">
+                  <a:graphicData uri="http://schemas.microsoft.com/office/word/2010/wordprocessingInk">
+                    <w14:contentPart bwMode="auto" r:id="rId8">
+                      <w14:nvContentPartPr>
+                        <w14:cNvContentPartPr/>
+                      </w14:nvContentPartPr>
+                      <w14:xfrm>
+                        <a:off x="0" y="0"/>
+                        <a:ext cx="3148330" cy="681990"/>
+                      </w14:xfrm>
+                    </w14:contentPart>
+                  </a:graphicData>
+                </a:graphic>
+              </wp:anchor>
+            </w:drawing>
+          </mc:Choice>
+          <mc:Fallback>
+            <w:pict>
+              <v:shapetype w14:anchorId="592A8953" id="_x0000_t75" coordsize="21600,21600" o:spt="75" o:preferrelative="t" path="m@4@5l@4@11@9@11@9@5xe" filled="f" stroked="f">
+                <v:stroke joinstyle="miter"/>
+                <v:formulas>
+                  <v:f eqn="if lineDrawn pixelLineWidth 0"/>
+                  <v:f eqn="sum @0 1 0"/>
+                  <v:f eqn="sum 0 0 @1"/>
+                  <v:f eqn="prod @2 1 2"/>
+                  <v:f eqn="prod @3 21600 pixelWidth"/>
+                  <v:f eqn="prod @3 21600 pixelHeight"/>
+                  <v:f eqn="sum @0 0 1"/>
+                  <v:f eqn="prod @6 1 2"/>
+                  <v:f eqn="prod @7 21600 pixelWidth"/>
+                  <v:f eqn="sum @8 21600 0"/>
+                  <v:f eqn="prod @7 21600 pixelHeight"/>
+                  <v:f eqn="sum @10 21600 0"/>
+                </v:formulas>
+                <v:path o:extrusionok="f" gradientshapeok="t" o:connecttype="rect"/>
+                <o:lock v:ext="edit" aspectratio="t"/>
+              </v:shapetype>
+              <v:shape id="Freihand 99" o:spid="_x0000_s1026" type="#_x0000_t75" style="position:absolute;margin-left:208.3pt;margin-top:-14.75pt;width:248.85pt;height:54.65pt;z-index:251702272;visibility:visible;mso-wrap-style:square;mso-wrap-distance-left:9pt;mso-wrap-distance-top:0;mso-wrap-distance-right:9pt;mso-wrap-distance-bottom:0;mso-position-horizontal:absolute;mso-position-horizontal-relative:text;mso-position-vertical:absolute;mso-position-vertical-relative:text" o:gfxdata="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">
+                <v:imagedata r:id="rId9" o:title=""/>
+              </v:shape>
+            </w:pict>
+          </mc:Fallback>
+        </mc:AlternateContent>
+      </w:r>
+      <w:r>
+        <w:rPr>
+          <w:b/>
+          <w:bCs/>
+          <w:noProof/>
+          <w:sz w:val="28"/>
+          <w:szCs w:val="28"/>
+        </w:rPr>
+        <mc:AlternateContent>
+          <mc:Choice Requires="wpi">
+            <w:drawing>
+              <wp:anchor distT="0" distB="0" distL="114300" distR="114300" simplePos="0" relativeHeight="251697152" behindDoc="0" locked="0" layoutInCell="1" allowOverlap="1" wp14:anchorId="27504B4F" wp14:editId="52F3A1B7">
+                <wp:simplePos x="0" y="0"/>
+                <wp:positionH relativeFrom="column">
+                  <wp:posOffset>5869940</wp:posOffset>
+                </wp:positionH>
+                <wp:positionV relativeFrom="paragraph">
+                  <wp:posOffset>137795</wp:posOffset>
+                </wp:positionV>
+                <wp:extent cx="138620" cy="217805"/>
+                <wp:effectExtent l="38100" t="38100" r="33020" b="48895"/>
+                <wp:wrapNone/>
+                <wp:docPr id="36283808" name="Freihand 93"/>
+                <wp:cNvGraphicFramePr/>
+                <a:graphic xmlns:a="http://schemas.openxmlformats.org/drawingml/2006/main">
+                  <a:graphicData uri="http://schemas.microsoft.com/office/word/2010/wordprocessingInk">
+                    <w14:contentPart bwMode="auto" r:id="rId10">
+                      <w14:nvContentPartPr>
+                        <w14:cNvContentPartPr/>
+                      </w14:nvContentPartPr>
+                      <w14:xfrm>
+                        <a:off x="0" y="0"/>
+                        <a:ext cx="138620" cy="217805"/>
+                      </w14:xfrm>
+                    </w14:contentPart>
+                  </a:graphicData>
+                </a:graphic>
+              </wp:anchor>
+            </w:drawing>
+          </mc:Choice>
+          <mc:Fallback>
+            <w:pict>
+              <v:shape w14:anchorId="58654CEB" id="Freihand 93" o:spid="_x0000_s1026" type="#_x0000_t75" style="position:absolute;margin-left:461.7pt;margin-top:10.35pt;width:11.9pt;height:18.1pt;z-index:251697152;visibility:visible;mso-wrap-style:square;mso-wrap-distance-left:9pt;mso-wrap-distance-top:0;mso-wrap-distance-right:9pt;mso-wrap-distance-bottom:0;mso-position-horizontal:absolute;mso-position-horizontal-relative:text;mso-position-vertical:absolute;mso-position-vertical-relative:text" o:gfxdata="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">
+                <v:imagedata r:id="rId11" o:title=""/>
+              </v:shape>
+            </w:pict>
+          </mc:Fallback>
+        </mc:AlternateContent>
+      </w:r>
+      <w:r>
+        <w:rPr>
+          <w:b/>
+          <w:bCs/>
+          <w:noProof/>
+          <w:sz w:val="28"/>
+          <w:szCs w:val="28"/>
+        </w:rPr>
+        <mc:AlternateContent>
+          <mc:Choice Requires="wpi">
+            <w:drawing>
+              <wp:anchor distT="0" distB="0" distL="114300" distR="114300" simplePos="0" relativeHeight="251667456" behindDoc="0" locked="0" layoutInCell="1" allowOverlap="1" wp14:anchorId="2E51070B" wp14:editId="467691E7">
+                <wp:simplePos x="0" y="0"/>
+                <wp:positionH relativeFrom="column">
+                  <wp:posOffset>1682750</wp:posOffset>
+                </wp:positionH>
+                <wp:positionV relativeFrom="paragraph">
+                  <wp:posOffset>-75565</wp:posOffset>
+                </wp:positionV>
+                <wp:extent cx="273240" cy="532765"/>
+                <wp:effectExtent l="38100" t="38100" r="0" b="38735"/>
+                <wp:wrapNone/>
+                <wp:docPr id="149844595" name="Freihand 23"/>
+                <wp:cNvGraphicFramePr/>
+                <a:graphic xmlns:a="http://schemas.openxmlformats.org/drawingml/2006/main">
+                  <a:graphicData uri="http://schemas.microsoft.com/office/word/2010/wordprocessingInk">
+                    <w14:contentPart bwMode="auto" r:id="rId12">
+                      <w14:nvContentPartPr>
+                        <w14:cNvContentPartPr/>
+                      </w14:nvContentPartPr>
+                      <w14:xfrm>
+                        <a:off x="0" y="0"/>
+                        <a:ext cx="273240" cy="532765"/>
+                      </w14:xfrm>
+                    </w14:contentPart>
+                  </a:graphicData>
+                </a:graphic>
+              </wp:anchor>
+            </w:drawing>
+          </mc:Choice>
+          <mc:Fallback>
+            <w:pict>
+              <v:shape w14:anchorId="464EE545" id="Freihand 23" o:spid="_x0000_s1026" type="#_x0000_t75" style="position:absolute;margin-left:132pt;margin-top:-6.45pt;width:22.5pt;height:42.9pt;z-index:251667456;visibility:visible;mso-wrap-style:square;mso-wrap-distance-left:9pt;mso-wrap-distance-top:0;mso-wrap-distance-right:9pt;mso-wrap-distance-bottom:0;mso-position-horizontal:absolute;mso-position-horizontal-relative:text;mso-position-vertical:absolute;mso-position-vertical-relative:text" o:gfxdata="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">
+                <v:imagedata r:id="rId13" o:title=""/>
+              </v:shape>
+            </w:pict>
+          </mc:Fallback>
+        </mc:AlternateContent>
+      </w:r>
+      <w:r>
+        <w:rPr>
+          <w:b/>
+          <w:bCs/>
+          <w:noProof/>
+          <w:sz w:val="28"/>
+          <w:szCs w:val="28"/>
+        </w:rPr>
+        <mc:AlternateContent>
+          <mc:Choice Requires="wpi">
+            <w:drawing>
+              <wp:anchor distT="0" distB="0" distL="114300" distR="114300" simplePos="0" relativeHeight="251662336" behindDoc="0" locked="0" layoutInCell="1" allowOverlap="1" wp14:anchorId="0EFE4BA3" wp14:editId="18C2A244">
+                <wp:simplePos x="0" y="0"/>
+                <wp:positionH relativeFrom="column">
+                  <wp:posOffset>698367</wp:posOffset>
+                </wp:positionH>
+                <wp:positionV relativeFrom="paragraph">
+                  <wp:posOffset>-52397</wp:posOffset>
+                </wp:positionV>
+                <wp:extent cx="1011600" cy="525600"/>
+                <wp:effectExtent l="38100" t="38100" r="36195" b="46355"/>
+                <wp:wrapNone/>
+                <wp:docPr id="1936871548" name="Freihand 18"/>
+                <wp:cNvGraphicFramePr/>
+                <a:graphic xmlns:a="http://schemas.openxmlformats.org/drawingml/2006/main">
+                  <a:graphicData uri="http://schemas.microsoft.com/office/word/2010/wordprocessingInk">
+                    <w14:contentPart bwMode="auto" r:id="rId14">
+                      <w14:nvContentPartPr>
+                        <w14:cNvContentPartPr/>
+                      </w14:nvContentPartPr>
+                      <w14:xfrm>
+                        <a:off x="0" y="0"/>
+                        <a:ext cx="1011600" cy="525600"/>
+                      </w14:xfrm>
+                    </w14:contentPart>
+                  </a:graphicData>
+                </a:graphic>
+              </wp:anchor>
+            </w:drawing>
+          </mc:Choice>
+          <mc:Fallback>
+            <w:pict>
+              <v:shape w14:anchorId="50A8859A" id="Freihand 18" o:spid="_x0000_s1026" type="#_x0000_t75" style="position:absolute;margin-left:54.5pt;margin-top:-4.65pt;width:80.6pt;height:42.4pt;z-index:251662336;visibility:visible;mso-wrap-style:square;mso-wrap-distance-left:9pt;mso-wrap-distance-top:0;mso-wrap-distance-right:9pt;mso-wrap-distance-bottom:0;mso-position-horizontal:absolute;mso-position-horizontal-relative:text;mso-position-vertical:absolute;mso-position-vertical-relative:text" o:gfxdata="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">
+                <v:imagedata r:id="rId15" o:title=""/>
+              </v:shape>
+            </w:pict>
+          </mc:Fallback>
+        </mc:AlternateContent>
+      </w:r>
+      <w:r>
+        <w:rPr>
+          <w:b/>
+          <w:bCs/>
+          <w:noProof/>
+          <w:sz w:val="28"/>
+          <w:szCs w:val="28"/>
+        </w:rPr>
+        <mc:AlternateContent>
+          <mc:Choice Requires="wpi">
+            <w:drawing>
+              <wp:anchor distT="0" distB="0" distL="114300" distR="114300" simplePos="0" relativeHeight="251660288" behindDoc="0" locked="0" layoutInCell="1" allowOverlap="1" wp14:anchorId="05F30EBA" wp14:editId="330A0FC4">
+                <wp:simplePos x="0" y="0"/>
+                <wp:positionH relativeFrom="column">
+                  <wp:posOffset>125967</wp:posOffset>
+                </wp:positionH>
+                <wp:positionV relativeFrom="paragraph">
+                  <wp:posOffset>-93437</wp:posOffset>
+                </wp:positionV>
+                <wp:extent cx="528120" cy="674640"/>
+                <wp:effectExtent l="38100" t="38100" r="43815" b="49530"/>
+                <wp:wrapNone/>
+                <wp:docPr id="789543954" name="Freihand 14"/>
+                <wp:cNvGraphicFramePr/>
+                <a:graphic xmlns:a="http://schemas.openxmlformats.org/drawingml/2006/main">
+                  <a:graphicData uri="http://schemas.microsoft.com/office/word/2010/wordprocessingInk">
+                    <w14:contentPart bwMode="auto" r:id="rId16">
+                      <w14:nvContentPartPr>
+                        <w14:cNvContentPartPr/>
+                      </w14:nvContentPartPr>
+                      <w14:xfrm>
+                        <a:off x="0" y="0"/>
+                        <a:ext cx="528120" cy="674640"/>
+                      </w14:xfrm>
+                    </w14:contentPart>
+                  </a:graphicData>
+                </a:graphic>
+              </wp:anchor>
+            </w:drawing>
+          </mc:Choice>
+          <mc:Fallback>
+            <w:pict>
+              <v:shape w14:anchorId="160B83C2" id="Freihand 14" o:spid="_x0000_s1026" type="#_x0000_t75" style="position:absolute;margin-left:9.4pt;margin-top:-7.85pt;width:42.6pt;height:54.1pt;z-index:251660288;visibility:visible;mso-wrap-style:square;mso-wrap-distance-left:9pt;mso-wrap-distance-top:0;mso-wrap-distance-right:9pt;mso-wrap-distance-bottom:0;mso-position-horizontal:absolute;mso-position-horizontal-relative:text;mso-position-vertical:absolute;mso-position-vertical-relative:text" o:gfxdata="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">
+                <v:imagedata r:id="rId17" o:title=""/>
+              </v:shape>
+            </w:pict>
+          </mc:Fallback>
+        </mc:AlternateContent>
+      </w:r>
+      <w:r>
+        <w:rPr>
+          <w:b/>
+          <w:bCs/>
+          <w:noProof/>
+          <w:sz w:val="28"/>
+          <w:szCs w:val="28"/>
+        </w:rPr>
+        <mc:AlternateContent>
+          <mc:Choice Requires="wpi">
+            <w:drawing>
+              <wp:anchor distT="0" distB="0" distL="114300" distR="114300" simplePos="0" relativeHeight="251659264" behindDoc="0" locked="0" layoutInCell="1" allowOverlap="1" wp14:anchorId="152FEC7B" wp14:editId="34B06014">
+                <wp:simplePos x="0" y="0"/>
+                <wp:positionH relativeFrom="column">
+                  <wp:posOffset>-12993</wp:posOffset>
+                </wp:positionH>
+                <wp:positionV relativeFrom="paragraph">
+                  <wp:posOffset>-107117</wp:posOffset>
+                </wp:positionV>
+                <wp:extent cx="195120" cy="753840"/>
+                <wp:effectExtent l="38100" t="38100" r="52705" b="46355"/>
+                <wp:wrapNone/>
+                <wp:docPr id="1317009153" name="Freihand 13"/>
+                <wp:cNvGraphicFramePr/>
+                <a:graphic xmlns:a="http://schemas.openxmlformats.org/drawingml/2006/main">
+                  <a:graphicData uri="http://schemas.microsoft.com/office/word/2010/wordprocessingInk">
+                    <w14:contentPart bwMode="auto" r:id="rId18">
+                      <w14:nvContentPartPr>
+                        <w14:cNvContentPartPr/>
+                      </w14:nvContentPartPr>
+                      <w14:xfrm>
+                        <a:off x="0" y="0"/>
+                        <a:ext cx="195120" cy="753840"/>
+                      </w14:xfrm>
+                    </w14:contentPart>
+                  </a:graphicData>
+                </a:graphic>
+              </wp:anchor>
+            </w:drawing>
+          </mc:Choice>
+          <mc:Fallback>
+            <w:pict>
+              <v:shape w14:anchorId="4180F96F" id="Freihand 13" o:spid="_x0000_s1026" type="#_x0000_t75" style="position:absolute;margin-left:-1.5pt;margin-top:-8.95pt;width:16.35pt;height:60.3pt;z-index:251659264;visibility:visible;mso-wrap-style:square;mso-wrap-distance-left:9pt;mso-wrap-distance-top:0;mso-wrap-distance-right:9pt;mso-wrap-distance-bottom:0;mso-position-horizontal:absolute;mso-position-horizontal-relative:text;mso-position-vertical:absolute;mso-position-vertical-relative:text" o:gfxdata="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">
+                <v:imagedata r:id="rId19" o:title=""/>
+              </v:shape>
+            </w:pict>
+          </mc:Fallback>
+        </mc:AlternateContent>
+      </w:r>
+    </w:p>
+    <w:p>
+      <w:pPr>
+        <w:spacing w:line="360" w:lineRule="auto"/>
+        <w:rPr>
+          <w:b/>
+          <w:bCs/>
           <w:sz w:val="18"/>
           <w:szCs w:val="18"/>
         </w:rPr>
       </w:pPr>
       <w:r>
         <w:rPr>
-          <w:b w:val="1"/>
-          <w:bCs w:val="1"/>
+          <w:b/>
+          <w:bCs/>
+          <w:noProof/>
+          <w:sz w:val="18"/>
+          <w:szCs w:val="18"/>
+        </w:rPr>
+        <mc:AlternateContent>
+          <mc:Choice Requires="wpi">
+            <w:drawing>
+              <wp:anchor distT="0" distB="0" distL="114300" distR="114300" simplePos="0" relativeHeight="251661312" behindDoc="0" locked="0" layoutInCell="1" allowOverlap="1" wp14:anchorId="3FC4BD05" wp14:editId="6A7B21FC">
+                <wp:simplePos x="0" y="0"/>
+                <wp:positionH relativeFrom="column">
+                  <wp:posOffset>536727</wp:posOffset>
+                </wp:positionH>
+                <wp:positionV relativeFrom="paragraph">
+                  <wp:posOffset>132298</wp:posOffset>
+                </wp:positionV>
+                <wp:extent cx="360" cy="360"/>
+                <wp:effectExtent l="38100" t="38100" r="38100" b="38100"/>
+                <wp:wrapNone/>
+                <wp:docPr id="428494123" name="Freihand 16"/>
+                <wp:cNvGraphicFramePr/>
+                <a:graphic xmlns:a="http://schemas.openxmlformats.org/drawingml/2006/main">
+                  <a:graphicData uri="http://schemas.microsoft.com/office/word/2010/wordprocessingInk">
+                    <w14:contentPart bwMode="auto" r:id="rId20">
+                      <w14:nvContentPartPr>
+                        <w14:cNvContentPartPr/>
+                      </w14:nvContentPartPr>
+                      <w14:xfrm>
+                        <a:off x="0" y="0"/>
+                        <a:ext cx="360" cy="360"/>
+                      </w14:xfrm>
+                    </w14:contentPart>
+                  </a:graphicData>
+                </a:graphic>
+              </wp:anchor>
+            </w:drawing>
+          </mc:Choice>
+          <mc:Fallback>
+            <w:pict>
+              <v:shape w14:anchorId="28EA9938" id="Freihand 16" o:spid="_x0000_s1026" type="#_x0000_t75" style="position:absolute;margin-left:41.75pt;margin-top:9.9pt;width:1.05pt;height:1.05pt;z-index:251661312;visibility:visible;mso-wrap-style:square;mso-wrap-distance-left:9pt;mso-wrap-distance-top:0;mso-wrap-distance-right:9pt;mso-wrap-distance-bottom:0;mso-position-horizontal:absolute;mso-position-horizontal-relative:text;mso-position-vertical:absolute;mso-position-vertical-relative:text" o:gfxdata="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">
+                <v:imagedata r:id="rId21" o:title=""/>
+              </v:shape>
+            </w:pict>
+          </mc:Fallback>
+        </mc:AlternateContent>
+      </w:r>
+      <w:r>
+        <w:rPr>
+          <w:b/>
+          <w:bCs/>
           <w:sz w:val="18"/>
           <w:szCs w:val="18"/>
         </w:rPr>
@@ -2227,21 +3047,41 @@
       </w:r>
       <w:r>
         <w:rPr>
-          <w:b w:val="1"/>
-          <w:bCs w:val="1"/>
+          <w:b/>
+          <w:bCs/>
           <w:sz w:val="18"/>
           <w:szCs w:val="18"/>
         </w:rPr>
-        <w:t>-----------------------------------------</w:t>
+        <w:t>--------------------</w:t>
+      </w:r>
+      <w:r>
+        <w:rPr>
+          <w:b/>
+          <w:bCs/>
+          <w:sz w:val="18"/>
+          <w:szCs w:val="18"/>
+        </w:rPr>
+        <w:tab/>
+      </w:r>
+      <w:r>
+        <w:rPr>
+          <w:b/>
+          <w:bCs/>
+          <w:sz w:val="18"/>
+          <w:szCs w:val="18"/>
+        </w:rPr>
+        <w:tab/>
+        <w:t>---------------------------------------------------------------------------------</w:t>
       </w:r>
     </w:p>
     <w:sectPr>
-      <w:footerReference w:type="default" r:id="rId8"/>
+      <w:headerReference w:type="default" r:id="rId22"/>
+      <w:footerReference w:type="default" r:id="rId23"/>
       <w:endnotePr>
         <w:numFmt w:val="decimal"/>
       </w:endnotePr>
       <w:type w:val="continuous"/>
-      <w:pgSz w:w="11906" w:h="16838" w:orient="portrait"/>
+      <w:pgSz w:w="11906" w:h="16838"/>
       <w:pgMar w:top="1418" w:right="851" w:bottom="1134" w:left="1701" w:header="709" w:footer="709" w:gutter="0"/>
       <w:cols w:space="708"/>
       <w:docGrid w:linePitch="360"/>
@@ -2432,6 +3272,67 @@
 </w:footnotes>
 </file>
 
+<file path=word/header1.xml><?xml version="1.0" encoding="utf-8"?>
+<w:hdr xmlns:wpc="http://schemas.microsoft.com/office/word/2010/wordprocessingCanvas" xmlns:cx="http://schemas.microsoft.com/office/drawing/2014/chartex" xmlns:cx1="http://schemas.microsoft.com/office/drawing/2015/9/8/chartex" xmlns:cx2="http://schemas.microsoft.com/office/drawing/2015/10/21/chartex" xmlns:cx3="http://schemas.microsoft.com/office/drawing/2016/5/9/chartex" xmlns:cx4="http://schemas.microsoft.com/office/drawing/2016/5/10/chartex" xmlns:cx5="http://schemas.microsoft.com/office/drawing/2016/5/11/chartex" xmlns:cx6="http://schemas.microsoft.com/office/drawing/2016/5/12/chartex" xmlns:cx7="http://schemas.microsoft.com/office/drawing/2016/5/13/chartex" xmlns:cx8="http://schemas.microsoft.com/office/drawing/2016/5/14/chartex" xmlns:mc="http://schemas.openxmlformats.org/markup-compatibility/2006" xmlns:aink="http://schemas.microsoft.com/office/drawing/2016/ink" xmlns:am3d="http://schemas.microsoft.com/office/drawing/2017/model3d" xmlns:o="urn:schemas-microsoft-com:office:office" xmlns:oel="http://schemas.microsoft.com/office/2019/extlst" xmlns:r="http://schemas.openxmlformats.org/officeDocument/2006/relationships" xmlns:m="http://schemas.openxmlformats.org/officeDocument/2006/math" xmlns:v="urn:schemas-microsoft-com:vml" xmlns:wp14="http://schemas.microsoft.com/office/word/2010/wordprocessingDrawing" xmlns:wp="http://schemas.openxmlformats.org/drawingml/2006/wordprocessingDrawing" xmlns:w10="urn:schemas-microsoft-com:office:word" xmlns:w="http://schemas.openxmlformats.org/wordprocessingml/2006/main" xmlns:w14="http://schemas.microsoft.com/office/word/2010/wordml" xmlns:w15="http://schemas.microsoft.com/office/word/2012/wordml" xmlns:w16cex="http://schemas.microsoft.com/office/word/2018/wordml/cex" xmlns:w16cid="http://schemas.microsoft.com/office/word/2016/wordml/cid" xmlns:w16="http://schemas.microsoft.com/office/word/2018/wordml" xmlns:w16sdtdh="http://schemas.microsoft.com/office/word/2020/wordml/sdtdatahash" xmlns:w16se="http://schemas.microsoft.com/office/word/2015/wordml/symex" xmlns:wpg="http://schemas.microsoft.com/office/word/2010/wordprocessingGroup" xmlns:wpi="http://schemas.microsoft.com/office/word/2010/wordprocessingInk" xmlns:wne="http://schemas.microsoft.com/office/word/2006/wordml" xmlns:wps="http://schemas.microsoft.com/office/word/2010/wordprocessingShape" mc:Ignorable="w14 w15 w16se w16cid w16 w16cex w16sdtdh wp14">
+  <w:p>
+    <w:pPr>
+      <w:pStyle w:val="Kopfzeile"/>
+    </w:pPr>
+    <w:r>
+      <w:drawing>
+        <wp:anchor distT="0" distB="0" distL="114300" distR="114300" simplePos="0" relativeHeight="251658240" behindDoc="1" locked="0" layoutInCell="1" allowOverlap="1" wp14:anchorId="756A562E" wp14:editId="7EFC3760">
+          <wp:simplePos x="0" y="0"/>
+          <wp:positionH relativeFrom="page">
+            <wp:align>right</wp:align>
+          </wp:positionH>
+          <wp:positionV relativeFrom="paragraph">
+            <wp:posOffset>-450215</wp:posOffset>
+          </wp:positionV>
+          <wp:extent cx="1488352" cy="971550"/>
+          <wp:effectExtent l="0" t="0" r="0" b="0"/>
+          <wp:wrapNone/>
+          <wp:docPr id="1694754031" name="Grafik 1"/>
+          <wp:cNvGraphicFramePr>
+            <a:graphicFrameLocks xmlns:a="http://schemas.openxmlformats.org/drawingml/2006/main" noChangeAspect="1"/>
+          </wp:cNvGraphicFramePr>
+          <a:graphic xmlns:a="http://schemas.openxmlformats.org/drawingml/2006/main">
+            <a:graphicData uri="http://schemas.openxmlformats.org/drawingml/2006/picture">
+              <pic:pic xmlns:pic="http://schemas.openxmlformats.org/drawingml/2006/picture">
+                <pic:nvPicPr>
+                  <pic:cNvPr id="1694754031" name=""/>
+                  <pic:cNvPicPr/>
+                </pic:nvPicPr>
+                <pic:blipFill>
+                  <a:blip r:embed="rId1">
+                    <a:extLst>
+                      <a:ext uri="{28A0092B-C50C-407E-A947-70E740481C1C}">
+                        <a14:useLocalDpi xmlns:a14="http://schemas.microsoft.com/office/drawing/2010/main" val="0"/>
+                      </a:ext>
+                    </a:extLst>
+                  </a:blip>
+                  <a:stretch>
+                    <a:fillRect/>
+                  </a:stretch>
+                </pic:blipFill>
+                <pic:spPr>
+                  <a:xfrm>
+                    <a:off x="0" y="0"/>
+                    <a:ext cx="1488352" cy="971550"/>
+                  </a:xfrm>
+                  <a:prstGeom prst="rect">
+                    <a:avLst/>
+                  </a:prstGeom>
+                </pic:spPr>
+              </pic:pic>
+            </a:graphicData>
+          </a:graphic>
+        </wp:anchor>
+      </w:drawing>
+    </w:r>
+  </w:p>
+</w:hdr>
+</file>
+
 <file path=word/numbering.xml><?xml version="1.0" encoding="utf-8"?>
 <w:numbering xmlns:wpc="http://schemas.microsoft.com/office/word/2010/wordprocessingCanvas" xmlns:cx="http://schemas.microsoft.com/office/drawing/2014/chartex" xmlns:cx1="http://schemas.microsoft.com/office/drawing/2015/9/8/chartex" xmlns:cx2="http://schemas.microsoft.com/office/drawing/2015/10/21/chartex" xmlns:cx3="http://schemas.microsoft.com/office/drawing/2016/5/9/chartex" xmlns:cx4="http://schemas.microsoft.com/office/drawing/2016/5/10/chartex" xmlns:cx5="http://schemas.microsoft.com/office/drawing/2016/5/11/chartex" xmlns:cx6="http://schemas.microsoft.com/office/drawing/2016/5/12/chartex" xmlns:cx7="http://schemas.microsoft.com/office/drawing/2016/5/13/chartex" xmlns:cx8="http://schemas.microsoft.com/office/drawing/2016/5/14/chartex" xmlns:mc="http://schemas.openxmlformats.org/markup-compatibility/2006" xmlns:aink="http://schemas.microsoft.com/office/drawing/2016/ink" xmlns:am3d="http://schemas.microsoft.com/office/drawing/2017/model3d" xmlns:o="urn:schemas-microsoft-com:office:office" xmlns:oel="http://schemas.microsoft.com/office/2019/extlst" xmlns:r="http://schemas.openxmlformats.org/officeDocument/2006/relationships" xmlns:m="http://schemas.openxmlformats.org/officeDocument/2006/math" xmlns:v="urn:schemas-microsoft-com:vml" xmlns:wp14="http://schemas.microsoft.com/office/word/2010/wordprocessingDrawing" xmlns:wp="http://schemas.openxmlformats.org/drawingml/2006/wordprocessingDrawing" xmlns:w10="urn:schemas-microsoft-com:office:word" xmlns:w="http://schemas.openxmlformats.org/wordprocessingml/2006/main" xmlns:w14="http://schemas.microsoft.com/office/word/2010/wordml" xmlns:w15="http://schemas.microsoft.com/office/word/2012/wordml" xmlns:w16cex="http://schemas.microsoft.com/office/word/2018/wordml/cex" xmlns:w16cid="http://schemas.microsoft.com/office/word/2016/wordml/cid" xmlns:w16="http://schemas.microsoft.com/office/word/2018/wordml" xmlns:w16sdtdh="http://schemas.microsoft.com/office/word/2020/wordml/sdtdatahash" xmlns:w16se="http://schemas.microsoft.com/office/word/2015/wordml/symex" xmlns:wpg="http://schemas.microsoft.com/office/word/2010/wordprocessingGroup" xmlns:wpi="http://schemas.microsoft.com/office/word/2010/wordprocessingInk" xmlns:wne="http://schemas.microsoft.com/office/word/2006/wordml" xmlns:wps="http://schemas.microsoft.com/office/word/2010/wordprocessingShape" mc:Ignorable="w14 w15 w16se w16cid w16 w16cex w16sdtdh wp14">
   <w:abstractNum w:abstractNumId="0" w15:restartNumberingAfterBreak="0">
@@ -2533,7 +3434,7 @@
         <w:ind w:left="720" w:hanging="360"/>
       </w:pPr>
       <w:rPr>
-        <w:rFonts w:hint="default" w:ascii="Calibri" w:hAnsi="Calibri"/>
+        <w:rFonts w:ascii="Calibri" w:hAnsi="Calibri" w:hint="default"/>
         <w:b w:val="0"/>
         <w:i w:val="0"/>
         <w:sz w:val="24"/>
@@ -2548,7 +3449,7 @@
         <w:ind w:left="1440" w:hanging="360"/>
       </w:pPr>
       <w:rPr>
-        <w:rFonts w:hint="default" w:ascii="Courier New" w:hAnsi="Courier New" w:cs="Courier New"/>
+        <w:rFonts w:ascii="Courier New" w:hAnsi="Courier New" w:cs="Courier New" w:hint="default"/>
       </w:rPr>
     </w:lvl>
     <w:lvl w:ilvl="2" w:tplc="08070005" w:tentative="1">
@@ -2560,7 +3461,7 @@
         <w:ind w:left="2160" w:hanging="360"/>
       </w:pPr>
       <w:rPr>
-        <w:rFonts w:hint="default" w:ascii="Wingdings" w:hAnsi="Wingdings"/>
+        <w:rFonts w:ascii="Wingdings" w:hAnsi="Wingdings" w:hint="default"/>
       </w:rPr>
     </w:lvl>
     <w:lvl w:ilvl="3" w:tplc="08070001" w:tentative="1">
@@ -2572,7 +3473,7 @@
         <w:ind w:left="2880" w:hanging="360"/>
       </w:pPr>
       <w:rPr>
-        <w:rFonts w:hint="default" w:ascii="Symbol" w:hAnsi="Symbol"/>
+        <w:rFonts w:ascii="Symbol" w:hAnsi="Symbol" w:hint="default"/>
       </w:rPr>
     </w:lvl>
     <w:lvl w:ilvl="4" w:tplc="08070003" w:tentative="1">
@@ -2584,7 +3485,7 @@
         <w:ind w:left="3600" w:hanging="360"/>
       </w:pPr>
       <w:rPr>
-        <w:rFonts w:hint="default" w:ascii="Courier New" w:hAnsi="Courier New" w:cs="Courier New"/>
+        <w:rFonts w:ascii="Courier New" w:hAnsi="Courier New" w:cs="Courier New" w:hint="default"/>
       </w:rPr>
     </w:lvl>
     <w:lvl w:ilvl="5" w:tplc="08070005" w:tentative="1">
@@ -2596,7 +3497,7 @@
         <w:ind w:left="4320" w:hanging="360"/>
       </w:pPr>
       <w:rPr>
-        <w:rFonts w:hint="default" w:ascii="Wingdings" w:hAnsi="Wingdings"/>
+        <w:rFonts w:ascii="Wingdings" w:hAnsi="Wingdings" w:hint="default"/>
       </w:rPr>
     </w:lvl>
     <w:lvl w:ilvl="6" w:tplc="08070001" w:tentative="1">
@@ -2608,7 +3509,7 @@
         <w:ind w:left="5040" w:hanging="360"/>
       </w:pPr>
       <w:rPr>
-        <w:rFonts w:hint="default" w:ascii="Symbol" w:hAnsi="Symbol"/>
+        <w:rFonts w:ascii="Symbol" w:hAnsi="Symbol" w:hint="default"/>
       </w:rPr>
     </w:lvl>
     <w:lvl w:ilvl="7" w:tplc="08070003" w:tentative="1">
@@ -2620,7 +3521,7 @@
         <w:ind w:left="5760" w:hanging="360"/>
       </w:pPr>
       <w:rPr>
-        <w:rFonts w:hint="default" w:ascii="Courier New" w:hAnsi="Courier New" w:cs="Courier New"/>
+        <w:rFonts w:ascii="Courier New" w:hAnsi="Courier New" w:cs="Courier New" w:hint="default"/>
       </w:rPr>
     </w:lvl>
     <w:lvl w:ilvl="8" w:tplc="08070005" w:tentative="1">
@@ -2632,7 +3533,7 @@
         <w:ind w:left="6480" w:hanging="360"/>
       </w:pPr>
       <w:rPr>
-        <w:rFonts w:hint="default" w:ascii="Wingdings" w:hAnsi="Wingdings"/>
+        <w:rFonts w:ascii="Wingdings" w:hAnsi="Wingdings" w:hint="default"/>
       </w:rPr>
     </w:lvl>
   </w:abstractNum>
@@ -2761,7 +3662,7 @@
         <w:ind w:left="720" w:hanging="360"/>
       </w:pPr>
       <w:rPr>
-        <w:rFonts w:hint="default" w:ascii="Arial" w:hAnsi="Arial" w:eastAsia="Times New Roman" w:cs="Arial"/>
+        <w:rFonts w:ascii="Arial" w:eastAsia="Times New Roman" w:hAnsi="Arial" w:cs="Arial" w:hint="default"/>
       </w:rPr>
     </w:lvl>
     <w:lvl w:ilvl="1" w:tplc="08070003" w:tentative="1">
@@ -2773,7 +3674,7 @@
         <w:ind w:left="1440" w:hanging="360"/>
       </w:pPr>
       <w:rPr>
-        <w:rFonts w:hint="default" w:ascii="Courier New" w:hAnsi="Courier New" w:cs="Courier New"/>
+        <w:rFonts w:ascii="Courier New" w:hAnsi="Courier New" w:cs="Courier New" w:hint="default"/>
       </w:rPr>
     </w:lvl>
     <w:lvl w:ilvl="2" w:tplc="08070005" w:tentative="1">
@@ -2785,7 +3686,7 @@
         <w:ind w:left="2160" w:hanging="360"/>
       </w:pPr>
       <w:rPr>
-        <w:rFonts w:hint="default" w:ascii="Wingdings" w:hAnsi="Wingdings"/>
+        <w:rFonts w:ascii="Wingdings" w:hAnsi="Wingdings" w:hint="default"/>
       </w:rPr>
     </w:lvl>
     <w:lvl w:ilvl="3" w:tplc="08070001" w:tentative="1">
@@ -2797,7 +3698,7 @@
         <w:ind w:left="2880" w:hanging="360"/>
       </w:pPr>
       <w:rPr>
-        <w:rFonts w:hint="default" w:ascii="Symbol" w:hAnsi="Symbol"/>
+        <w:rFonts w:ascii="Symbol" w:hAnsi="Symbol" w:hint="default"/>
       </w:rPr>
     </w:lvl>
     <w:lvl w:ilvl="4" w:tplc="08070003" w:tentative="1">
@@ -2809,7 +3710,7 @@
         <w:ind w:left="3600" w:hanging="360"/>
       </w:pPr>
       <w:rPr>
-        <w:rFonts w:hint="default" w:ascii="Courier New" w:hAnsi="Courier New" w:cs="Courier New"/>
+        <w:rFonts w:ascii="Courier New" w:hAnsi="Courier New" w:cs="Courier New" w:hint="default"/>
       </w:rPr>
     </w:lvl>
     <w:lvl w:ilvl="5" w:tplc="08070005" w:tentative="1">
@@ -2821,7 +3722,7 @@
         <w:ind w:left="4320" w:hanging="360"/>
       </w:pPr>
       <w:rPr>
-        <w:rFonts w:hint="default" w:ascii="Wingdings" w:hAnsi="Wingdings"/>
+        <w:rFonts w:ascii="Wingdings" w:hAnsi="Wingdings" w:hint="default"/>
       </w:rPr>
     </w:lvl>
     <w:lvl w:ilvl="6" w:tplc="08070001" w:tentative="1">
@@ -2833,7 +3734,7 @@
         <w:ind w:left="5040" w:hanging="360"/>
       </w:pPr>
       <w:rPr>
-        <w:rFonts w:hint="default" w:ascii="Symbol" w:hAnsi="Symbol"/>
+        <w:rFonts w:ascii="Symbol" w:hAnsi="Symbol" w:hint="default"/>
       </w:rPr>
     </w:lvl>
     <w:lvl w:ilvl="7" w:tplc="08070003" w:tentative="1">
@@ -2845,7 +3746,7 @@
         <w:ind w:left="5760" w:hanging="360"/>
       </w:pPr>
       <w:rPr>
-        <w:rFonts w:hint="default" w:ascii="Courier New" w:hAnsi="Courier New" w:cs="Courier New"/>
+        <w:rFonts w:ascii="Courier New" w:hAnsi="Courier New" w:cs="Courier New" w:hint="default"/>
       </w:rPr>
     </w:lvl>
     <w:lvl w:ilvl="8" w:tplc="08070005" w:tentative="1">
@@ -2857,7 +3758,7 @@
         <w:ind w:left="6480" w:hanging="360"/>
       </w:pPr>
       <w:rPr>
-        <w:rFonts w:hint="default" w:ascii="Wingdings" w:hAnsi="Wingdings"/>
+        <w:rFonts w:ascii="Wingdings" w:hAnsi="Wingdings" w:hint="default"/>
       </w:rPr>
     </w:lvl>
   </w:abstractNum>
@@ -2874,7 +3775,7 @@
         <w:ind w:left="720" w:hanging="360"/>
       </w:pPr>
       <w:rPr>
-        <w:rFonts w:hint="default" w:ascii="Calibri" w:hAnsi="Calibri"/>
+        <w:rFonts w:ascii="Calibri" w:hAnsi="Calibri" w:hint="default"/>
         <w:b w:val="0"/>
         <w:i w:val="0"/>
         <w:sz w:val="24"/>
@@ -2889,7 +3790,7 @@
         <w:ind w:left="1440" w:hanging="360"/>
       </w:pPr>
       <w:rPr>
-        <w:rFonts w:hint="default" w:ascii="Courier New" w:hAnsi="Courier New" w:cs="Courier New"/>
+        <w:rFonts w:ascii="Courier New" w:hAnsi="Courier New" w:cs="Courier New" w:hint="default"/>
       </w:rPr>
     </w:lvl>
     <w:lvl w:ilvl="2" w:tplc="08070005" w:tentative="1">
@@ -2901,7 +3802,7 @@
         <w:ind w:left="2160" w:hanging="360"/>
       </w:pPr>
       <w:rPr>
-        <w:rFonts w:hint="default" w:ascii="Wingdings" w:hAnsi="Wingdings"/>
+        <w:rFonts w:ascii="Wingdings" w:hAnsi="Wingdings" w:hint="default"/>
       </w:rPr>
     </w:lvl>
     <w:lvl w:ilvl="3" w:tplc="08070001" w:tentative="1">
@@ -2913,7 +3814,7 @@
         <w:ind w:left="2880" w:hanging="360"/>
       </w:pPr>
       <w:rPr>
-        <w:rFonts w:hint="default" w:ascii="Symbol" w:hAnsi="Symbol"/>
+        <w:rFonts w:ascii="Symbol" w:hAnsi="Symbol" w:hint="default"/>
       </w:rPr>
     </w:lvl>
     <w:lvl w:ilvl="4" w:tplc="08070003" w:tentative="1">
@@ -2925,7 +3826,7 @@
         <w:ind w:left="3600" w:hanging="360"/>
       </w:pPr>
       <w:rPr>
-        <w:rFonts w:hint="default" w:ascii="Courier New" w:hAnsi="Courier New" w:cs="Courier New"/>
+        <w:rFonts w:ascii="Courier New" w:hAnsi="Courier New" w:cs="Courier New" w:hint="default"/>
       </w:rPr>
     </w:lvl>
     <w:lvl w:ilvl="5" w:tplc="08070005" w:tentative="1">
@@ -2937,7 +3838,7 @@
         <w:ind w:left="4320" w:hanging="360"/>
       </w:pPr>
       <w:rPr>
-        <w:rFonts w:hint="default" w:ascii="Wingdings" w:hAnsi="Wingdings"/>
+        <w:rFonts w:ascii="Wingdings" w:hAnsi="Wingdings" w:hint="default"/>
       </w:rPr>
     </w:lvl>
     <w:lvl w:ilvl="6" w:tplc="08070001" w:tentative="1">
@@ -2949,7 +3850,7 @@
         <w:ind w:left="5040" w:hanging="360"/>
       </w:pPr>
       <w:rPr>
-        <w:rFonts w:hint="default" w:ascii="Symbol" w:hAnsi="Symbol"/>
+        <w:rFonts w:ascii="Symbol" w:hAnsi="Symbol" w:hint="default"/>
       </w:rPr>
     </w:lvl>
     <w:lvl w:ilvl="7" w:tplc="08070003" w:tentative="1">
@@ -2961,7 +3862,7 @@
         <w:ind w:left="5760" w:hanging="360"/>
       </w:pPr>
       <w:rPr>
-        <w:rFonts w:hint="default" w:ascii="Courier New" w:hAnsi="Courier New" w:cs="Courier New"/>
+        <w:rFonts w:ascii="Courier New" w:hAnsi="Courier New" w:cs="Courier New" w:hint="default"/>
       </w:rPr>
     </w:lvl>
     <w:lvl w:ilvl="8" w:tplc="08070005" w:tentative="1">
@@ -2973,7 +3874,7 @@
         <w:ind w:left="6480" w:hanging="360"/>
       </w:pPr>
       <w:rPr>
-        <w:rFonts w:hint="default" w:ascii="Wingdings" w:hAnsi="Wingdings"/>
+        <w:rFonts w:ascii="Wingdings" w:hAnsi="Wingdings" w:hint="default"/>
       </w:rPr>
     </w:lvl>
   </w:abstractNum>
@@ -2991,7 +3892,7 @@
         <w:ind w:left="357" w:hanging="357"/>
       </w:pPr>
       <w:rPr>
-        <w:rFonts w:hint="default" w:ascii="Symbol" w:hAnsi="Symbol"/>
+        <w:rFonts w:ascii="Symbol" w:hAnsi="Symbol" w:hint="default"/>
       </w:rPr>
     </w:lvl>
     <w:lvl w:ilvl="1" w:tplc="08070003" w:tentative="1">
@@ -3003,7 +3904,7 @@
         <w:ind w:left="1440" w:hanging="360"/>
       </w:pPr>
       <w:rPr>
-        <w:rFonts w:hint="default" w:ascii="Courier New" w:hAnsi="Courier New" w:cs="Courier New"/>
+        <w:rFonts w:ascii="Courier New" w:hAnsi="Courier New" w:cs="Courier New" w:hint="default"/>
       </w:rPr>
     </w:lvl>
     <w:lvl w:ilvl="2" w:tplc="08070005" w:tentative="1">
@@ -3015,7 +3916,7 @@
         <w:ind w:left="2160" w:hanging="360"/>
       </w:pPr>
       <w:rPr>
-        <w:rFonts w:hint="default" w:ascii="Wingdings" w:hAnsi="Wingdings"/>
+        <w:rFonts w:ascii="Wingdings" w:hAnsi="Wingdings" w:hint="default"/>
       </w:rPr>
     </w:lvl>
     <w:lvl w:ilvl="3" w:tplc="08070001" w:tentative="1">
@@ -3027,7 +3928,7 @@
         <w:ind w:left="2880" w:hanging="360"/>
       </w:pPr>
       <w:rPr>
-        <w:rFonts w:hint="default" w:ascii="Symbol" w:hAnsi="Symbol"/>
+        <w:rFonts w:ascii="Symbol" w:hAnsi="Symbol" w:hint="default"/>
       </w:rPr>
     </w:lvl>
     <w:lvl w:ilvl="4" w:tplc="08070003" w:tentative="1">
@@ -3039,7 +3940,7 @@
         <w:ind w:left="3600" w:hanging="360"/>
       </w:pPr>
       <w:rPr>
-        <w:rFonts w:hint="default" w:ascii="Courier New" w:hAnsi="Courier New" w:cs="Courier New"/>
+        <w:rFonts w:ascii="Courier New" w:hAnsi="Courier New" w:cs="Courier New" w:hint="default"/>
       </w:rPr>
     </w:lvl>
     <w:lvl w:ilvl="5" w:tplc="08070005" w:tentative="1">
@@ -3051,7 +3952,7 @@
         <w:ind w:left="4320" w:hanging="360"/>
       </w:pPr>
       <w:rPr>
-        <w:rFonts w:hint="default" w:ascii="Wingdings" w:hAnsi="Wingdings"/>
+        <w:rFonts w:ascii="Wingdings" w:hAnsi="Wingdings" w:hint="default"/>
       </w:rPr>
     </w:lvl>
     <w:lvl w:ilvl="6" w:tplc="08070001" w:tentative="1">
@@ -3063,7 +3964,7 @@
         <w:ind w:left="5040" w:hanging="360"/>
       </w:pPr>
       <w:rPr>
-        <w:rFonts w:hint="default" w:ascii="Symbol" w:hAnsi="Symbol"/>
+        <w:rFonts w:ascii="Symbol" w:hAnsi="Symbol" w:hint="default"/>
       </w:rPr>
     </w:lvl>
     <w:lvl w:ilvl="7" w:tplc="08070003" w:tentative="1">
@@ -3075,7 +3976,7 @@
         <w:ind w:left="5760" w:hanging="360"/>
       </w:pPr>
       <w:rPr>
-        <w:rFonts w:hint="default" w:ascii="Courier New" w:hAnsi="Courier New" w:cs="Courier New"/>
+        <w:rFonts w:ascii="Courier New" w:hAnsi="Courier New" w:cs="Courier New" w:hint="default"/>
       </w:rPr>
     </w:lvl>
     <w:lvl w:ilvl="8" w:tplc="08070005" w:tentative="1">
@@ -3087,7 +3988,7 @@
         <w:ind w:left="6480" w:hanging="360"/>
       </w:pPr>
       <w:rPr>
-        <w:rFonts w:hint="default" w:ascii="Wingdings" w:hAnsi="Wingdings"/>
+        <w:rFonts w:ascii="Wingdings" w:hAnsi="Wingdings" w:hint="default"/>
       </w:rPr>
     </w:lvl>
   </w:abstractNum>
@@ -3193,7 +4094,7 @@
         <w:ind w:left="720" w:hanging="360"/>
       </w:pPr>
       <w:rPr>
-        <w:rFonts w:hint="default" w:ascii="Calibri" w:hAnsi="Calibri"/>
+        <w:rFonts w:ascii="Calibri" w:hAnsi="Calibri" w:hint="default"/>
         <w:b w:val="0"/>
         <w:i w:val="0"/>
         <w:sz w:val="24"/>
@@ -3208,7 +4109,7 @@
         <w:ind w:left="1440" w:hanging="360"/>
       </w:pPr>
       <w:rPr>
-        <w:rFonts w:hint="default" w:ascii="Courier New" w:hAnsi="Courier New" w:cs="Courier New"/>
+        <w:rFonts w:ascii="Courier New" w:hAnsi="Courier New" w:cs="Courier New" w:hint="default"/>
       </w:rPr>
     </w:lvl>
     <w:lvl w:ilvl="2" w:tplc="08070005" w:tentative="1">
@@ -3220,7 +4121,7 @@
         <w:ind w:left="2160" w:hanging="360"/>
       </w:pPr>
       <w:rPr>
-        <w:rFonts w:hint="default" w:ascii="Wingdings" w:hAnsi="Wingdings"/>
+        <w:rFonts w:ascii="Wingdings" w:hAnsi="Wingdings" w:hint="default"/>
       </w:rPr>
     </w:lvl>
     <w:lvl w:ilvl="3" w:tplc="08070001" w:tentative="1">
@@ -3232,7 +4133,7 @@
         <w:ind w:left="2880" w:hanging="360"/>
       </w:pPr>
       <w:rPr>
-        <w:rFonts w:hint="default" w:ascii="Symbol" w:hAnsi="Symbol"/>
+        <w:rFonts w:ascii="Symbol" w:hAnsi="Symbol" w:hint="default"/>
       </w:rPr>
     </w:lvl>
     <w:lvl w:ilvl="4" w:tplc="08070003" w:tentative="1">
@@ -3244,7 +4145,7 @@
         <w:ind w:left="3600" w:hanging="360"/>
       </w:pPr>
       <w:rPr>
-        <w:rFonts w:hint="default" w:ascii="Courier New" w:hAnsi="Courier New" w:cs="Courier New"/>
+        <w:rFonts w:ascii="Courier New" w:hAnsi="Courier New" w:cs="Courier New" w:hint="default"/>
       </w:rPr>
     </w:lvl>
     <w:lvl w:ilvl="5" w:tplc="08070005" w:tentative="1">
@@ -3256,7 +4157,7 @@
         <w:ind w:left="4320" w:hanging="360"/>
       </w:pPr>
       <w:rPr>
-        <w:rFonts w:hint="default" w:ascii="Wingdings" w:hAnsi="Wingdings"/>
+        <w:rFonts w:ascii="Wingdings" w:hAnsi="Wingdings" w:hint="default"/>
       </w:rPr>
     </w:lvl>
     <w:lvl w:ilvl="6" w:tplc="08070001" w:tentative="1">
@@ -3268,7 +4169,7 @@
         <w:ind w:left="5040" w:hanging="360"/>
       </w:pPr>
       <w:rPr>
-        <w:rFonts w:hint="default" w:ascii="Symbol" w:hAnsi="Symbol"/>
+        <w:rFonts w:ascii="Symbol" w:hAnsi="Symbol" w:hint="default"/>
       </w:rPr>
     </w:lvl>
     <w:lvl w:ilvl="7" w:tplc="08070003" w:tentative="1">
@@ -3280,7 +4181,7 @@
         <w:ind w:left="5760" w:hanging="360"/>
       </w:pPr>
       <w:rPr>
-        <w:rFonts w:hint="default" w:ascii="Courier New" w:hAnsi="Courier New" w:cs="Courier New"/>
+        <w:rFonts w:ascii="Courier New" w:hAnsi="Courier New" w:cs="Courier New" w:hint="default"/>
       </w:rPr>
     </w:lvl>
     <w:lvl w:ilvl="8" w:tplc="08070005" w:tentative="1">
@@ -3292,7 +4193,7 @@
         <w:ind w:left="6480" w:hanging="360"/>
       </w:pPr>
       <w:rPr>
-        <w:rFonts w:hint="default" w:ascii="Wingdings" w:hAnsi="Wingdings"/>
+        <w:rFonts w:ascii="Wingdings" w:hAnsi="Wingdings" w:hint="default"/>
       </w:rPr>
     </w:lvl>
   </w:abstractNum>
@@ -3309,7 +4210,7 @@
         <w:ind w:left="357" w:hanging="357"/>
       </w:pPr>
       <w:rPr>
-        <w:rFonts w:hint="default" w:ascii="Symbol" w:hAnsi="Symbol"/>
+        <w:rFonts w:ascii="Symbol" w:hAnsi="Symbol" w:hint="default"/>
       </w:rPr>
     </w:lvl>
     <w:lvl w:ilvl="1" w:tplc="08070003" w:tentative="1">
@@ -3321,7 +4222,7 @@
         <w:ind w:left="1440" w:hanging="360"/>
       </w:pPr>
       <w:rPr>
-        <w:rFonts w:hint="default" w:ascii="Courier New" w:hAnsi="Courier New" w:cs="Courier New"/>
+        <w:rFonts w:ascii="Courier New" w:hAnsi="Courier New" w:cs="Courier New" w:hint="default"/>
       </w:rPr>
     </w:lvl>
     <w:lvl w:ilvl="2" w:tplc="08070005" w:tentative="1">
@@ -3333,7 +4234,7 @@
         <w:ind w:left="2160" w:hanging="360"/>
       </w:pPr>
       <w:rPr>
-        <w:rFonts w:hint="default" w:ascii="Wingdings" w:hAnsi="Wingdings"/>
+        <w:rFonts w:ascii="Wingdings" w:hAnsi="Wingdings" w:hint="default"/>
       </w:rPr>
     </w:lvl>
     <w:lvl w:ilvl="3" w:tplc="08070001" w:tentative="1">
@@ -3345,7 +4246,7 @@
         <w:ind w:left="2880" w:hanging="360"/>
       </w:pPr>
       <w:rPr>
-        <w:rFonts w:hint="default" w:ascii="Symbol" w:hAnsi="Symbol"/>
+        <w:rFonts w:ascii="Symbol" w:hAnsi="Symbol" w:hint="default"/>
       </w:rPr>
     </w:lvl>
     <w:lvl w:ilvl="4" w:tplc="08070003" w:tentative="1">
@@ -3357,7 +4258,7 @@
         <w:ind w:left="3600" w:hanging="360"/>
       </w:pPr>
       <w:rPr>
-        <w:rFonts w:hint="default" w:ascii="Courier New" w:hAnsi="Courier New" w:cs="Courier New"/>
+        <w:rFonts w:ascii="Courier New" w:hAnsi="Courier New" w:cs="Courier New" w:hint="default"/>
       </w:rPr>
     </w:lvl>
     <w:lvl w:ilvl="5" w:tplc="08070005" w:tentative="1">
@@ -3369,7 +4270,7 @@
         <w:ind w:left="4320" w:hanging="360"/>
       </w:pPr>
       <w:rPr>
-        <w:rFonts w:hint="default" w:ascii="Wingdings" w:hAnsi="Wingdings"/>
+        <w:rFonts w:ascii="Wingdings" w:hAnsi="Wingdings" w:hint="default"/>
       </w:rPr>
     </w:lvl>
     <w:lvl w:ilvl="6" w:tplc="08070001" w:tentative="1">
@@ -3381,7 +4282,7 @@
         <w:ind w:left="5040" w:hanging="360"/>
       </w:pPr>
       <w:rPr>
-        <w:rFonts w:hint="default" w:ascii="Symbol" w:hAnsi="Symbol"/>
+        <w:rFonts w:ascii="Symbol" w:hAnsi="Symbol" w:hint="default"/>
       </w:rPr>
     </w:lvl>
     <w:lvl w:ilvl="7" w:tplc="08070003" w:tentative="1">
@@ -3393,7 +4294,7 @@
         <w:ind w:left="5760" w:hanging="360"/>
       </w:pPr>
       <w:rPr>
-        <w:rFonts w:hint="default" w:ascii="Courier New" w:hAnsi="Courier New" w:cs="Courier New"/>
+        <w:rFonts w:ascii="Courier New" w:hAnsi="Courier New" w:cs="Courier New" w:hint="default"/>
       </w:rPr>
     </w:lvl>
     <w:lvl w:ilvl="8" w:tplc="08070005" w:tentative="1">
@@ -3405,7 +4306,7 @@
         <w:ind w:left="6480" w:hanging="360"/>
       </w:pPr>
       <w:rPr>
-        <w:rFonts w:hint="default" w:ascii="Wingdings" w:hAnsi="Wingdings"/>
+        <w:rFonts w:ascii="Wingdings" w:hAnsi="Wingdings" w:hint="default"/>
       </w:rPr>
     </w:lvl>
   </w:abstractNum>
@@ -3422,7 +4323,7 @@
         <w:ind w:left="720" w:hanging="360"/>
       </w:pPr>
       <w:rPr>
-        <w:rFonts w:hint="default" w:ascii="Symbol" w:hAnsi="Symbol"/>
+        <w:rFonts w:ascii="Symbol" w:hAnsi="Symbol" w:hint="default"/>
       </w:rPr>
     </w:lvl>
     <w:lvl w:ilvl="1" w:tplc="08070003" w:tentative="1">
@@ -3434,7 +4335,7 @@
         <w:ind w:left="1440" w:hanging="360"/>
       </w:pPr>
       <w:rPr>
-        <w:rFonts w:hint="default" w:ascii="Courier New" w:hAnsi="Courier New" w:cs="Courier New"/>
+        <w:rFonts w:ascii="Courier New" w:hAnsi="Courier New" w:cs="Courier New" w:hint="default"/>
       </w:rPr>
     </w:lvl>
     <w:lvl w:ilvl="2" w:tplc="08070005" w:tentative="1">
@@ -3446,7 +4347,7 @@
         <w:ind w:left="2160" w:hanging="360"/>
       </w:pPr>
       <w:rPr>
-        <w:rFonts w:hint="default" w:ascii="Wingdings" w:hAnsi="Wingdings"/>
+        <w:rFonts w:ascii="Wingdings" w:hAnsi="Wingdings" w:hint="default"/>
       </w:rPr>
     </w:lvl>
     <w:lvl w:ilvl="3" w:tplc="08070001" w:tentative="1">
@@ -3458,7 +4359,7 @@
         <w:ind w:left="2880" w:hanging="360"/>
       </w:pPr>
       <w:rPr>
-        <w:rFonts w:hint="default" w:ascii="Symbol" w:hAnsi="Symbol"/>
+        <w:rFonts w:ascii="Symbol" w:hAnsi="Symbol" w:hint="default"/>
       </w:rPr>
     </w:lvl>
     <w:lvl w:ilvl="4" w:tplc="08070003" w:tentative="1">
@@ -3470,7 +4371,7 @@
         <w:ind w:left="3600" w:hanging="360"/>
       </w:pPr>
       <w:rPr>
-        <w:rFonts w:hint="default" w:ascii="Courier New" w:hAnsi="Courier New" w:cs="Courier New"/>
+        <w:rFonts w:ascii="Courier New" w:hAnsi="Courier New" w:cs="Courier New" w:hint="default"/>
       </w:rPr>
     </w:lvl>
     <w:lvl w:ilvl="5" w:tplc="08070005" w:tentative="1">
@@ -3482,7 +4383,7 @@
         <w:ind w:left="4320" w:hanging="360"/>
       </w:pPr>
       <w:rPr>
-        <w:rFonts w:hint="default" w:ascii="Wingdings" w:hAnsi="Wingdings"/>
+        <w:rFonts w:ascii="Wingdings" w:hAnsi="Wingdings" w:hint="default"/>
       </w:rPr>
     </w:lvl>
     <w:lvl w:ilvl="6" w:tplc="08070001" w:tentative="1">
@@ -3494,7 +4395,7 @@
         <w:ind w:left="5040" w:hanging="360"/>
       </w:pPr>
       <w:rPr>
-        <w:rFonts w:hint="default" w:ascii="Symbol" w:hAnsi="Symbol"/>
+        <w:rFonts w:ascii="Symbol" w:hAnsi="Symbol" w:hint="default"/>
       </w:rPr>
     </w:lvl>
     <w:lvl w:ilvl="7" w:tplc="08070003" w:tentative="1">
@@ -3506,7 +4407,7 @@
         <w:ind w:left="5760" w:hanging="360"/>
       </w:pPr>
       <w:rPr>
-        <w:rFonts w:hint="default" w:ascii="Courier New" w:hAnsi="Courier New" w:cs="Courier New"/>
+        <w:rFonts w:ascii="Courier New" w:hAnsi="Courier New" w:cs="Courier New" w:hint="default"/>
       </w:rPr>
     </w:lvl>
     <w:lvl w:ilvl="8" w:tplc="08070005" w:tentative="1">
@@ -3518,7 +4419,7 @@
         <w:ind w:left="6480" w:hanging="360"/>
       </w:pPr>
       <w:rPr>
-        <w:rFonts w:hint="default" w:ascii="Wingdings" w:hAnsi="Wingdings"/>
+        <w:rFonts w:ascii="Wingdings" w:hAnsi="Wingdings" w:hint="default"/>
       </w:rPr>
     </w:lvl>
   </w:abstractNum>
@@ -3716,7 +4617,7 @@
         <w:ind w:left="720" w:hanging="360"/>
       </w:pPr>
       <w:rPr>
-        <w:rFonts w:hint="default" w:ascii="Symbol" w:hAnsi="Symbol"/>
+        <w:rFonts w:ascii="Symbol" w:hAnsi="Symbol" w:hint="default"/>
       </w:rPr>
     </w:lvl>
     <w:lvl w:ilvl="1" w:tplc="08070003" w:tentative="1">
@@ -3728,7 +4629,7 @@
         <w:ind w:left="1440" w:hanging="360"/>
       </w:pPr>
       <w:rPr>
-        <w:rFonts w:hint="default" w:ascii="Courier New" w:hAnsi="Courier New" w:cs="Courier New"/>
+        <w:rFonts w:ascii="Courier New" w:hAnsi="Courier New" w:cs="Courier New" w:hint="default"/>
       </w:rPr>
     </w:lvl>
     <w:lvl w:ilvl="2" w:tplc="08070005" w:tentative="1">
@@ -3740,7 +4641,7 @@
         <w:ind w:left="2160" w:hanging="360"/>
       </w:pPr>
       <w:rPr>
-        <w:rFonts w:hint="default" w:ascii="Wingdings" w:hAnsi="Wingdings"/>
+        <w:rFonts w:ascii="Wingdings" w:hAnsi="Wingdings" w:hint="default"/>
       </w:rPr>
     </w:lvl>
     <w:lvl w:ilvl="3" w:tplc="08070001" w:tentative="1">
@@ -3752,7 +4653,7 @@
         <w:ind w:left="2880" w:hanging="360"/>
       </w:pPr>
       <w:rPr>
-        <w:rFonts w:hint="default" w:ascii="Symbol" w:hAnsi="Symbol"/>
+        <w:rFonts w:ascii="Symbol" w:hAnsi="Symbol" w:hint="default"/>
       </w:rPr>
     </w:lvl>
     <w:lvl w:ilvl="4" w:tplc="08070003" w:tentative="1">
@@ -3764,7 +4665,7 @@
         <w:ind w:left="3600" w:hanging="360"/>
       </w:pPr>
       <w:rPr>
-        <w:rFonts w:hint="default" w:ascii="Courier New" w:hAnsi="Courier New" w:cs="Courier New"/>
+        <w:rFonts w:ascii="Courier New" w:hAnsi="Courier New" w:cs="Courier New" w:hint="default"/>
       </w:rPr>
     </w:lvl>
     <w:lvl w:ilvl="5" w:tplc="08070005" w:tentative="1">
@@ -3776,7 +4677,7 @@
         <w:ind w:left="4320" w:hanging="360"/>
       </w:pPr>
       <w:rPr>
-        <w:rFonts w:hint="default" w:ascii="Wingdings" w:hAnsi="Wingdings"/>
+        <w:rFonts w:ascii="Wingdings" w:hAnsi="Wingdings" w:hint="default"/>
       </w:rPr>
     </w:lvl>
     <w:lvl w:ilvl="6" w:tplc="08070001" w:tentative="1">
@@ -3788,7 +4689,7 @@
         <w:ind w:left="5040" w:hanging="360"/>
       </w:pPr>
       <w:rPr>
-        <w:rFonts w:hint="default" w:ascii="Symbol" w:hAnsi="Symbol"/>
+        <w:rFonts w:ascii="Symbol" w:hAnsi="Symbol" w:hint="default"/>
       </w:rPr>
     </w:lvl>
     <w:lvl w:ilvl="7" w:tplc="08070003" w:tentative="1">
@@ -3800,7 +4701,7 @@
         <w:ind w:left="5760" w:hanging="360"/>
       </w:pPr>
       <w:rPr>
-        <w:rFonts w:hint="default" w:ascii="Courier New" w:hAnsi="Courier New" w:cs="Courier New"/>
+        <w:rFonts w:ascii="Courier New" w:hAnsi="Courier New" w:cs="Courier New" w:hint="default"/>
       </w:rPr>
     </w:lvl>
     <w:lvl w:ilvl="8" w:tplc="08070005" w:tentative="1">
@@ -3812,7 +4713,7 @@
         <w:ind w:left="6480" w:hanging="360"/>
       </w:pPr>
       <w:rPr>
-        <w:rFonts w:hint="default" w:ascii="Wingdings" w:hAnsi="Wingdings"/>
+        <w:rFonts w:ascii="Wingdings" w:hAnsi="Wingdings" w:hint="default"/>
       </w:rPr>
     </w:lvl>
   </w:abstractNum>
@@ -3829,7 +4730,7 @@
         <w:ind w:left="720" w:hanging="360"/>
       </w:pPr>
       <w:rPr>
-        <w:rFonts w:hint="default" w:ascii="Arial" w:hAnsi="Arial"/>
+        <w:rFonts w:ascii="Arial" w:hAnsi="Arial" w:hint="default"/>
         <w:b w:val="0"/>
         <w:i w:val="0"/>
         <w:sz w:val="24"/>
@@ -3844,7 +4745,7 @@
         <w:ind w:left="1440" w:hanging="360"/>
       </w:pPr>
       <w:rPr>
-        <w:rFonts w:hint="default" w:ascii="Courier New" w:hAnsi="Courier New" w:cs="Courier New"/>
+        <w:rFonts w:ascii="Courier New" w:hAnsi="Courier New" w:cs="Courier New" w:hint="default"/>
       </w:rPr>
     </w:lvl>
     <w:lvl w:ilvl="2" w:tplc="08070005" w:tentative="1">
@@ -3856,7 +4757,7 @@
         <w:ind w:left="2160" w:hanging="360"/>
       </w:pPr>
       <w:rPr>
-        <w:rFonts w:hint="default" w:ascii="Wingdings" w:hAnsi="Wingdings"/>
+        <w:rFonts w:ascii="Wingdings" w:hAnsi="Wingdings" w:hint="default"/>
       </w:rPr>
     </w:lvl>
     <w:lvl w:ilvl="3" w:tplc="08070001" w:tentative="1">
@@ -3868,7 +4769,7 @@
         <w:ind w:left="2880" w:hanging="360"/>
       </w:pPr>
       <w:rPr>
-        <w:rFonts w:hint="default" w:ascii="Symbol" w:hAnsi="Symbol"/>
+        <w:rFonts w:ascii="Symbol" w:hAnsi="Symbol" w:hint="default"/>
       </w:rPr>
     </w:lvl>
     <w:lvl w:ilvl="4" w:tplc="08070003" w:tentative="1">
@@ -3880,7 +4781,7 @@
         <w:ind w:left="3600" w:hanging="360"/>
       </w:pPr>
       <w:rPr>
-        <w:rFonts w:hint="default" w:ascii="Courier New" w:hAnsi="Courier New" w:cs="Courier New"/>
+        <w:rFonts w:ascii="Courier New" w:hAnsi="Courier New" w:cs="Courier New" w:hint="default"/>
       </w:rPr>
     </w:lvl>
     <w:lvl w:ilvl="5" w:tplc="08070005" w:tentative="1">
@@ -3892,7 +4793,7 @@
         <w:ind w:left="4320" w:hanging="360"/>
       </w:pPr>
       <w:rPr>
-        <w:rFonts w:hint="default" w:ascii="Wingdings" w:hAnsi="Wingdings"/>
+        <w:rFonts w:ascii="Wingdings" w:hAnsi="Wingdings" w:hint="default"/>
       </w:rPr>
     </w:lvl>
     <w:lvl w:ilvl="6" w:tplc="08070001" w:tentative="1">
@@ -3904,7 +4805,7 @@
         <w:ind w:left="5040" w:hanging="360"/>
       </w:pPr>
       <w:rPr>
-        <w:rFonts w:hint="default" w:ascii="Symbol" w:hAnsi="Symbol"/>
+        <w:rFonts w:ascii="Symbol" w:hAnsi="Symbol" w:hint="default"/>
       </w:rPr>
     </w:lvl>
     <w:lvl w:ilvl="7" w:tplc="08070003" w:tentative="1">
@@ -3916,7 +4817,7 @@
         <w:ind w:left="5760" w:hanging="360"/>
       </w:pPr>
       <w:rPr>
-        <w:rFonts w:hint="default" w:ascii="Courier New" w:hAnsi="Courier New" w:cs="Courier New"/>
+        <w:rFonts w:ascii="Courier New" w:hAnsi="Courier New" w:cs="Courier New" w:hint="default"/>
       </w:rPr>
     </w:lvl>
     <w:lvl w:ilvl="8" w:tplc="08070005" w:tentative="1">
@@ -3928,7 +4829,7 @@
         <w:ind w:left="6480" w:hanging="360"/>
       </w:pPr>
       <w:rPr>
-        <w:rFonts w:hint="default" w:ascii="Wingdings" w:hAnsi="Wingdings"/>
+        <w:rFonts w:ascii="Wingdings" w:hAnsi="Wingdings" w:hint="default"/>
       </w:rPr>
     </w:lvl>
   </w:abstractNum>
@@ -3945,7 +4846,7 @@
         <w:ind w:left="720" w:hanging="360"/>
       </w:pPr>
       <w:rPr>
-        <w:rFonts w:hint="default" w:ascii="Symbol" w:hAnsi="Symbol"/>
+        <w:rFonts w:ascii="Symbol" w:hAnsi="Symbol" w:hint="default"/>
       </w:rPr>
     </w:lvl>
     <w:lvl w:ilvl="1" w:tplc="08070003" w:tentative="1">
@@ -3957,7 +4858,7 @@
         <w:ind w:left="1440" w:hanging="360"/>
       </w:pPr>
       <w:rPr>
-        <w:rFonts w:hint="default" w:ascii="Courier New" w:hAnsi="Courier New" w:cs="Courier New"/>
+        <w:rFonts w:ascii="Courier New" w:hAnsi="Courier New" w:cs="Courier New" w:hint="default"/>
       </w:rPr>
     </w:lvl>
     <w:lvl w:ilvl="2" w:tplc="08070005" w:tentative="1">
@@ -3969,7 +4870,7 @@
         <w:ind w:left="2160" w:hanging="360"/>
       </w:pPr>
       <w:rPr>
-        <w:rFonts w:hint="default" w:ascii="Wingdings" w:hAnsi="Wingdings"/>
+        <w:rFonts w:ascii="Wingdings" w:hAnsi="Wingdings" w:hint="default"/>
       </w:rPr>
     </w:lvl>
     <w:lvl w:ilvl="3" w:tplc="08070001" w:tentative="1">
@@ -3981,7 +4882,7 @@
         <w:ind w:left="2880" w:hanging="360"/>
       </w:pPr>
       <w:rPr>
-        <w:rFonts w:hint="default" w:ascii="Symbol" w:hAnsi="Symbol"/>
+        <w:rFonts w:ascii="Symbol" w:hAnsi="Symbol" w:hint="default"/>
       </w:rPr>
     </w:lvl>
     <w:lvl w:ilvl="4" w:tplc="08070003" w:tentative="1">
@@ -3993,7 +4894,7 @@
         <w:ind w:left="3600" w:hanging="360"/>
       </w:pPr>
       <w:rPr>
-        <w:rFonts w:hint="default" w:ascii="Courier New" w:hAnsi="Courier New" w:cs="Courier New"/>
+        <w:rFonts w:ascii="Courier New" w:hAnsi="Courier New" w:cs="Courier New" w:hint="default"/>
       </w:rPr>
     </w:lvl>
     <w:lvl w:ilvl="5" w:tplc="08070005" w:tentative="1">
@@ -4005,7 +4906,7 @@
         <w:ind w:left="4320" w:hanging="360"/>
       </w:pPr>
       <w:rPr>
-        <w:rFonts w:hint="default" w:ascii="Wingdings" w:hAnsi="Wingdings"/>
+        <w:rFonts w:ascii="Wingdings" w:hAnsi="Wingdings" w:hint="default"/>
       </w:rPr>
     </w:lvl>
     <w:lvl w:ilvl="6" w:tplc="08070001" w:tentative="1">
@@ -4017,7 +4918,7 @@
         <w:ind w:left="5040" w:hanging="360"/>
       </w:pPr>
       <w:rPr>
-        <w:rFonts w:hint="default" w:ascii="Symbol" w:hAnsi="Symbol"/>
+        <w:rFonts w:ascii="Symbol" w:hAnsi="Symbol" w:hint="default"/>
       </w:rPr>
     </w:lvl>
     <w:lvl w:ilvl="7" w:tplc="08070003" w:tentative="1">
@@ -4029,7 +4930,7 @@
         <w:ind w:left="5760" w:hanging="360"/>
       </w:pPr>
       <w:rPr>
-        <w:rFonts w:hint="default" w:ascii="Courier New" w:hAnsi="Courier New" w:cs="Courier New"/>
+        <w:rFonts w:ascii="Courier New" w:hAnsi="Courier New" w:cs="Courier New" w:hint="default"/>
       </w:rPr>
     </w:lvl>
     <w:lvl w:ilvl="8" w:tplc="08070005" w:tentative="1">
@@ -4041,7 +4942,7 @@
         <w:ind w:left="6480" w:hanging="360"/>
       </w:pPr>
       <w:rPr>
-        <w:rFonts w:hint="default" w:ascii="Wingdings" w:hAnsi="Wingdings"/>
+        <w:rFonts w:ascii="Wingdings" w:hAnsi="Wingdings" w:hint="default"/>
       </w:rPr>
     </w:lvl>
   </w:abstractNum>
@@ -4144,7 +5045,7 @@
         <w:ind w:left="720" w:hanging="360"/>
       </w:pPr>
       <w:rPr>
-        <w:rFonts w:hint="default" w:ascii="Arial" w:hAnsi="Arial"/>
+        <w:rFonts w:ascii="Arial" w:hAnsi="Arial" w:hint="default"/>
         <w:b w:val="0"/>
         <w:i w:val="0"/>
         <w:sz w:val="24"/>
@@ -4159,7 +5060,7 @@
         <w:ind w:left="1440" w:hanging="360"/>
       </w:pPr>
       <w:rPr>
-        <w:rFonts w:hint="default" w:ascii="Courier New" w:hAnsi="Courier New" w:cs="Courier New"/>
+        <w:rFonts w:ascii="Courier New" w:hAnsi="Courier New" w:cs="Courier New" w:hint="default"/>
       </w:rPr>
     </w:lvl>
     <w:lvl w:ilvl="2" w:tplc="08070005" w:tentative="1">
@@ -4171,7 +5072,7 @@
         <w:ind w:left="2160" w:hanging="360"/>
       </w:pPr>
       <w:rPr>
-        <w:rFonts w:hint="default" w:ascii="Wingdings" w:hAnsi="Wingdings"/>
+        <w:rFonts w:ascii="Wingdings" w:hAnsi="Wingdings" w:hint="default"/>
       </w:rPr>
     </w:lvl>
     <w:lvl w:ilvl="3" w:tplc="08070001" w:tentative="1">
@@ -4183,7 +5084,7 @@
         <w:ind w:left="2880" w:hanging="360"/>
       </w:pPr>
       <w:rPr>
-        <w:rFonts w:hint="default" w:ascii="Symbol" w:hAnsi="Symbol"/>
+        <w:rFonts w:ascii="Symbol" w:hAnsi="Symbol" w:hint="default"/>
       </w:rPr>
     </w:lvl>
     <w:lvl w:ilvl="4" w:tplc="08070003" w:tentative="1">
@@ -4195,7 +5096,7 @@
         <w:ind w:left="3600" w:hanging="360"/>
       </w:pPr>
       <w:rPr>
-        <w:rFonts w:hint="default" w:ascii="Courier New" w:hAnsi="Courier New" w:cs="Courier New"/>
+        <w:rFonts w:ascii="Courier New" w:hAnsi="Courier New" w:cs="Courier New" w:hint="default"/>
       </w:rPr>
     </w:lvl>
     <w:lvl w:ilvl="5" w:tplc="08070005" w:tentative="1">
@@ -4207,7 +5108,7 @@
         <w:ind w:left="4320" w:hanging="360"/>
       </w:pPr>
       <w:rPr>
-        <w:rFonts w:hint="default" w:ascii="Wingdings" w:hAnsi="Wingdings"/>
+        <w:rFonts w:ascii="Wingdings" w:hAnsi="Wingdings" w:hint="default"/>
       </w:rPr>
     </w:lvl>
     <w:lvl w:ilvl="6" w:tplc="08070001" w:tentative="1">
@@ -4219,7 +5120,7 @@
         <w:ind w:left="5040" w:hanging="360"/>
       </w:pPr>
       <w:rPr>
-        <w:rFonts w:hint="default" w:ascii="Symbol" w:hAnsi="Symbol"/>
+        <w:rFonts w:ascii="Symbol" w:hAnsi="Symbol" w:hint="default"/>
       </w:rPr>
     </w:lvl>
     <w:lvl w:ilvl="7" w:tplc="08070003" w:tentative="1">
@@ -4231,7 +5132,7 @@
         <w:ind w:left="5760" w:hanging="360"/>
       </w:pPr>
       <w:rPr>
-        <w:rFonts w:hint="default" w:ascii="Courier New" w:hAnsi="Courier New" w:cs="Courier New"/>
+        <w:rFonts w:ascii="Courier New" w:hAnsi="Courier New" w:cs="Courier New" w:hint="default"/>
       </w:rPr>
     </w:lvl>
     <w:lvl w:ilvl="8" w:tplc="08070005" w:tentative="1">
@@ -4243,7 +5144,7 @@
         <w:ind w:left="6480" w:hanging="360"/>
       </w:pPr>
       <w:rPr>
-        <w:rFonts w:hint="default" w:ascii="Wingdings" w:hAnsi="Wingdings"/>
+        <w:rFonts w:ascii="Wingdings" w:hAnsi="Wingdings" w:hint="default"/>
       </w:rPr>
     </w:lvl>
   </w:abstractNum>
@@ -4275,7 +5176,7 @@
         <w:ind w:left="1440" w:hanging="360"/>
       </w:pPr>
       <w:rPr>
-        <w:rFonts w:hint="default" w:ascii="Courier New" w:hAnsi="Courier New" w:cs="Courier New"/>
+        <w:rFonts w:ascii="Courier New" w:hAnsi="Courier New" w:cs="Courier New" w:hint="default"/>
       </w:rPr>
     </w:lvl>
     <w:lvl w:ilvl="2" w:tplc="08070005" w:tentative="1">
@@ -4287,7 +5188,7 @@
         <w:ind w:left="2160" w:hanging="360"/>
       </w:pPr>
       <w:rPr>
-        <w:rFonts w:hint="default" w:ascii="Wingdings" w:hAnsi="Wingdings"/>
+        <w:rFonts w:ascii="Wingdings" w:hAnsi="Wingdings" w:hint="default"/>
       </w:rPr>
     </w:lvl>
     <w:lvl w:ilvl="3" w:tplc="08070001" w:tentative="1">
@@ -4299,7 +5200,7 @@
         <w:ind w:left="2880" w:hanging="360"/>
       </w:pPr>
       <w:rPr>
-        <w:rFonts w:hint="default" w:ascii="Symbol" w:hAnsi="Symbol"/>
+        <w:rFonts w:ascii="Symbol" w:hAnsi="Symbol" w:hint="default"/>
       </w:rPr>
     </w:lvl>
     <w:lvl w:ilvl="4" w:tplc="08070003" w:tentative="1">
@@ -4311,7 +5212,7 @@
         <w:ind w:left="3600" w:hanging="360"/>
       </w:pPr>
       <w:rPr>
-        <w:rFonts w:hint="default" w:ascii="Courier New" w:hAnsi="Courier New" w:cs="Courier New"/>
+        <w:rFonts w:ascii="Courier New" w:hAnsi="Courier New" w:cs="Courier New" w:hint="default"/>
       </w:rPr>
     </w:lvl>
     <w:lvl w:ilvl="5" w:tplc="08070005" w:tentative="1">
@@ -4323,7 +5224,7 @@
         <w:ind w:left="4320" w:hanging="360"/>
       </w:pPr>
       <w:rPr>
-        <w:rFonts w:hint="default" w:ascii="Wingdings" w:hAnsi="Wingdings"/>
+        <w:rFonts w:ascii="Wingdings" w:hAnsi="Wingdings" w:hint="default"/>
       </w:rPr>
     </w:lvl>
     <w:lvl w:ilvl="6" w:tplc="08070001" w:tentative="1">
@@ -4335,7 +5236,7 @@
         <w:ind w:left="5040" w:hanging="360"/>
       </w:pPr>
       <w:rPr>
-        <w:rFonts w:hint="default" w:ascii="Symbol" w:hAnsi="Symbol"/>
+        <w:rFonts w:ascii="Symbol" w:hAnsi="Symbol" w:hint="default"/>
       </w:rPr>
     </w:lvl>
     <w:lvl w:ilvl="7" w:tplc="08070003" w:tentative="1">
@@ -4347,7 +5248,7 @@
         <w:ind w:left="5760" w:hanging="360"/>
       </w:pPr>
       <w:rPr>
-        <w:rFonts w:hint="default" w:ascii="Courier New" w:hAnsi="Courier New" w:cs="Courier New"/>
+        <w:rFonts w:ascii="Courier New" w:hAnsi="Courier New" w:cs="Courier New" w:hint="default"/>
       </w:rPr>
     </w:lvl>
     <w:lvl w:ilvl="8" w:tplc="08070005" w:tentative="1">
@@ -4359,7 +5260,7 @@
         <w:ind w:left="6480" w:hanging="360"/>
       </w:pPr>
       <w:rPr>
-        <w:rFonts w:hint="default" w:ascii="Wingdings" w:hAnsi="Wingdings"/>
+        <w:rFonts w:ascii="Wingdings" w:hAnsi="Wingdings" w:hint="default"/>
       </w:rPr>
     </w:lvl>
   </w:abstractNum>
@@ -4657,7 +5558,7 @@
         <w:ind w:left="720" w:hanging="360"/>
       </w:pPr>
       <w:rPr>
-        <w:rFonts w:hint="default" w:ascii="Calibri" w:hAnsi="Calibri"/>
+        <w:rFonts w:ascii="Calibri" w:hAnsi="Calibri" w:hint="default"/>
         <w:b w:val="0"/>
         <w:i w:val="0"/>
         <w:sz w:val="24"/>
@@ -4672,7 +5573,7 @@
         <w:ind w:left="1440" w:hanging="360"/>
       </w:pPr>
       <w:rPr>
-        <w:rFonts w:hint="default" w:ascii="Courier New" w:hAnsi="Courier New" w:cs="Courier New"/>
+        <w:rFonts w:ascii="Courier New" w:hAnsi="Courier New" w:cs="Courier New" w:hint="default"/>
       </w:rPr>
     </w:lvl>
     <w:lvl w:ilvl="2" w:tplc="08070005" w:tentative="1">
@@ -4684,7 +5585,7 @@
         <w:ind w:left="2160" w:hanging="360"/>
       </w:pPr>
       <w:rPr>
-        <w:rFonts w:hint="default" w:ascii="Wingdings" w:hAnsi="Wingdings"/>
+        <w:rFonts w:ascii="Wingdings" w:hAnsi="Wingdings" w:hint="default"/>
       </w:rPr>
     </w:lvl>
     <w:lvl w:ilvl="3" w:tplc="08070001" w:tentative="1">
@@ -4696,7 +5597,7 @@
         <w:ind w:left="2880" w:hanging="360"/>
       </w:pPr>
       <w:rPr>
-        <w:rFonts w:hint="default" w:ascii="Symbol" w:hAnsi="Symbol"/>
+        <w:rFonts w:ascii="Symbol" w:hAnsi="Symbol" w:hint="default"/>
       </w:rPr>
     </w:lvl>
     <w:lvl w:ilvl="4" w:tplc="08070003" w:tentative="1">
@@ -4708,7 +5609,7 @@
         <w:ind w:left="3600" w:hanging="360"/>
       </w:pPr>
       <w:rPr>
-        <w:rFonts w:hint="default" w:ascii="Courier New" w:hAnsi="Courier New" w:cs="Courier New"/>
+        <w:rFonts w:ascii="Courier New" w:hAnsi="Courier New" w:cs="Courier New" w:hint="default"/>
       </w:rPr>
     </w:lvl>
     <w:lvl w:ilvl="5" w:tplc="08070005" w:tentative="1">
@@ -4720,7 +5621,7 @@
         <w:ind w:left="4320" w:hanging="360"/>
       </w:pPr>
       <w:rPr>
-        <w:rFonts w:hint="default" w:ascii="Wingdings" w:hAnsi="Wingdings"/>
+        <w:rFonts w:ascii="Wingdings" w:hAnsi="Wingdings" w:hint="default"/>
       </w:rPr>
     </w:lvl>
     <w:lvl w:ilvl="6" w:tplc="08070001" w:tentative="1">
@@ -4732,7 +5633,7 @@
         <w:ind w:left="5040" w:hanging="360"/>
       </w:pPr>
       <w:rPr>
-        <w:rFonts w:hint="default" w:ascii="Symbol" w:hAnsi="Symbol"/>
+        <w:rFonts w:ascii="Symbol" w:hAnsi="Symbol" w:hint="default"/>
       </w:rPr>
     </w:lvl>
     <w:lvl w:ilvl="7" w:tplc="08070003" w:tentative="1">
@@ -4744,7 +5645,7 @@
         <w:ind w:left="5760" w:hanging="360"/>
       </w:pPr>
       <w:rPr>
-        <w:rFonts w:hint="default" w:ascii="Courier New" w:hAnsi="Courier New" w:cs="Courier New"/>
+        <w:rFonts w:ascii="Courier New" w:hAnsi="Courier New" w:cs="Courier New" w:hint="default"/>
       </w:rPr>
     </w:lvl>
     <w:lvl w:ilvl="8" w:tplc="08070005" w:tentative="1">
@@ -4756,7 +5657,7 @@
         <w:ind w:left="6480" w:hanging="360"/>
       </w:pPr>
       <w:rPr>
-        <w:rFonts w:hint="default" w:ascii="Wingdings" w:hAnsi="Wingdings"/>
+        <w:rFonts w:ascii="Wingdings" w:hAnsi="Wingdings" w:hint="default"/>
       </w:rPr>
     </w:lvl>
   </w:abstractNum>
@@ -4859,7 +5760,7 @@
         <w:ind w:left="357" w:hanging="357"/>
       </w:pPr>
       <w:rPr>
-        <w:rFonts w:hint="default" w:ascii="Symbol" w:hAnsi="Symbol"/>
+        <w:rFonts w:ascii="Symbol" w:hAnsi="Symbol" w:hint="default"/>
       </w:rPr>
     </w:lvl>
     <w:lvl w:ilvl="1" w:tplc="08070003" w:tentative="1">
@@ -4871,7 +5772,7 @@
         <w:ind w:left="1440" w:hanging="360"/>
       </w:pPr>
       <w:rPr>
-        <w:rFonts w:hint="default" w:ascii="Courier New" w:hAnsi="Courier New" w:cs="Courier New"/>
+        <w:rFonts w:ascii="Courier New" w:hAnsi="Courier New" w:cs="Courier New" w:hint="default"/>
       </w:rPr>
     </w:lvl>
     <w:lvl w:ilvl="2" w:tplc="08070005" w:tentative="1">
@@ -4883,7 +5784,7 @@
         <w:ind w:left="2160" w:hanging="360"/>
       </w:pPr>
       <w:rPr>
-        <w:rFonts w:hint="default" w:ascii="Wingdings" w:hAnsi="Wingdings"/>
+        <w:rFonts w:ascii="Wingdings" w:hAnsi="Wingdings" w:hint="default"/>
       </w:rPr>
     </w:lvl>
     <w:lvl w:ilvl="3" w:tplc="08070001" w:tentative="1">
@@ -4895,7 +5796,7 @@
         <w:ind w:left="2880" w:hanging="360"/>
       </w:pPr>
       <w:rPr>
-        <w:rFonts w:hint="default" w:ascii="Symbol" w:hAnsi="Symbol"/>
+        <w:rFonts w:ascii="Symbol" w:hAnsi="Symbol" w:hint="default"/>
       </w:rPr>
     </w:lvl>
     <w:lvl w:ilvl="4" w:tplc="08070003" w:tentative="1">
@@ -4907,7 +5808,7 @@
         <w:ind w:left="3600" w:hanging="360"/>
       </w:pPr>
       <w:rPr>
-        <w:rFonts w:hint="default" w:ascii="Courier New" w:hAnsi="Courier New" w:cs="Courier New"/>
+        <w:rFonts w:ascii="Courier New" w:hAnsi="Courier New" w:cs="Courier New" w:hint="default"/>
       </w:rPr>
     </w:lvl>
     <w:lvl w:ilvl="5" w:tplc="08070005" w:tentative="1">
@@ -4919,7 +5820,7 @@
         <w:ind w:left="4320" w:hanging="360"/>
       </w:pPr>
       <w:rPr>
-        <w:rFonts w:hint="default" w:ascii="Wingdings" w:hAnsi="Wingdings"/>
+        <w:rFonts w:ascii="Wingdings" w:hAnsi="Wingdings" w:hint="default"/>
       </w:rPr>
     </w:lvl>
     <w:lvl w:ilvl="6" w:tplc="08070001" w:tentative="1">
@@ -4931,7 +5832,7 @@
         <w:ind w:left="5040" w:hanging="360"/>
       </w:pPr>
       <w:rPr>
-        <w:rFonts w:hint="default" w:ascii="Symbol" w:hAnsi="Symbol"/>
+        <w:rFonts w:ascii="Symbol" w:hAnsi="Symbol" w:hint="default"/>
       </w:rPr>
     </w:lvl>
     <w:lvl w:ilvl="7" w:tplc="08070003" w:tentative="1">
@@ -4943,7 +5844,7 @@
         <w:ind w:left="5760" w:hanging="360"/>
       </w:pPr>
       <w:rPr>
-        <w:rFonts w:hint="default" w:ascii="Courier New" w:hAnsi="Courier New" w:cs="Courier New"/>
+        <w:rFonts w:ascii="Courier New" w:hAnsi="Courier New" w:cs="Courier New" w:hint="default"/>
       </w:rPr>
     </w:lvl>
     <w:lvl w:ilvl="8" w:tplc="08070005" w:tentative="1">
@@ -4955,7 +5856,7 @@
         <w:ind w:left="6480" w:hanging="360"/>
       </w:pPr>
       <w:rPr>
-        <w:rFonts w:hint="default" w:ascii="Wingdings" w:hAnsi="Wingdings"/>
+        <w:rFonts w:ascii="Wingdings" w:hAnsi="Wingdings" w:hint="default"/>
       </w:rPr>
     </w:lvl>
   </w:abstractNum>
@@ -5112,7 +6013,7 @@
         <w:ind w:left="720" w:hanging="360"/>
       </w:pPr>
       <w:rPr>
-        <w:rFonts w:hint="default" w:ascii="Arial" w:hAnsi="Arial"/>
+        <w:rFonts w:ascii="Arial" w:hAnsi="Arial" w:hint="default"/>
         <w:b w:val="0"/>
         <w:i w:val="0"/>
         <w:sz w:val="24"/>
@@ -5127,7 +6028,7 @@
         <w:ind w:left="1440" w:hanging="360"/>
       </w:pPr>
       <w:rPr>
-        <w:rFonts w:hint="default" w:ascii="Courier New" w:hAnsi="Courier New" w:cs="Courier New"/>
+        <w:rFonts w:ascii="Courier New" w:hAnsi="Courier New" w:cs="Courier New" w:hint="default"/>
       </w:rPr>
     </w:lvl>
     <w:lvl w:ilvl="2" w:tplc="08070005" w:tentative="1">
@@ -5139,7 +6040,7 @@
         <w:ind w:left="2160" w:hanging="360"/>
       </w:pPr>
       <w:rPr>
-        <w:rFonts w:hint="default" w:ascii="Wingdings" w:hAnsi="Wingdings"/>
+        <w:rFonts w:ascii="Wingdings" w:hAnsi="Wingdings" w:hint="default"/>
       </w:rPr>
     </w:lvl>
     <w:lvl w:ilvl="3" w:tplc="08070001" w:tentative="1">
@@ -5151,7 +6052,7 @@
         <w:ind w:left="2880" w:hanging="360"/>
       </w:pPr>
       <w:rPr>
-        <w:rFonts w:hint="default" w:ascii="Symbol" w:hAnsi="Symbol"/>
+        <w:rFonts w:ascii="Symbol" w:hAnsi="Symbol" w:hint="default"/>
       </w:rPr>
     </w:lvl>
     <w:lvl w:ilvl="4" w:tplc="08070003" w:tentative="1">
@@ -5163,7 +6064,7 @@
         <w:ind w:left="3600" w:hanging="360"/>
       </w:pPr>
       <w:rPr>
-        <w:rFonts w:hint="default" w:ascii="Courier New" w:hAnsi="Courier New" w:cs="Courier New"/>
+        <w:rFonts w:ascii="Courier New" w:hAnsi="Courier New" w:cs="Courier New" w:hint="default"/>
       </w:rPr>
     </w:lvl>
     <w:lvl w:ilvl="5" w:tplc="08070005" w:tentative="1">
@@ -5175,7 +6076,7 @@
         <w:ind w:left="4320" w:hanging="360"/>
       </w:pPr>
       <w:rPr>
-        <w:rFonts w:hint="default" w:ascii="Wingdings" w:hAnsi="Wingdings"/>
+        <w:rFonts w:ascii="Wingdings" w:hAnsi="Wingdings" w:hint="default"/>
       </w:rPr>
     </w:lvl>
     <w:lvl w:ilvl="6" w:tplc="08070001" w:tentative="1">
@@ -5187,7 +6088,7 @@
         <w:ind w:left="5040" w:hanging="360"/>
       </w:pPr>
       <w:rPr>
-        <w:rFonts w:hint="default" w:ascii="Symbol" w:hAnsi="Symbol"/>
+        <w:rFonts w:ascii="Symbol" w:hAnsi="Symbol" w:hint="default"/>
       </w:rPr>
     </w:lvl>
     <w:lvl w:ilvl="7" w:tplc="08070003" w:tentative="1">
@@ -5199,7 +6100,7 @@
         <w:ind w:left="5760" w:hanging="360"/>
       </w:pPr>
       <w:rPr>
-        <w:rFonts w:hint="default" w:ascii="Courier New" w:hAnsi="Courier New" w:cs="Courier New"/>
+        <w:rFonts w:ascii="Courier New" w:hAnsi="Courier New" w:cs="Courier New" w:hint="default"/>
       </w:rPr>
     </w:lvl>
     <w:lvl w:ilvl="8" w:tplc="08070005" w:tentative="1">
@@ -5211,7 +6112,7 @@
         <w:ind w:left="6480" w:hanging="360"/>
       </w:pPr>
       <w:rPr>
-        <w:rFonts w:hint="default" w:ascii="Wingdings" w:hAnsi="Wingdings"/>
+        <w:rFonts w:ascii="Wingdings" w:hAnsi="Wingdings" w:hint="default"/>
       </w:rPr>
     </w:lvl>
   </w:abstractNum>
@@ -5418,7 +6319,7 @@
   <w:docDefaults>
     <w:rPrDefault>
       <w:rPr>
-        <w:rFonts w:ascii="Arial" w:hAnsi="Arial" w:eastAsia="Times New Roman" w:cs="Times New Roman"/>
+        <w:rFonts w:ascii="Arial" w:eastAsia="Times New Roman" w:hAnsi="Arial" w:cs="Times New Roman"/>
         <w:sz w:val="24"/>
         <w:szCs w:val="24"/>
         <w:lang w:val="de-CH" w:eastAsia="de-CH" w:bidi="ar-SA"/>
@@ -5437,7 +6338,7 @@
     <w:lsdException w:name="heading 7" w:semiHidden="1" w:unhideWhenUsed="1" w:qFormat="1"/>
     <w:lsdException w:name="heading 8" w:semiHidden="1" w:unhideWhenUsed="1" w:qFormat="1"/>
     <w:lsdException w:name="heading 9" w:semiHidden="1" w:unhideWhenUsed="1" w:qFormat="1"/>
-    <w:lsdException w:name="index 1" w:uiPriority="99" w:semiHidden="1" w:unhideWhenUsed="1"/>
+    <w:lsdException w:name="index 1" w:semiHidden="1" w:uiPriority="99" w:unhideWhenUsed="1"/>
     <w:lsdException w:name="index 2" w:semiHidden="1" w:unhideWhenUsed="1"/>
     <w:lsdException w:name="index 3" w:semiHidden="1" w:unhideWhenUsed="1"/>
     <w:lsdException w:name="index 4" w:semiHidden="1" w:unhideWhenUsed="1"/>
@@ -5446,10 +6347,10 @@
     <w:lsdException w:name="index 7" w:semiHidden="1" w:unhideWhenUsed="1"/>
     <w:lsdException w:name="index 8" w:semiHidden="1" w:unhideWhenUsed="1"/>
     <w:lsdException w:name="index 9" w:semiHidden="1" w:unhideWhenUsed="1"/>
-    <w:lsdException w:name="toc 1" w:uiPriority="39" w:semiHidden="1" w:unhideWhenUsed="1"/>
-    <w:lsdException w:name="toc 2" w:uiPriority="39" w:semiHidden="1" w:unhideWhenUsed="1"/>
-    <w:lsdException w:name="toc 3" w:uiPriority="39" w:semiHidden="1" w:unhideWhenUsed="1"/>
-    <w:lsdException w:name="toc 4" w:uiPriority="39" w:semiHidden="1" w:unhideWhenUsed="1"/>
+    <w:lsdException w:name="toc 1" w:semiHidden="1" w:uiPriority="39" w:unhideWhenUsed="1"/>
+    <w:lsdException w:name="toc 2" w:semiHidden="1" w:uiPriority="39" w:unhideWhenUsed="1"/>
+    <w:lsdException w:name="toc 3" w:semiHidden="1" w:uiPriority="39" w:unhideWhenUsed="1"/>
+    <w:lsdException w:name="toc 4" w:semiHidden="1" w:uiPriority="39" w:unhideWhenUsed="1"/>
     <w:lsdException w:name="toc 5" w:semiHidden="1" w:unhideWhenUsed="1"/>
     <w:lsdException w:name="toc 6" w:semiHidden="1" w:unhideWhenUsed="1"/>
     <w:lsdException w:name="toc 7" w:semiHidden="1" w:unhideWhenUsed="1"/>
@@ -5462,7 +6363,7 @@
     <w:lsdException w:name="footer" w:semiHidden="1" w:unhideWhenUsed="1"/>
     <w:lsdException w:name="index heading" w:semiHidden="1" w:unhideWhenUsed="1"/>
     <w:lsdException w:name="caption" w:semiHidden="1" w:unhideWhenUsed="1" w:qFormat="1"/>
-    <w:lsdException w:name="table of figures" w:uiPriority="99" w:semiHidden="1" w:unhideWhenUsed="1"/>
+    <w:lsdException w:name="table of figures" w:semiHidden="1" w:uiPriority="99" w:unhideWhenUsed="1"/>
     <w:lsdException w:name="envelope address" w:semiHidden="1" w:unhideWhenUsed="1"/>
     <w:lsdException w:name="envelope return" w:semiHidden="1" w:unhideWhenUsed="1"/>
     <w:lsdException w:name="footnote reference" w:semiHidden="1" w:unhideWhenUsed="1"/>
@@ -5506,7 +6407,7 @@
     <w:lsdException w:name="Body Text Indent 2" w:semiHidden="1" w:unhideWhenUsed="1"/>
     <w:lsdException w:name="Body Text Indent 3" w:semiHidden="1" w:unhideWhenUsed="1"/>
     <w:lsdException w:name="Block Text" w:semiHidden="1" w:unhideWhenUsed="1"/>
-    <w:lsdException w:name="Hyperlink" w:uiPriority="99" w:semiHidden="1" w:unhideWhenUsed="1"/>
+    <w:lsdException w:name="Hyperlink" w:semiHidden="1" w:uiPriority="99" w:unhideWhenUsed="1"/>
     <w:lsdException w:name="FollowedHyperlink" w:semiHidden="1" w:unhideWhenUsed="1"/>
     <w:lsdException w:name="Strong" w:qFormat="1"/>
     <w:lsdException w:name="Emphasis" w:qFormat="1"/>
@@ -5576,7 +6477,7 @@
     <w:lsdException w:name="Table Web 3" w:semiHidden="1" w:unhideWhenUsed="1"/>
     <w:lsdException w:name="Balloon Text" w:semiHidden="1" w:unhideWhenUsed="1"/>
     <w:lsdException w:name="Table Theme" w:semiHidden="1" w:unhideWhenUsed="1"/>
-    <w:lsdException w:name="Placeholder Text" w:uiPriority="99" w:semiHidden="1"/>
+    <w:lsdException w:name="Placeholder Text" w:semiHidden="1" w:uiPriority="99"/>
     <w:lsdException w:name="No Spacing" w:uiPriority="1" w:qFormat="1"/>
     <w:lsdException w:name="Light Shading" w:uiPriority="60"/>
     <w:lsdException w:name="Light List" w:uiPriority="61"/>
@@ -5598,7 +6499,7 @@
     <w:lsdException w:name="Medium Shading 1 Accent 1" w:uiPriority="63"/>
     <w:lsdException w:name="Medium Shading 2 Accent 1" w:uiPriority="64"/>
     <w:lsdException w:name="Medium List 1 Accent 1" w:uiPriority="65"/>
-    <w:lsdException w:name="Revision" w:uiPriority="99" w:semiHidden="1"/>
+    <w:lsdException w:name="Revision" w:semiHidden="1" w:uiPriority="99"/>
     <w:lsdException w:name="List Paragraph" w:uiPriority="34" w:qFormat="1"/>
     <w:lsdException w:name="Quote" w:uiPriority="29" w:qFormat="1"/>
     <w:lsdException w:name="Intense Quote" w:uiPriority="30" w:qFormat="1"/>
@@ -5685,8 +6586,8 @@
     <w:lsdException w:name="Subtle Reference" w:uiPriority="31" w:qFormat="1"/>
     <w:lsdException w:name="Intense Reference" w:uiPriority="32" w:qFormat="1"/>
     <w:lsdException w:name="Book Title" w:uiPriority="33" w:qFormat="1"/>
-    <w:lsdException w:name="Bibliography" w:uiPriority="37" w:semiHidden="1" w:unhideWhenUsed="1"/>
-    <w:lsdException w:name="TOC Heading" w:uiPriority="39" w:semiHidden="1" w:unhideWhenUsed="1" w:qFormat="1"/>
+    <w:lsdException w:name="Bibliography" w:semiHidden="1" w:uiPriority="37" w:unhideWhenUsed="1"/>
+    <w:lsdException w:name="TOC Heading" w:semiHidden="1" w:uiPriority="39" w:unhideWhenUsed="1" w:qFormat="1"/>
     <w:lsdException w:name="Plain Table 1" w:uiPriority="41"/>
     <w:lsdException w:name="Plain Table 2" w:uiPriority="42"/>
     <w:lsdException w:name="Plain Table 3" w:uiPriority="43"/>
@@ -5791,13 +6692,13 @@
     <w:lsdException w:name="List Table 5 Dark Accent 6" w:uiPriority="50"/>
     <w:lsdException w:name="List Table 6 Colorful Accent 6" w:uiPriority="51"/>
     <w:lsdException w:name="List Table 7 Colorful Accent 6" w:uiPriority="52"/>
-    <w:lsdException w:name="Mention" w:uiPriority="99" w:semiHidden="1" w:unhideWhenUsed="1"/>
-    <w:lsdException w:name="Smart Hyperlink" w:uiPriority="99" w:semiHidden="1" w:unhideWhenUsed="1"/>
-    <w:lsdException w:name="Hashtag" w:uiPriority="99" w:semiHidden="1" w:unhideWhenUsed="1"/>
-    <w:lsdException w:name="Unresolved Mention" w:uiPriority="99" w:semiHidden="1" w:unhideWhenUsed="1"/>
-    <w:lsdException w:name="Smart Link" w:uiPriority="99" w:semiHidden="1" w:unhideWhenUsed="1"/>
+    <w:lsdException w:name="Mention" w:semiHidden="1" w:uiPriority="99" w:unhideWhenUsed="1"/>
+    <w:lsdException w:name="Smart Hyperlink" w:semiHidden="1" w:uiPriority="99" w:unhideWhenUsed="1"/>
+    <w:lsdException w:name="Hashtag" w:semiHidden="1" w:uiPriority="99" w:unhideWhenUsed="1"/>
+    <w:lsdException w:name="Unresolved Mention" w:semiHidden="1" w:uiPriority="99" w:unhideWhenUsed="1"/>
+    <w:lsdException w:name="Smart Link" w:semiHidden="1" w:uiPriority="99" w:unhideWhenUsed="1"/>
   </w:latentStyles>
-  <w:style w:type="paragraph" w:styleId="Standard" w:default="1">
+  <w:style w:type="paragraph" w:default="1" w:styleId="Standard">
     <w:name w:val="Normal"/>
     <w:qFormat/>
     <w:rsid w:val="00ED314E"/>
@@ -5819,7 +6720,7 @@
       <w:outlineLvl w:val="0"/>
     </w:pPr>
     <w:rPr>
-      <w:rFonts w:cs="Arial" w:eastAsiaTheme="majorEastAsia"/>
+      <w:rFonts w:eastAsiaTheme="majorEastAsia" w:cs="Arial"/>
       <w:b/>
       <w:bCs/>
       <w:sz w:val="32"/>
@@ -5844,7 +6745,7 @@
       <w:outlineLvl w:val="1"/>
     </w:pPr>
     <w:rPr>
-      <w:rFonts w:cs="Arial" w:eastAsiaTheme="majorEastAsia"/>
+      <w:rFonts w:eastAsiaTheme="majorEastAsia" w:cs="Arial"/>
       <w:b/>
       <w:bCs/>
       <w:sz w:val="28"/>
@@ -5869,7 +6770,7 @@
       <w:outlineLvl w:val="2"/>
     </w:pPr>
     <w:rPr>
-      <w:rFonts w:cs="Arial" w:eastAsiaTheme="majorEastAsia"/>
+      <w:rFonts w:eastAsiaTheme="majorEastAsia" w:cs="Arial"/>
       <w:b/>
       <w:bCs/>
     </w:rPr>
@@ -5892,7 +6793,7 @@
       <w:outlineLvl w:val="3"/>
     </w:pPr>
     <w:rPr>
-      <w:rFonts w:cs="Arial" w:eastAsiaTheme="majorEastAsia"/>
+      <w:rFonts w:eastAsiaTheme="majorEastAsia" w:cs="Arial"/>
       <w:bCs/>
       <w:iCs/>
     </w:rPr>
@@ -5917,7 +6818,7 @@
       <w:outlineLvl w:val="4"/>
     </w:pPr>
     <w:rPr>
-      <w:rFonts w:asciiTheme="majorHAnsi" w:hAnsiTheme="majorHAnsi" w:eastAsiaTheme="majorEastAsia" w:cstheme="majorBidi"/>
+      <w:rFonts w:asciiTheme="majorHAnsi" w:eastAsiaTheme="majorEastAsia" w:hAnsiTheme="majorHAnsi" w:cstheme="majorBidi"/>
       <w:color w:val="243F60" w:themeColor="accent1" w:themeShade="7F"/>
     </w:rPr>
   </w:style>
@@ -5941,7 +6842,7 @@
       <w:outlineLvl w:val="5"/>
     </w:pPr>
     <w:rPr>
-      <w:rFonts w:asciiTheme="majorHAnsi" w:hAnsiTheme="majorHAnsi" w:eastAsiaTheme="majorEastAsia" w:cstheme="majorBidi"/>
+      <w:rFonts w:asciiTheme="majorHAnsi" w:eastAsiaTheme="majorEastAsia" w:hAnsiTheme="majorHAnsi" w:cstheme="majorBidi"/>
       <w:i/>
       <w:iCs/>
       <w:color w:val="243F60" w:themeColor="accent1" w:themeShade="7F"/>
@@ -5967,7 +6868,7 @@
       <w:outlineLvl w:val="6"/>
     </w:pPr>
     <w:rPr>
-      <w:rFonts w:asciiTheme="majorHAnsi" w:hAnsiTheme="majorHAnsi" w:eastAsiaTheme="majorEastAsia" w:cstheme="majorBidi"/>
+      <w:rFonts w:asciiTheme="majorHAnsi" w:eastAsiaTheme="majorEastAsia" w:hAnsiTheme="majorHAnsi" w:cstheme="majorBidi"/>
       <w:i/>
       <w:iCs/>
       <w:color w:val="404040" w:themeColor="text1" w:themeTint="BF"/>
@@ -5993,7 +6894,7 @@
       <w:outlineLvl w:val="7"/>
     </w:pPr>
     <w:rPr>
-      <w:rFonts w:asciiTheme="majorHAnsi" w:hAnsiTheme="majorHAnsi" w:eastAsiaTheme="majorEastAsia" w:cstheme="majorBidi"/>
+      <w:rFonts w:asciiTheme="majorHAnsi" w:eastAsiaTheme="majorEastAsia" w:hAnsiTheme="majorHAnsi" w:cstheme="majorBidi"/>
       <w:color w:val="404040" w:themeColor="text1" w:themeTint="BF"/>
       <w:sz w:val="20"/>
       <w:szCs w:val="20"/>
@@ -6019,7 +6920,7 @@
       <w:outlineLvl w:val="8"/>
     </w:pPr>
     <w:rPr>
-      <w:rFonts w:asciiTheme="majorHAnsi" w:hAnsiTheme="majorHAnsi" w:eastAsiaTheme="majorEastAsia" w:cstheme="majorBidi"/>
+      <w:rFonts w:asciiTheme="majorHAnsi" w:eastAsiaTheme="majorEastAsia" w:hAnsiTheme="majorHAnsi" w:cstheme="majorBidi"/>
       <w:i/>
       <w:iCs/>
       <w:color w:val="404040" w:themeColor="text1" w:themeTint="BF"/>
@@ -6027,13 +6928,13 @@
       <w:szCs w:val="20"/>
     </w:rPr>
   </w:style>
-  <w:style w:type="character" w:styleId="Absatz-Standardschriftart" w:default="1">
+  <w:style w:type="character" w:default="1" w:styleId="Absatz-Standardschriftart">
     <w:name w:val="Default Paragraph Font"/>
     <w:uiPriority w:val="1"/>
     <w:semiHidden/>
     <w:unhideWhenUsed/>
   </w:style>
-  <w:style w:type="table" w:styleId="NormaleTabelle" w:default="1">
+  <w:style w:type="table" w:default="1" w:styleId="NormaleTabelle">
     <w:name w:val="Normal Table"/>
     <w:uiPriority w:val="99"/>
     <w:semiHidden/>
@@ -6048,7 +6949,7 @@
       </w:tblCellMar>
     </w:tblPr>
   </w:style>
-  <w:style w:type="numbering" w:styleId="KeineListe" w:default="1">
+  <w:style w:type="numbering" w:default="1" w:styleId="KeineListe">
     <w:name w:val="No List"/>
     <w:uiPriority w:val="99"/>
     <w:semiHidden/>
@@ -6065,7 +6966,7 @@
       <w:contextualSpacing/>
     </w:pPr>
   </w:style>
-  <w:style w:type="paragraph" w:styleId="EignesAufzhlungszeichen" w:customStyle="1">
+  <w:style w:type="paragraph" w:customStyle="1" w:styleId="EignesAufzhlungszeichen">
     <w:name w:val="Eignes Aufzählungszeichen"/>
     <w:basedOn w:val="Standard"/>
     <w:qFormat/>
@@ -6076,7 +6977,7 @@
       </w:numPr>
     </w:pPr>
   </w:style>
-  <w:style w:type="paragraph" w:styleId="EigeneNummrierungohneEinzug" w:customStyle="1">
+  <w:style w:type="paragraph" w:customStyle="1" w:styleId="EigeneNummrierungohneEinzug">
     <w:name w:val="Eigene Nummrierung ohne Einzug"/>
     <w:basedOn w:val="Standard"/>
     <w:qFormat/>
@@ -6110,26 +7011,26 @@
     <w:rsid w:val="002A0EB8"/>
     <w:pPr>
       <w:pBdr>
-        <w:bottom w:val="single" w:color="auto" w:sz="8" w:space="4"/>
+        <w:bottom w:val="single" w:sz="8" w:space="4" w:color="auto"/>
       </w:pBdr>
       <w:spacing w:after="300"/>
       <w:contextualSpacing/>
     </w:pPr>
     <w:rPr>
-      <w:rFonts w:cs="Arial" w:eastAsiaTheme="majorEastAsia"/>
+      <w:rFonts w:eastAsiaTheme="majorEastAsia" w:cs="Arial"/>
       <w:spacing w:val="5"/>
       <w:kern w:val="28"/>
       <w:sz w:val="52"/>
       <w:szCs w:val="52"/>
     </w:rPr>
   </w:style>
-  <w:style w:type="character" w:styleId="TitelZchn" w:customStyle="1">
+  <w:style w:type="character" w:customStyle="1" w:styleId="TitelZchn">
     <w:name w:val="Titel Zchn"/>
     <w:basedOn w:val="Absatz-Standardschriftart"/>
     <w:link w:val="Titel"/>
     <w:rsid w:val="002A0EB8"/>
     <w:rPr>
-      <w:rFonts w:ascii="Arial" w:hAnsi="Arial" w:cs="Arial" w:eastAsiaTheme="majorEastAsia"/>
+      <w:rFonts w:ascii="Arial" w:eastAsiaTheme="majorEastAsia" w:hAnsi="Arial" w:cs="Arial"/>
       <w:spacing w:val="5"/>
       <w:kern w:val="28"/>
       <w:sz w:val="52"/>
@@ -6149,19 +7050,19 @@
       </w:numPr>
     </w:pPr>
     <w:rPr>
-      <w:rFonts w:cs="Arial" w:eastAsiaTheme="majorEastAsia"/>
+      <w:rFonts w:eastAsiaTheme="majorEastAsia" w:cs="Arial"/>
       <w:i/>
       <w:iCs/>
       <w:spacing w:val="15"/>
     </w:rPr>
   </w:style>
-  <w:style w:type="character" w:styleId="UntertitelZchn" w:customStyle="1">
+  <w:style w:type="character" w:customStyle="1" w:styleId="UntertitelZchn">
     <w:name w:val="Untertitel Zchn"/>
     <w:basedOn w:val="Absatz-Standardschriftart"/>
     <w:link w:val="Untertitel"/>
     <w:rsid w:val="002A0EB8"/>
     <w:rPr>
-      <w:rFonts w:ascii="Arial" w:hAnsi="Arial" w:cs="Arial" w:eastAsiaTheme="majorEastAsia"/>
+      <w:rFonts w:ascii="Arial" w:eastAsiaTheme="majorEastAsia" w:hAnsi="Arial" w:cs="Arial"/>
       <w:i/>
       <w:iCs/>
       <w:spacing w:val="15"/>
@@ -6169,79 +7070,79 @@
       <w:szCs w:val="24"/>
     </w:rPr>
   </w:style>
-  <w:style w:type="character" w:styleId="berschrift1Zchn" w:customStyle="1">
+  <w:style w:type="character" w:customStyle="1" w:styleId="berschrift1Zchn">
     <w:name w:val="Überschrift 1 Zchn"/>
     <w:basedOn w:val="Absatz-Standardschriftart"/>
     <w:link w:val="berschrift1"/>
     <w:rsid w:val="00ED314E"/>
     <w:rPr>
-      <w:rFonts w:ascii="Arial" w:hAnsi="Arial" w:cs="Arial" w:eastAsiaTheme="majorEastAsia"/>
+      <w:rFonts w:ascii="Arial" w:eastAsiaTheme="majorEastAsia" w:hAnsi="Arial" w:cs="Arial"/>
       <w:b/>
       <w:bCs/>
       <w:sz w:val="32"/>
       <w:szCs w:val="32"/>
     </w:rPr>
   </w:style>
-  <w:style w:type="character" w:styleId="berschrift2Zchn" w:customStyle="1">
+  <w:style w:type="character" w:customStyle="1" w:styleId="berschrift2Zchn">
     <w:name w:val="Überschrift 2 Zchn"/>
     <w:basedOn w:val="Absatz-Standardschriftart"/>
     <w:link w:val="berschrift2"/>
     <w:rsid w:val="00BF1C8A"/>
     <w:rPr>
-      <w:rFonts w:ascii="Arial" w:hAnsi="Arial" w:cs="Arial" w:eastAsiaTheme="majorEastAsia"/>
+      <w:rFonts w:ascii="Arial" w:eastAsiaTheme="majorEastAsia" w:hAnsi="Arial" w:cs="Arial"/>
       <w:b/>
       <w:bCs/>
       <w:sz w:val="28"/>
       <w:szCs w:val="28"/>
     </w:rPr>
   </w:style>
-  <w:style w:type="character" w:styleId="berschrift3Zchn" w:customStyle="1">
+  <w:style w:type="character" w:customStyle="1" w:styleId="berschrift3Zchn">
     <w:name w:val="Überschrift 3 Zchn"/>
     <w:basedOn w:val="Absatz-Standardschriftart"/>
     <w:link w:val="berschrift3"/>
     <w:rsid w:val="00BF1C8A"/>
     <w:rPr>
-      <w:rFonts w:ascii="Arial" w:hAnsi="Arial" w:cs="Arial" w:eastAsiaTheme="majorEastAsia"/>
+      <w:rFonts w:ascii="Arial" w:eastAsiaTheme="majorEastAsia" w:hAnsi="Arial" w:cs="Arial"/>
       <w:b/>
       <w:bCs/>
       <w:sz w:val="24"/>
       <w:szCs w:val="24"/>
     </w:rPr>
   </w:style>
-  <w:style w:type="character" w:styleId="berschrift4Zchn" w:customStyle="1">
+  <w:style w:type="character" w:customStyle="1" w:styleId="berschrift4Zchn">
     <w:name w:val="Überschrift 4 Zchn"/>
     <w:basedOn w:val="Absatz-Standardschriftart"/>
     <w:link w:val="berschrift4"/>
     <w:rsid w:val="00BF1C8A"/>
     <w:rPr>
-      <w:rFonts w:ascii="Arial" w:hAnsi="Arial" w:cs="Arial" w:eastAsiaTheme="majorEastAsia"/>
+      <w:rFonts w:ascii="Arial" w:eastAsiaTheme="majorEastAsia" w:hAnsi="Arial" w:cs="Arial"/>
       <w:bCs/>
       <w:iCs/>
       <w:sz w:val="24"/>
       <w:szCs w:val="24"/>
     </w:rPr>
   </w:style>
-  <w:style w:type="character" w:styleId="berschrift5Zchn" w:customStyle="1">
+  <w:style w:type="character" w:customStyle="1" w:styleId="berschrift5Zchn">
     <w:name w:val="Überschrift 5 Zchn"/>
     <w:basedOn w:val="Absatz-Standardschriftart"/>
     <w:link w:val="berschrift5"/>
     <w:semiHidden/>
     <w:rsid w:val="005015A9"/>
     <w:rPr>
-      <w:rFonts w:asciiTheme="majorHAnsi" w:hAnsiTheme="majorHAnsi" w:eastAsiaTheme="majorEastAsia" w:cstheme="majorBidi"/>
+      <w:rFonts w:asciiTheme="majorHAnsi" w:eastAsiaTheme="majorEastAsia" w:hAnsiTheme="majorHAnsi" w:cstheme="majorBidi"/>
       <w:color w:val="243F60" w:themeColor="accent1" w:themeShade="7F"/>
       <w:sz w:val="24"/>
       <w:szCs w:val="24"/>
     </w:rPr>
   </w:style>
-  <w:style w:type="character" w:styleId="berschrift6Zchn" w:customStyle="1">
+  <w:style w:type="character" w:customStyle="1" w:styleId="berschrift6Zchn">
     <w:name w:val="Überschrift 6 Zchn"/>
     <w:basedOn w:val="Absatz-Standardschriftart"/>
     <w:link w:val="berschrift6"/>
     <w:semiHidden/>
     <w:rsid w:val="005015A9"/>
     <w:rPr>
-      <w:rFonts w:asciiTheme="majorHAnsi" w:hAnsiTheme="majorHAnsi" w:eastAsiaTheme="majorEastAsia" w:cstheme="majorBidi"/>
+      <w:rFonts w:asciiTheme="majorHAnsi" w:eastAsiaTheme="majorEastAsia" w:hAnsiTheme="majorHAnsi" w:cstheme="majorBidi"/>
       <w:i/>
       <w:iCs/>
       <w:color w:val="243F60" w:themeColor="accent1" w:themeShade="7F"/>
@@ -6249,14 +7150,14 @@
       <w:szCs w:val="24"/>
     </w:rPr>
   </w:style>
-  <w:style w:type="character" w:styleId="berschrift7Zchn" w:customStyle="1">
+  <w:style w:type="character" w:customStyle="1" w:styleId="berschrift7Zchn">
     <w:name w:val="Überschrift 7 Zchn"/>
     <w:basedOn w:val="Absatz-Standardschriftart"/>
     <w:link w:val="berschrift7"/>
     <w:semiHidden/>
     <w:rsid w:val="005015A9"/>
     <w:rPr>
-      <w:rFonts w:asciiTheme="majorHAnsi" w:hAnsiTheme="majorHAnsi" w:eastAsiaTheme="majorEastAsia" w:cstheme="majorBidi"/>
+      <w:rFonts w:asciiTheme="majorHAnsi" w:eastAsiaTheme="majorEastAsia" w:hAnsiTheme="majorHAnsi" w:cstheme="majorBidi"/>
       <w:i/>
       <w:iCs/>
       <w:color w:val="404040" w:themeColor="text1" w:themeTint="BF"/>
@@ -6264,25 +7165,25 @@
       <w:szCs w:val="24"/>
     </w:rPr>
   </w:style>
-  <w:style w:type="character" w:styleId="berschrift8Zchn" w:customStyle="1">
+  <w:style w:type="character" w:customStyle="1" w:styleId="berschrift8Zchn">
     <w:name w:val="Überschrift 8 Zchn"/>
     <w:basedOn w:val="Absatz-Standardschriftart"/>
     <w:link w:val="berschrift8"/>
     <w:semiHidden/>
     <w:rsid w:val="005015A9"/>
     <w:rPr>
-      <w:rFonts w:asciiTheme="majorHAnsi" w:hAnsiTheme="majorHAnsi" w:eastAsiaTheme="majorEastAsia" w:cstheme="majorBidi"/>
+      <w:rFonts w:asciiTheme="majorHAnsi" w:eastAsiaTheme="majorEastAsia" w:hAnsiTheme="majorHAnsi" w:cstheme="majorBidi"/>
       <w:color w:val="404040" w:themeColor="text1" w:themeTint="BF"/>
     </w:rPr>
   </w:style>
-  <w:style w:type="character" w:styleId="berschrift9Zchn" w:customStyle="1">
+  <w:style w:type="character" w:customStyle="1" w:styleId="berschrift9Zchn">
     <w:name w:val="Überschrift 9 Zchn"/>
     <w:basedOn w:val="Absatz-Standardschriftart"/>
     <w:link w:val="berschrift9"/>
     <w:semiHidden/>
     <w:rsid w:val="005015A9"/>
     <w:rPr>
-      <w:rFonts w:asciiTheme="majorHAnsi" w:hAnsiTheme="majorHAnsi" w:eastAsiaTheme="majorEastAsia" w:cstheme="majorBidi"/>
+      <w:rFonts w:asciiTheme="majorHAnsi" w:eastAsiaTheme="majorEastAsia" w:hAnsiTheme="majorHAnsi" w:cstheme="majorBidi"/>
       <w:i/>
       <w:iCs/>
       <w:color w:val="404040" w:themeColor="text1" w:themeTint="BF"/>
@@ -6418,12 +7319,12 @@
     <w:rsid w:val="00B06002"/>
     <w:tblPr>
       <w:tblBorders>
-        <w:top w:val="single" w:color="auto" w:sz="4" w:space="0"/>
-        <w:left w:val="single" w:color="auto" w:sz="4" w:space="0"/>
-        <w:bottom w:val="single" w:color="auto" w:sz="4" w:space="0"/>
-        <w:right w:val="single" w:color="auto" w:sz="4" w:space="0"/>
-        <w:insideH w:val="single" w:color="auto" w:sz="4" w:space="0"/>
-        <w:insideV w:val="single" w:color="auto" w:sz="4" w:space="0"/>
+        <w:top w:val="single" w:sz="4" w:space="0" w:color="auto"/>
+        <w:left w:val="single" w:sz="4" w:space="0" w:color="auto"/>
+        <w:bottom w:val="single" w:sz="4" w:space="0" w:color="auto"/>
+        <w:right w:val="single" w:sz="4" w:space="0" w:color="auto"/>
+        <w:insideH w:val="single" w:sz="4" w:space="0" w:color="auto"/>
+        <w:insideV w:val="single" w:sz="4" w:space="0" w:color="auto"/>
       </w:tblBorders>
     </w:tblPr>
   </w:style>
@@ -6453,7 +7354,7 @@
       <w:szCs w:val="20"/>
     </w:rPr>
   </w:style>
-  <w:style w:type="character" w:styleId="FunotentextZchn" w:customStyle="1">
+  <w:style w:type="character" w:customStyle="1" w:styleId="FunotentextZchn">
     <w:name w:val="Fußnotentext Zchn"/>
     <w:basedOn w:val="Absatz-Standardschriftart"/>
     <w:link w:val="Funotentext"/>
@@ -6480,7 +7381,7 @@
       <w:szCs w:val="20"/>
     </w:rPr>
   </w:style>
-  <w:style w:type="character" w:styleId="EndnotentextZchn" w:customStyle="1">
+  <w:style w:type="character" w:customStyle="1" w:styleId="EndnotentextZchn">
     <w:name w:val="Endnotentext Zchn"/>
     <w:basedOn w:val="Absatz-Standardschriftart"/>
     <w:link w:val="Endnotentext"/>
@@ -6529,7 +7430,7 @@
       </w:tabs>
     </w:pPr>
   </w:style>
-  <w:style w:type="character" w:styleId="KopfzeileZchn" w:customStyle="1">
+  <w:style w:type="character" w:customStyle="1" w:styleId="KopfzeileZchn">
     <w:name w:val="Kopfzeile Zchn"/>
     <w:basedOn w:val="Absatz-Standardschriftart"/>
     <w:link w:val="Kopfzeile"/>
@@ -6552,7 +7453,7 @@
       </w:tabs>
     </w:pPr>
   </w:style>
-  <w:style w:type="character" w:styleId="FuzeileZchn" w:customStyle="1">
+  <w:style w:type="character" w:customStyle="1" w:styleId="FuzeileZchn">
     <w:name w:val="Fußzeile Zchn"/>
     <w:basedOn w:val="Absatz-Standardschriftart"/>
     <w:link w:val="Fuzeile"/>
@@ -6591,7 +7492,7 @@
       <w:color w:val="404040" w:themeColor="text1" w:themeTint="BF"/>
     </w:rPr>
   </w:style>
-  <w:style w:type="character" w:styleId="ZitatZchn" w:customStyle="1">
+  <w:style w:type="character" w:customStyle="1" w:styleId="ZitatZchn">
     <w:name w:val="Zitat Zchn"/>
     <w:basedOn w:val="Absatz-Standardschriftart"/>
     <w:link w:val="Zitat"/>
@@ -6625,8 +7526,8 @@
     <w:rsid w:val="00AD3EB9"/>
     <w:pPr>
       <w:pBdr>
-        <w:top w:val="single" w:color="365F91" w:themeColor="accent1" w:themeShade="BF" w:sz="4" w:space="10"/>
-        <w:bottom w:val="single" w:color="365F91" w:themeColor="accent1" w:themeShade="BF" w:sz="4" w:space="10"/>
+        <w:top w:val="single" w:sz="4" w:space="10" w:color="365F91" w:themeColor="accent1" w:themeShade="BF"/>
+        <w:bottom w:val="single" w:sz="4" w:space="10" w:color="365F91" w:themeColor="accent1" w:themeShade="BF"/>
       </w:pBdr>
       <w:spacing w:before="360" w:after="360"/>
       <w:ind w:left="864" w:right="864"/>
@@ -6638,7 +7539,7 @@
       <w:color w:val="365F91" w:themeColor="accent1" w:themeShade="BF"/>
     </w:rPr>
   </w:style>
-  <w:style w:type="character" w:styleId="IntensivesZitatZchn" w:customStyle="1">
+  <w:style w:type="character" w:customStyle="1" w:styleId="IntensivesZitatZchn">
     <w:name w:val="Intensives Zitat Zchn"/>
     <w:basedOn w:val="Absatz-Standardschriftart"/>
     <w:link w:val="IntensivesZitat"/>
@@ -6673,12 +7574,12 @@
       <w:tblStyleRowBandSize w:val="1"/>
       <w:tblStyleColBandSize w:val="1"/>
       <w:tblBorders>
-        <w:top w:val="single" w:color="BFBFBF" w:themeColor="background1" w:themeShade="BF" w:sz="4" w:space="0"/>
-        <w:left w:val="single" w:color="BFBFBF" w:themeColor="background1" w:themeShade="BF" w:sz="4" w:space="0"/>
-        <w:bottom w:val="single" w:color="BFBFBF" w:themeColor="background1" w:themeShade="BF" w:sz="4" w:space="0"/>
-        <w:right w:val="single" w:color="BFBFBF" w:themeColor="background1" w:themeShade="BF" w:sz="4" w:space="0"/>
-        <w:insideH w:val="single" w:color="BFBFBF" w:themeColor="background1" w:themeShade="BF" w:sz="4" w:space="0"/>
-        <w:insideV w:val="single" w:color="BFBFBF" w:themeColor="background1" w:themeShade="BF" w:sz="4" w:space="0"/>
+        <w:top w:val="single" w:sz="4" w:space="0" w:color="BFBFBF" w:themeColor="background1" w:themeShade="BF"/>
+        <w:left w:val="single" w:sz="4" w:space="0" w:color="BFBFBF" w:themeColor="background1" w:themeShade="BF"/>
+        <w:bottom w:val="single" w:sz="4" w:space="0" w:color="BFBFBF" w:themeColor="background1" w:themeShade="BF"/>
+        <w:right w:val="single" w:sz="4" w:space="0" w:color="BFBFBF" w:themeColor="background1" w:themeShade="BF"/>
+        <w:insideH w:val="single" w:sz="4" w:space="0" w:color="BFBFBF" w:themeColor="background1" w:themeShade="BF"/>
+        <w:insideV w:val="single" w:sz="4" w:space="0" w:color="BFBFBF" w:themeColor="background1" w:themeShade="BF"/>
       </w:tblBorders>
     </w:tblPr>
     <w:tblStylePr w:type="firstRow">
@@ -6695,7 +7596,7 @@
       <w:tblPr/>
       <w:tcPr>
         <w:tcBorders>
-          <w:top w:val="double" w:color="BFBFBF" w:themeColor="background1" w:themeShade="BF" w:sz="4" w:space="0"/>
+          <w:top w:val="double" w:sz="4" w:space="0" w:color="BFBFBF" w:themeColor="background1" w:themeShade="BF"/>
         </w:tcBorders>
       </w:tcPr>
     </w:tblStylePr>
@@ -6733,12 +7634,12 @@
       <w:tblStyleRowBandSize w:val="1"/>
       <w:tblStyleColBandSize w:val="1"/>
       <w:tblBorders>
-        <w:top w:val="single" w:color="95B3D7" w:themeColor="accent1" w:themeTint="99" w:sz="4" w:space="0"/>
-        <w:left w:val="single" w:color="95B3D7" w:themeColor="accent1" w:themeTint="99" w:sz="4" w:space="0"/>
-        <w:bottom w:val="single" w:color="95B3D7" w:themeColor="accent1" w:themeTint="99" w:sz="4" w:space="0"/>
-        <w:right w:val="single" w:color="95B3D7" w:themeColor="accent1" w:themeTint="99" w:sz="4" w:space="0"/>
-        <w:insideH w:val="single" w:color="95B3D7" w:themeColor="accent1" w:themeTint="99" w:sz="4" w:space="0"/>
-        <w:insideV w:val="single" w:color="95B3D7" w:themeColor="accent1" w:themeTint="99" w:sz="4" w:space="0"/>
+        <w:top w:val="single" w:sz="4" w:space="0" w:color="95B3D7" w:themeColor="accent1" w:themeTint="99"/>
+        <w:left w:val="single" w:sz="4" w:space="0" w:color="95B3D7" w:themeColor="accent1" w:themeTint="99"/>
+        <w:bottom w:val="single" w:sz="4" w:space="0" w:color="95B3D7" w:themeColor="accent1" w:themeTint="99"/>
+        <w:right w:val="single" w:sz="4" w:space="0" w:color="95B3D7" w:themeColor="accent1" w:themeTint="99"/>
+        <w:insideH w:val="single" w:sz="4" w:space="0" w:color="95B3D7" w:themeColor="accent1" w:themeTint="99"/>
+        <w:insideV w:val="single" w:sz="4" w:space="0" w:color="95B3D7" w:themeColor="accent1" w:themeTint="99"/>
       </w:tblBorders>
     </w:tblPr>
     <w:tblStylePr w:type="firstRow">
@@ -6750,10 +7651,10 @@
       <w:tblPr/>
       <w:tcPr>
         <w:tcBorders>
-          <w:top w:val="single" w:color="4F81BD" w:themeColor="accent1" w:sz="4" w:space="0"/>
-          <w:left w:val="single" w:color="4F81BD" w:themeColor="accent1" w:sz="4" w:space="0"/>
-          <w:bottom w:val="single" w:color="4F81BD" w:themeColor="accent1" w:sz="4" w:space="0"/>
-          <w:right w:val="single" w:color="4F81BD" w:themeColor="accent1" w:sz="4" w:space="0"/>
+          <w:top w:val="single" w:sz="4" w:space="0" w:color="4F81BD" w:themeColor="accent1"/>
+          <w:left w:val="single" w:sz="4" w:space="0" w:color="4F81BD" w:themeColor="accent1"/>
+          <w:bottom w:val="single" w:sz="4" w:space="0" w:color="4F81BD" w:themeColor="accent1"/>
+          <w:right w:val="single" w:sz="4" w:space="0" w:color="4F81BD" w:themeColor="accent1"/>
           <w:insideH w:val="nil"/>
           <w:insideV w:val="nil"/>
         </w:tcBorders>
@@ -6768,7 +7669,7 @@
       <w:tblPr/>
       <w:tcPr>
         <w:tcBorders>
-          <w:top w:val="double" w:color="4F81BD" w:themeColor="accent1" w:sz="4" w:space="0"/>
+          <w:top w:val="double" w:sz="4" w:space="0" w:color="4F81BD" w:themeColor="accent1"/>
         </w:tcBorders>
       </w:tcPr>
     </w:tblStylePr>
@@ -6806,12 +7707,12 @@
       <w:tblStyleRowBandSize w:val="1"/>
       <w:tblStyleColBandSize w:val="1"/>
       <w:tblBorders>
-        <w:top w:val="single" w:color="999999" w:themeColor="text1" w:themeTint="66" w:sz="4" w:space="0"/>
-        <w:left w:val="single" w:color="999999" w:themeColor="text1" w:themeTint="66" w:sz="4" w:space="0"/>
-        <w:bottom w:val="single" w:color="999999" w:themeColor="text1" w:themeTint="66" w:sz="4" w:space="0"/>
-        <w:right w:val="single" w:color="999999" w:themeColor="text1" w:themeTint="66" w:sz="4" w:space="0"/>
-        <w:insideH w:val="single" w:color="999999" w:themeColor="text1" w:themeTint="66" w:sz="4" w:space="0"/>
-        <w:insideV w:val="single" w:color="999999" w:themeColor="text1" w:themeTint="66" w:sz="4" w:space="0"/>
+        <w:top w:val="single" w:sz="4" w:space="0" w:color="999999" w:themeColor="text1" w:themeTint="66"/>
+        <w:left w:val="single" w:sz="4" w:space="0" w:color="999999" w:themeColor="text1" w:themeTint="66"/>
+        <w:bottom w:val="single" w:sz="4" w:space="0" w:color="999999" w:themeColor="text1" w:themeTint="66"/>
+        <w:right w:val="single" w:sz="4" w:space="0" w:color="999999" w:themeColor="text1" w:themeTint="66"/>
+        <w:insideH w:val="single" w:sz="4" w:space="0" w:color="999999" w:themeColor="text1" w:themeTint="66"/>
+        <w:insideV w:val="single" w:sz="4" w:space="0" w:color="999999" w:themeColor="text1" w:themeTint="66"/>
       </w:tblBorders>
     </w:tblPr>
     <w:tblStylePr w:type="firstRow">
@@ -6822,7 +7723,7 @@
       <w:tblPr/>
       <w:tcPr>
         <w:tcBorders>
-          <w:bottom w:val="single" w:color="666666" w:themeColor="text1" w:themeTint="99" w:sz="12" w:space="0"/>
+          <w:bottom w:val="single" w:sz="12" w:space="0" w:color="666666" w:themeColor="text1" w:themeTint="99"/>
         </w:tcBorders>
       </w:tcPr>
     </w:tblStylePr>
@@ -6834,7 +7735,7 @@
       <w:tblPr/>
       <w:tcPr>
         <w:tcBorders>
-          <w:top w:val="double" w:color="666666" w:themeColor="text1" w:themeTint="99" w:sz="2" w:space="0"/>
+          <w:top w:val="double" w:sz="2" w:space="0" w:color="666666" w:themeColor="text1" w:themeTint="99"/>
         </w:tcBorders>
       </w:tcPr>
     </w:tblStylePr>
@@ -6862,7 +7763,7 @@
     </w:tblPr>
     <w:tblStylePr w:type="firstRow">
       <w:rPr>
-        <w:rFonts w:asciiTheme="majorHAnsi" w:hAnsiTheme="majorHAnsi" w:eastAsiaTheme="majorEastAsia" w:cstheme="majorBidi"/>
+        <w:rFonts w:asciiTheme="majorHAnsi" w:eastAsiaTheme="majorEastAsia" w:hAnsiTheme="majorHAnsi" w:cstheme="majorBidi"/>
         <w:i/>
         <w:iCs/>
         <w:sz w:val="26"/>
@@ -6870,14 +7771,14 @@
       <w:tblPr/>
       <w:tcPr>
         <w:tcBorders>
-          <w:bottom w:val="single" w:color="7F7F7F" w:themeColor="text1" w:themeTint="80" w:sz="4" w:space="0"/>
+          <w:bottom w:val="single" w:sz="4" w:space="0" w:color="7F7F7F" w:themeColor="text1" w:themeTint="80"/>
         </w:tcBorders>
         <w:shd w:val="clear" w:color="auto" w:fill="FFFFFF" w:themeFill="background1"/>
       </w:tcPr>
     </w:tblStylePr>
     <w:tblStylePr w:type="lastRow">
       <w:rPr>
-        <w:rFonts w:asciiTheme="majorHAnsi" w:hAnsiTheme="majorHAnsi" w:eastAsiaTheme="majorEastAsia" w:cstheme="majorBidi"/>
+        <w:rFonts w:asciiTheme="majorHAnsi" w:eastAsiaTheme="majorEastAsia" w:hAnsiTheme="majorHAnsi" w:cstheme="majorBidi"/>
         <w:i/>
         <w:iCs/>
         <w:sz w:val="26"/>
@@ -6885,7 +7786,7 @@
       <w:tblPr/>
       <w:tcPr>
         <w:tcBorders>
-          <w:top w:val="single" w:color="7F7F7F" w:themeColor="text1" w:themeTint="80" w:sz="4" w:space="0"/>
+          <w:top w:val="single" w:sz="4" w:space="0" w:color="7F7F7F" w:themeColor="text1" w:themeTint="80"/>
         </w:tcBorders>
         <w:shd w:val="clear" w:color="auto" w:fill="FFFFFF" w:themeFill="background1"/>
       </w:tcPr>
@@ -6895,7 +7796,7 @@
         <w:jc w:val="right"/>
       </w:pPr>
       <w:rPr>
-        <w:rFonts w:asciiTheme="majorHAnsi" w:hAnsiTheme="majorHAnsi" w:eastAsiaTheme="majorEastAsia" w:cstheme="majorBidi"/>
+        <w:rFonts w:asciiTheme="majorHAnsi" w:eastAsiaTheme="majorEastAsia" w:hAnsiTheme="majorHAnsi" w:cstheme="majorBidi"/>
         <w:i/>
         <w:iCs/>
         <w:sz w:val="26"/>
@@ -6903,14 +7804,14 @@
       <w:tblPr/>
       <w:tcPr>
         <w:tcBorders>
-          <w:right w:val="single" w:color="7F7F7F" w:themeColor="text1" w:themeTint="80" w:sz="4" w:space="0"/>
+          <w:right w:val="single" w:sz="4" w:space="0" w:color="7F7F7F" w:themeColor="text1" w:themeTint="80"/>
         </w:tcBorders>
         <w:shd w:val="clear" w:color="auto" w:fill="FFFFFF" w:themeFill="background1"/>
       </w:tcPr>
     </w:tblStylePr>
     <w:tblStylePr w:type="lastCol">
       <w:rPr>
-        <w:rFonts w:asciiTheme="majorHAnsi" w:hAnsiTheme="majorHAnsi" w:eastAsiaTheme="majorEastAsia" w:cstheme="majorBidi"/>
+        <w:rFonts w:asciiTheme="majorHAnsi" w:eastAsiaTheme="majorEastAsia" w:hAnsiTheme="majorHAnsi" w:cstheme="majorBidi"/>
         <w:i/>
         <w:iCs/>
         <w:sz w:val="26"/>
@@ -6918,7 +7819,7 @@
       <w:tblPr/>
       <w:tcPr>
         <w:tcBorders>
-          <w:left w:val="single" w:color="7F7F7F" w:themeColor="text1" w:themeTint="80" w:sz="4" w:space="0"/>
+          <w:left w:val="single" w:sz="4" w:space="0" w:color="7F7F7F" w:themeColor="text1" w:themeTint="80"/>
         </w:tcBorders>
         <w:shd w:val="clear" w:color="auto" w:fill="FFFFFF" w:themeFill="background1"/>
       </w:tcPr>
@@ -6986,7 +7887,7 @@
       <w:tblPr/>
       <w:tcPr>
         <w:tcBorders>
-          <w:bottom w:val="single" w:color="7F7F7F" w:themeColor="text1" w:themeTint="80" w:sz="4" w:space="0"/>
+          <w:bottom w:val="single" w:sz="4" w:space="0" w:color="7F7F7F" w:themeColor="text1" w:themeTint="80"/>
         </w:tcBorders>
       </w:tcPr>
     </w:tblStylePr>
@@ -7012,7 +7913,7 @@
       <w:tblPr/>
       <w:tcPr>
         <w:tcBorders>
-          <w:right w:val="single" w:color="7F7F7F" w:themeColor="text1" w:themeTint="80" w:sz="4" w:space="0"/>
+          <w:right w:val="single" w:sz="4" w:space="0" w:color="7F7F7F" w:themeColor="text1" w:themeTint="80"/>
         </w:tcBorders>
       </w:tcPr>
     </w:tblStylePr>
@@ -7059,6 +7960,219 @@
     </w:tblStylePr>
   </w:style>
 </w:styles>
+</file>
+
+<file path=word/ink/ink1.xml><?xml version="1.0" encoding="utf-8"?>
+<inkml:ink xmlns:inkml="http://www.w3.org/2003/InkML">
+  <inkml:definitions>
+    <inkml:context xml:id="ctx0">
+      <inkml:inkSource xml:id="inkSrc0">
+        <inkml:traceFormat>
+          <inkml:channel name="X" type="integer" min="-2.14748E9" max="2.14748E9" units="cm"/>
+          <inkml:channel name="Y" type="integer" min="-2.14748E9" max="2.14748E9" units="cm"/>
+          <inkml:channel name="F" type="integer" max="32767" units="dev"/>
+        </inkml:traceFormat>
+        <inkml:channelProperties>
+          <inkml:channelProperty channel="X" name="resolution" value="1000" units="1/cm"/>
+          <inkml:channelProperty channel="Y" name="resolution" value="1000" units="1/cm"/>
+          <inkml:channelProperty channel="F" name="resolution" value="0" units="1/dev"/>
+        </inkml:channelProperties>
+      </inkml:inkSource>
+      <inkml:timestamp xml:id="ts0" timeString="2025-02-26T12:17:28.315"/>
+    </inkml:context>
+    <inkml:brush xml:id="br0">
+      <inkml:brushProperty name="width" value="0.035" units="cm"/>
+      <inkml:brushProperty name="height" value="0.035" units="cm"/>
+    </inkml:brush>
+  </inkml:definitions>
+  <inkml:trace contextRef="#ctx0" brushRef="#br0">1 320 24575,'0'69'0,"6"496"0,37-5 0,-23-409 0,-9-117 0,-11-34 0,1 1 0,-1 0 0,1 0 0,-1-1 0,1 1 0,-1 0 0,1 0 0,0-1 0,-1 1 0,1-1 0,0 1 0,-1-1 0,1 1 0,0-1 0,0 1 0,0-1 0,0 0 0,-1 1 0,1-1 0,1 0 0,1 0 0,0-1 0,-1 0 0,1 0 0,-1 0 0,1 0 0,-1 0 0,1-1 0,-1 1 0,0-1 0,1 1 0,-1-1 0,0 0 0,0 0 0,0 0 0,-1 0 0,1 0 0,0-1 0,1-2 0,25-34 0,-2-1 0,-2-1 0,-2-1 0,22-56 0,50-182 0,-94 280 0,0 0 0,0 0 0,0 0 0,0 0 0,0 0 0,0 1 0,0-1 0,0 0 0,0 0 0,0 0 0,1 0 0,-1 0 0,0 0 0,0 1 0,0-1 0,0 0 0,0 0 0,0 0 0,0 0 0,0 0 0,0 0 0,0 0 0,1 0 0,-1 1 0,0-1 0,0 0 0,0 0 0,0 0 0,0 0 0,0 0 0,0 0 0,1 0 0,-1 0 0,0 0 0,0 0 0,0 0 0,0 0 0,0 0 0,0 0 0,1 0 0,-1 0 0,0 0 0,0 0 0,0 0 0,0 0 0,0 0 0,0 0 0,1 0 0,-1 0 0,0 0 0,0-1 0,0 1 0,0 0 0,0 0 0,1 0 0,5 25 0,4 35 0,20 84 0,-30-143 0,0 0 0,1 1 0,-1-1 0,0 1 0,0-1 0,1 0 0,-1 0 0,1 1 0,-1-1 0,1 0 0,-1 0 0,1 1 0,0-1 0,0 0 0,0 0 0,-1 0 0,1 0 0,0 0 0,0 0 0,0 0 0,1 0 0,-1-1 0,0 1 0,0 0 0,2 0 0,-1-2 0,0 0 0,0 0 0,-1 0 0,1-1 0,0 1 0,-1 0 0,1-1 0,-1 1 0,1-1 0,-1 0 0,0 1 0,1-1 0,-1 0 0,0 0 0,0 0 0,0 0 0,0-2 0,16-32 0,-2 0 0,21-74 0,8-87 0,-35 149 0,23-112-455,-7-1 0,7-298 0,-32 423-6371</inkml:trace>
+  <inkml:trace contextRef="#ctx0" brushRef="#br0" timeOffset="2457.82">835 1266 24575,'30'-1'0,"0"-2"0,0-1 0,-1-2 0,1 0 0,-1-3 0,0 0 0,-1-1 0,0-2 0,43-25 0,-67 35 0,-1-1 0,1 1 0,-1 0 0,1-1 0,-1 0 0,0 0 0,0 0 0,0 0 0,0-1 0,2-3 0,-5 6 0,1 1 0,-1-1 0,0 0 0,1 0 0,-1 0 0,0 1 0,0-1 0,0 0 0,0 0 0,0 0 0,0 0 0,0 1 0,0-1 0,0 0 0,0 0 0,0 0 0,-1 0 0,1 1 0,0-1 0,0 0 0,-1-1 0,0 1 0,-1-1 0,1 1 0,0-1 0,-1 1 0,1 0 0,-1-1 0,0 1 0,1 0 0,-1 0 0,0 0 0,0 0 0,-2-1 0,-10-2 0,1 0 0,0 1 0,-1 0 0,1 1 0,-1 1 0,1 0 0,-1 1 0,0 0 0,0 1 0,-24 5 0,13-1 0,0 2 0,0 0 0,1 2 0,-46 22 0,63-28 0,1 1 0,0 0 0,0 1 0,0-1 0,0 1 0,0 0 0,1 1 0,0-1 0,0 1 0,1 0 0,0 1 0,0-1 0,0 1 0,1-1 0,-1 1 0,2 0 0,-1 0 0,1 1 0,0-1 0,1 0 0,-1 1 0,2-1 0,-1 1 0,1-1 0,0 1 0,1 7 0,0-4 0,1 1 0,1-1 0,0 0 0,0 0 0,1-1 0,0 1 0,1-1 0,0 1 0,0-1 0,2-1 0,-1 1 0,1-1 0,0 0 0,1-1 0,0 0 0,14 12 0,-1-6-227,1-1-1,0-1 1,1-1-1,0-1 1,34 10-1,-5-4-6598</inkml:trace>
+  <inkml:trace contextRef="#ctx0" brushRef="#br0" timeOffset="3229.03">1555 1153 24575,'-6'0'0,"-3"7"0,-5 14 0,-1 24 0,-5 4 0,2-1 0,4-1 0,4-2 0,3-3 0,4-1 0,2-2 0,-6-1 0,-1-7-8191</inkml:trace>
+  <inkml:trace contextRef="#ctx0" brushRef="#br0" timeOffset="3576.33">1480 848 24575,'0'7'0,"0"14"0,0 17 0,0 15 0,0-2-8191</inkml:trace>
+  <inkml:trace contextRef="#ctx0" brushRef="#br0" timeOffset="4509.66">1895 1114 24575,'-2'41'0,"-2"0"0,-2-1 0,-15 52 0,-3 18 0,21-90 0,0-1 0,0 0 0,-1 0 0,-1 0 0,-10 23 0,21-152 0,-1 76 0,1 0 0,1 0 0,2 1 0,22-51 0,-24 67 0,1 1 0,0 0 0,1 0 0,1 1 0,1 1 0,0-1 0,1 2 0,0-1 0,1 2 0,21-17 0,-32 27 0,0 0 0,1 1 0,-1-1 0,0 1 0,1 0 0,-1-1 0,1 1 0,-1 0 0,1 0 0,0 1 0,-1-1 0,1 1 0,0-1 0,0 1 0,-1 0 0,1 0 0,0 0 0,0 0 0,-1 0 0,1 1 0,3 0 0,-3 1 0,0 0 0,0-1 0,0 1 0,-1 0 0,1 1 0,-1-1 0,1 0 0,-1 1 0,0 0 0,0-1 0,0 1 0,0 0 0,0 0 0,2 5 0,4 13 0,-1 0 0,-1 0 0,-1 0 0,3 29 0,-5-34 0,9 73-682,1 122-1,-13-160-6143</inkml:trace>
+  <inkml:trace contextRef="#ctx0" brushRef="#br0" timeOffset="5195.52">2882 359 24575,'-11'0'0,"1"0"0,-1 1 0,0 0 0,0 1 0,1 1 0,-1-1 0,1 2 0,0-1 0,0 1 0,0 1 0,0 0 0,1 1 0,0-1 0,0 2 0,0-1 0,1 1 0,-13 14 0,6-3 0,2 0 0,0 1 0,1 1 0,1-1 0,1 2 0,1 0 0,-11 34 0,6-7 9,2 1-1,2 0 1,3 1-1,-3 58 0,11 207-224,3-145-975,-4-135-5635</inkml:trace>
+  <inkml:trace contextRef="#ctx0" brushRef="#br0" timeOffset="5549.23">2541 1494 24575,'0'7'0,"0"14"0,0 11 0,-6 6 0,-3 3 0,1 2 0,1 5 0,3 1 0,1-7-8191</inkml:trace>
+  <inkml:trace contextRef="#ctx0" brushRef="#br0" timeOffset="6250.99">2427 1077 24575,'7'6'0,"8"3"0,8-1 0,7-2 0,4-1 0,3-2 0,2-1 0,-6-2-8191</inkml:trace>
+  <inkml:trace contextRef="#ctx0" brushRef="#br0" timeOffset="6914.54">2616 1420 24575,'22'-1'0,"-1"0"0,0-1 0,-1-1 0,1-1 0,0-1 0,-1-1 0,33-13 0,-40 12 0,1 0 0,-1 0 0,0-1 0,-1-1 0,0 0 0,0-1 0,-1 0 0,0 0 0,-1-2 0,0 1 0,11-18 0,-20 28 0,0-1 0,0 1 0,0-1 0,0 1 0,0-1 0,-1 1 0,1-1 0,0 1 0,-1-1 0,1 0 0,-1 1 0,1-1 0,-1 0 0,0 1 0,0-1 0,0 0 0,0 0 0,0 1 0,0-1 0,-1-3 0,0 4 0,0 0 0,0 0 0,1 0 0,-1 0 0,0 0 0,0 1 0,0-1 0,0 0 0,-1 0 0,1 1 0,0-1 0,0 0 0,0 1 0,0 0 0,-1-1 0,1 1 0,0-1 0,-1 1 0,1 0 0,-2 0 0,-5-1 0,1 1 0,-1 1 0,0-1 0,1 1 0,-1 1 0,1-1 0,-13 5 0,3 2 0,1 0 0,0 1 0,1 0 0,0 2 0,1 0 0,0 0 0,0 1 0,2 1 0,-1 0 0,-18 27 0,24-31 0,1-1 0,0 2 0,1-1 0,0 0 0,1 1 0,-1 0 0,2 0 0,0 0 0,0 1 0,0-1 0,2 1 0,-1 0 0,1-1 0,1 1 0,0 0 0,0-1 0,1 1 0,1 0 0,3 15 0,-2-19-170,0 0-1,0-1 0,1 1 1,0-1-1,0 0 0,1 0 1,9 10-1,11 8-6655</inkml:trace>
+  <inkml:trace contextRef="#ctx0" brushRef="#br0" timeOffset="7370.36">3375 472 24575,'-13'26'0,"-10"27"0,-2 25 0,-3 18 0,3 12 0,0 1 0,4-12 0,5-16 0,6-15 0,4-13 0,4-9 0,1-11-8191</inkml:trace>
+  <inkml:trace contextRef="#ctx0" brushRef="#br0" timeOffset="8201.36">3678 1116 24575,'-41'-1'0,"24"0"0,0 0 0,0 2 0,0 0 0,-17 3 0,29-3 0,1 0 0,0 0 0,0 0 0,0 1 0,0 0 0,1-1 0,-1 1 0,0 1 0,1-1 0,-1 0 0,1 1 0,0 0 0,0 0 0,0 0 0,0 0 0,0 0 0,1 1 0,-1-1 0,1 1 0,0 0 0,-2 3 0,0 7 0,-1-1 0,2 1 0,0 0 0,1 0 0,0 0 0,1 0 0,1 0 0,0 0 0,1 1 0,4 21 0,-4-26 0,1 0 0,0 0 0,1 0 0,1 0 0,-1-1 0,1 1 0,1-1 0,0 0 0,0 0 0,1 0 0,0-1 0,0 0 0,1 0 0,0-1 0,9 8 0,-12-12 0,1 0 0,0 0 0,-1-1 0,1 0 0,0 0 0,0 0 0,0-1 0,0 1 0,0-1 0,0 0 0,0-1 0,1 1 0,-1-1 0,0 0 0,0-1 0,1 1 0,-1-1 0,0 0 0,0 0 0,0 0 0,0-1 0,0 0 0,0 0 0,7-5 0,5-2 0,-1-2 0,0 0 0,-1-1 0,0-1 0,19-21 0,14-20 0,-3-2 0,-3-1 0,-1-3 0,42-85 0,-25 26 0,62-182 0,-78 174 0,-7-1 0,32-212 0,-66 309 0,-13 55 0,-236 877 0,171-591 0,20-70-1365,41-160-5461</inkml:trace>
+  <inkml:trace contextRef="#ctx0" brushRef="#br0" timeOffset="8640.74">4133 1532 24575,'56'-56'0,"49"-68"0,-86 100 0,-2 0 0,-1-2 0,-1 0 0,-1-1 0,19-51 0,-32 76 0,0-1 0,0 1 0,0-1 0,0 1 0,0 0 0,-1-1 0,1 0 0,-1 1 0,0-1 0,0 1 0,0-1 0,0 1 0,0-1 0,-1 0 0,1 1 0,-1-1 0,1 1 0,-1-1 0,0 1 0,0 0 0,0-1 0,0 1 0,-1 0 0,1 0 0,0 0 0,-1 0 0,0 0 0,1 0 0,-4-2 0,2 3 0,0-1 0,0 1 0,0 1 0,0-1 0,0 0 0,-1 1 0,1 0 0,0-1 0,0 1 0,-1 1 0,1-1 0,0 0 0,0 1 0,-1 0 0,1-1 0,0 1 0,0 1 0,0-1 0,0 0 0,0 1 0,0-1 0,-3 4 0,-6 2 9,2 1-1,-1 1 1,1 0-1,0 0 1,1 1 0,0 0-1,1 0 1,0 1-1,0 0 1,1 1-1,1-1 1,0 1-1,-7 22 1,6-15-174,2 0 0,0 1 0,2-1 0,0 1 0,1-1 0,1 1 0,0 0 0,5 33 0,5-1-6661</inkml:trace>
+  <inkml:trace contextRef="#ctx0" brushRef="#br0" timeOffset="9173.25">4702 1230 24575,'-1'34'0,"-2"0"0,-2-1 0,-13 56 0,-38 92 0,46-155 0,-6 21 0,12-41 0,3-7 0,3-19 0,10-33 0,69-178 0,-68 203 0,0 0 0,1 1 0,2 0 0,0 2 0,2 0 0,22-23 0,-35 41 0,2 2 0,-1-1 0,0 1 0,1 0 0,0 0 0,1 0 0,-1 1 0,1 0 0,-1 1 0,1 0 0,14-4 0,-18 7 0,0-1 0,0 1 0,-1-1 0,1 1 0,0 0 0,0 1 0,0-1 0,-1 1 0,1-1 0,0 1 0,0 0 0,-1 1 0,1-1 0,-1 1 0,1-1 0,-1 1 0,0 0 0,0 0 0,1 1 0,-2-1 0,1 1 0,0-1 0,0 1 0,-1 0 0,1 0 0,-1 0 0,3 5 0,1 3 0,0 2 0,-1-1 0,0 1 0,0-1 0,-2 1 0,0 0 0,0 1 0,1 22 0,-2 115 0,-4-93 0,-1 193-1365,2-207-5461</inkml:trace>
+  <inkml:trace contextRef="#ctx0" brushRef="#br0" timeOffset="9874.89">5460 1229 24575,'0'20'0,"-7"25"0,-8 18 0,-8 11 0,-7 13 0,-4 4 0,-3-7 0,4-5 0,2-9 0,6-17-8191</inkml:trace>
+  <inkml:trace contextRef="#ctx0" brushRef="#br0" timeOffset="13856.2">6863 1531 24575</inkml:trace>
+  <inkml:trace contextRef="#ctx0" brushRef="#br0" timeOffset="15090.89">7243 1039 24575,'-1'-2'0,"1"0"0,-1 0 0,0 0 0,0 0 0,1 0 0,-1 0 0,0 1 0,-1-1 0,1 0 0,0 1 0,0-1 0,-1 1 0,1-1 0,-1 1 0,1 0 0,-1-1 0,0 1 0,1 0 0,-4-1 0,-37-18 0,36 18 0,0 0 0,0 0 0,0 1 0,-1 0 0,1 0 0,0 0 0,0 1 0,-1 0 0,1 0 0,0 1 0,-1-1 0,1 1 0,0 1 0,-7 1 0,3 1 0,0 0 0,1 1 0,0 0 0,0 0 0,0 1 0,0 0 0,-13 14 0,2 1 0,0 1 0,2 1 0,1 0 0,1 1 0,-17 35 0,29-51 0,0-1 0,1 1 0,0 0 0,0 0 0,1 0 0,0 0 0,0 0 0,1 1 0,-1 14 0,2-20 0,1 1 0,-1-1 0,1 0 0,-1 0 0,1 1 0,0-1 0,0 0 0,1 0 0,-1 0 0,1 0 0,-1 0 0,1 0 0,0-1 0,0 1 0,0 0 0,0-1 0,1 0 0,-1 1 0,1-1 0,-1 0 0,1 0 0,0-1 0,0 1 0,0 0 0,0-1 0,0 0 0,4 2 0,2 0 0,1-1 0,-1 0 0,0 0 0,1-1 0,-1 0 0,1 0 0,-1-1 0,1 0 0,-1-1 0,1 0 0,-1-1 0,0 0 0,1 0 0,-1-1 0,0 0 0,8-5 0,11-6 0,-1-2 0,-1-1 0,37-31 0,-60 46 0,10-8 24,-1-1 0,-1 0 0,0 0 0,15-21 0,-24 30-77,0-1 0,1 1 0,-2-1 0,1 0 0,0 0 0,-1 0 0,1 0 0,-1 0 0,0 0 0,0 0 0,0-1 0,0 1 0,-1 0-1,1 0 1,-1-1 0,0 1 0,0-1 0,0 1 0,0 0 0,0-1 0,-1 1 0,0 0 0,0 0 0,0 0 0,0-1 0,0 1 0,-3-4 0,-9-8-6773</inkml:trace>
+  <inkml:trace contextRef="#ctx0" brushRef="#br0" timeOffset="15877.62">7468 1040 24575,'9'0'0,"0"1"0,0 1 0,0 0 0,16 5 0,12 4 0,-26-10 0,0 1 0,-1 1 0,0 0 0,1 0 0,-1 1 0,11 6 0,-17-8 0,-1 1 0,1 0 0,-1 0 0,0 0 0,0 0 0,0 0 0,0 0 0,-1 1 0,1-1 0,-1 1 0,0 0 0,0 0 0,0 0 0,0 0 0,-1 0 0,1 0 0,-1 0 0,1 7 0,0 5 0,-1 0 0,0-1 0,-1 1 0,-1 0 0,0-1 0,-1 1 0,-1 0 0,0-1 0,-7 17 0,2-9 0,-1 0 0,-2-1 0,0 0 0,-1 0 0,-18 22 0,27-39 0,0-1 0,0 0 0,0 1 0,0 0 0,1 0 0,0-1 0,0 1 0,-2 8 0,4-12 0,0-1 0,0 1 0,0 0 0,0 0 0,0 0 0,0 0 0,0 0 0,0 0 0,0 0 0,1-1 0,-1 1 0,0 0 0,1 0 0,-1 0 0,0 0 0,1-1 0,-1 1 0,1 0 0,-1-1 0,2 2 0,0 0 0,0-1 0,0 0 0,0 0 0,0 0 0,0 0 0,0 0 0,0-1 0,0 1 0,0-1 0,0 1 0,0-1 0,3 0 0,6 1-273,0-1 0,0-1 0,-1 0 0,22-5 0,3-3-6553</inkml:trace>
+  <inkml:trace contextRef="#ctx0" brushRef="#br0" timeOffset="16312.22">7999 1570 24575,'7'0'0,"8"0"0,1-6 0,5-3 0,-1 1-8191</inkml:trace>
+  <inkml:trace contextRef="#ctx0" brushRef="#br0" timeOffset="22397.18">8266 1077 24575,'1'-2'0,"-1"0"0,1 1 0,0 0 0,0-1 0,-1 1 0,1-1 0,0 1 0,0 0 0,0 0 0,0 0 0,1-1 0,-1 1 0,0 0 0,0 0 0,1 0 0,-1 1 0,0-1 0,1 0 0,-1 1 0,1-1 0,-1 0 0,1 1 0,0 0 0,-1-1 0,1 1 0,2 0 0,52-8 0,-48 7 0,7 1 0,0 0 0,0 1 0,0 0 0,-1 1 0,1 1 0,0 0 0,-1 1 0,0 1 0,0 0 0,0 1 0,0 1 0,-1 0 0,0 0 0,0 1 0,-1 1 0,0 0 0,-1 1 0,0 0 0,-1 1 0,11 14 0,-16-20 0,-2 1 0,1-1 0,-1 1 0,1 0 0,-2 0 0,1 0 0,-1 1 0,0-1 0,0 1 0,-1-1 0,1 1 0,-1 0 0,-1 0 0,0-1 0,0 1 0,0 0 0,-1 0 0,1-1 0,-2 1 0,1 0 0,-3 7 0,0-7 0,1 1 0,-1-1 0,0 1 0,-1-1 0,0 0 0,0-1 0,-1 1 0,1-1 0,-1 0 0,-1-1 0,1 1 0,-1-1 0,0 0 0,0-1 0,0 0 0,-11 5 0,-7-2 0,0 0 0,-40 5 0,50-9 0,16-3 0,255-3-1365,-211 2-5461</inkml:trace>
+  <inkml:trace contextRef="#ctx0" brushRef="#br0" timeOffset="43050.72">5764 849 24575,'31'0'0,"-18"-1"0,0 1 0,1 0 0,-1 1 0,0 0 0,18 5 0,-27-5 0,-1 0 0,1 1 0,-1-1 0,1 1 0,-1 0 0,0 0 0,0 0 0,0 0 0,0 0 0,0 1 0,-1 0 0,1-1 0,-1 1 0,1 0 0,-1 0 0,0 0 0,0 0 0,-1 1 0,1-1 0,-1 1 0,1-1 0,-1 1 0,1 6 0,0-3 0,-1 0 0,1 1 0,-2-1 0,1 0 0,-1 0 0,0 1 0,-1-1 0,1 0 0,-2 0 0,1 0 0,-1 0 0,0 0 0,0 0 0,-1 0 0,0 0 0,-6 9 0,3-7 0,-1 0 0,0 0 0,-1-1 0,0 0 0,-1-1 0,1 1 0,-1-2 0,-1 1 0,1-1 0,-12 5 0,-6 4 0,1 1 0,1 2 0,1 0 0,1 2 0,0 0 0,2 2 0,-28 34 0,48-55 0,0 0 0,1 0 0,-1-1 0,0 1 0,0 0 0,1 0 0,-1 0 0,1-1 0,-1 1 0,1 0 0,-1 0 0,1 0 0,0 0 0,-1 0 0,1 0 0,0 0 0,0 0 0,0 0 0,0 0 0,0 0 0,0 0 0,0 0 0,0 0 0,0 0 0,0 0 0,0 0 0,1 0 0,-1 0 0,0 0 0,1 0 0,-1 0 0,1 0 0,-1 0 0,1 0 0,-1 0 0,1 0 0,0-1 0,-1 1 0,1 0 0,0 0 0,0-1 0,0 1 0,-1-1 0,1 1 0,0-1 0,0 1 0,0-1 0,0 1 0,0-1 0,0 0 0,1 1 0,8 2 0,0-1 0,-1 0 0,1-1 0,13 1 0,-18-1 0,276 1-52,-182-5-1261,-64 3-5513</inkml:trace>
+  <inkml:trace contextRef="#ctx0" brushRef="#br0" timeOffset="43984.31">6370 811 24575,'-13'2'0,"1"1"0,-1 0 0,1 1 0,0 0 0,0 1 0,0 0 0,1 1 0,-1 0 0,2 1 0,-13 8 0,20-13 0,0 1 0,0-1 0,0 1 0,0-1 0,0 1 0,1 0 0,-1 0 0,1 0 0,0 0 0,0 0 0,0 1 0,0-1 0,-1 4 0,2-4 0,1-1 0,-1 0 0,1 1 0,0-1 0,0 1 0,0-1 0,0 1 0,0-1 0,1 1 0,-1-1 0,1 0 0,-1 1 0,1-1 0,0 0 0,2 5 0,4 4 0,1 0 0,1-1 0,-1 0 0,2-1 0,-1 0 0,16 11 0,-15-12 0,0 1 0,0 0 0,-1 1 0,10 12 0,-8-4 0,-1 1 0,0 0 0,-1 1 0,-2 0 0,0 0 0,0 1 0,-2 0 0,-1 0 0,-1 0 0,1 25 0,-4-43 0,0 0 0,0 0 0,0 1 0,-1-1 0,0 0 0,0 0 0,0 0 0,0 0 0,0 0 0,0 0 0,-1 0 0,1 0 0,-1 0 0,0 0 0,0-1 0,0 1 0,0-1 0,0 0 0,-5 4 0,1-2 0,1-1 0,0 0 0,-1-1 0,1 1 0,-1-1 0,0 0 0,0-1 0,0 1 0,0-1 0,-7 1 0,0-2 0,-1 1 0,0-1 0,1-1 0,-1 0 0,1-1 0,-1-1 0,1 0 0,0-1 0,-15-6 0,21 7-97,0-1-1,1 1 1,0-1-1,0 0 1,0-1-1,0 1 1,1-1-1,0 0 1,0-1-1,0 1 1,1-1-1,-1 0 0,-4-10 1,-1-7-6729</inkml:trace>
+  <inkml:trace contextRef="#ctx0" brushRef="#br0" timeOffset="45357.21">6256 773 24575,'6'0'0,"9"7"0,9 2 0,5-1 0,6-2 0,2-1 0,2-2 0,1-2 0,0 0 0,-8-1-8191</inkml:trace>
+</inkml:ink>
+</file>
+
+<file path=word/ink/ink2.xml><?xml version="1.0" encoding="utf-8"?>
+<inkml:ink xmlns:inkml="http://www.w3.org/2003/InkML">
+  <inkml:definitions>
+    <inkml:context xml:id="ctx0">
+      <inkml:inkSource xml:id="inkSrc0">
+        <inkml:traceFormat>
+          <inkml:channel name="X" type="integer" min="-2.14748E9" max="2.14748E9" units="cm"/>
+          <inkml:channel name="Y" type="integer" min="-2.14748E9" max="2.14748E9" units="cm"/>
+          <inkml:channel name="F" type="integer" max="32767" units="dev"/>
+        </inkml:traceFormat>
+        <inkml:channelProperties>
+          <inkml:channelProperty channel="X" name="resolution" value="1000" units="1/cm"/>
+          <inkml:channelProperty channel="Y" name="resolution" value="1000" units="1/cm"/>
+          <inkml:channelProperty channel="F" name="resolution" value="0" units="1/dev"/>
+        </inkml:channelProperties>
+      </inkml:inkSource>
+      <inkml:timestamp xml:id="ts0" timeString="2025-02-26T12:17:58.995"/>
+    </inkml:context>
+    <inkml:brush xml:id="br0">
+      <inkml:brushProperty name="width" value="0.035" units="cm"/>
+      <inkml:brushProperty name="height" value="0.035" units="cm"/>
+    </inkml:brush>
+  </inkml:definitions>
+  <inkml:trace contextRef="#ctx0" brushRef="#br0">45 79 24575,'0'16'0,"0"1"0,1 0 0,1-1 0,0 1 0,1-1 0,1 1 0,0-1 0,1 0 0,1-1 0,1 1 0,0-1 0,1-1 0,0 1 0,2-1 0,-1-1 0,18 19 0,-20-23 0,6 3 0,-2 1 0,0 1 0,-1 0 0,0 1 0,8 15 0,-16-26 0,-1-1 0,1 1 0,-1 0 0,0 0 0,0 0 0,0 0 0,0 0 0,-1 0 0,0 0 0,0 0 0,0 0 0,0 0 0,0 0 0,-1 0 0,0 0 0,1-1 0,-2 1 0,1 0 0,0 0 0,-1 0 0,0-1 0,1 1 0,-2-1 0,1 1 0,0-1 0,-1 0 0,-5 6 0,5-7 6,0 1 0,-1 0-1,1-1 1,-1 1 0,1-1-1,-1 0 1,0 0 0,0 0 0,0-1-1,0 0 1,0 1 0,-1-1-1,1-1 1,0 1 0,0-1-1,-1 1 1,1-1 0,0 0 0,-1-1-1,-7-1 1,0-1-254,-1 0 1,0-1-1,1 0 1,0-1-1,-18-10 1,4 0-6579</inkml:trace>
+  <inkml:trace contextRef="#ctx0" brushRef="#br0" timeOffset="586.08">7 1 24575,'7'0'0,"14"0"0,18 0 0,7 0 0,4 6 0,-2 3 0,-1-1 0,-3-2 0,-2-1 0,-9-2-8191</inkml:trace>
+</inkml:ink>
+</file>
+
+<file path=word/ink/ink3.xml><?xml version="1.0" encoding="utf-8"?>
+<inkml:ink xmlns:inkml="http://www.w3.org/2003/InkML">
+  <inkml:definitions>
+    <inkml:context xml:id="ctx0">
+      <inkml:inkSource xml:id="inkSrc0">
+        <inkml:traceFormat>
+          <inkml:channel name="X" type="integer" min="-2.14748E9" max="2.14748E9" units="cm"/>
+          <inkml:channel name="Y" type="integer" min="-2.14748E9" max="2.14748E9" units="cm"/>
+          <inkml:channel name="F" type="integer" max="32767" units="dev"/>
+        </inkml:traceFormat>
+        <inkml:channelProperties>
+          <inkml:channelProperty channel="X" name="resolution" value="1000" units="1/cm"/>
+          <inkml:channelProperty channel="Y" name="resolution" value="1000" units="1/cm"/>
+          <inkml:channelProperty channel="F" name="resolution" value="0" units="1/dev"/>
+        </inkml:channelProperties>
+      </inkml:inkSource>
+      <inkml:timestamp xml:id="ts0" timeString="2025-02-26T12:15:58.064"/>
+    </inkml:context>
+    <inkml:brush xml:id="br0">
+      <inkml:brushProperty name="width" value="0.035" units="cm"/>
+      <inkml:brushProperty name="height" value="0.035" units="cm"/>
+    </inkml:brush>
+  </inkml:definitions>
+  <inkml:trace contextRef="#ctx0" brushRef="#br0">0 1279 24575,'289'-515'0,"-212"358"0,77-224 0,-144 351 0,0 5 0,-2 0 0,0 0 0,-2-1 0,-1 1 0,3-39 0,-11 59 0,-4 13 0,-10 31 0,1 1 0,2 0 0,-11 54 0,2-10 0,-248 868 0,211-767-1365,46-148-5461</inkml:trace>
+  <inkml:trace contextRef="#ctx0" brushRef="#br0" timeOffset="337.41">76 859 24575,'7'0'0,"14"0"0,11 7 0,12 8 0,12 2 0,3 4 0,-9-1-8191</inkml:trace>
+  <inkml:trace contextRef="#ctx0" brushRef="#br0" timeOffset="2422.14">759 1201 24575,'-6'0'0,"-16"13"0,-16 17 0,-8 17 0,-3 12 0,0 4 0,9-10-8191</inkml:trace>
+</inkml:ink>
+</file>
+
+<file path=word/ink/ink4.xml><?xml version="1.0" encoding="utf-8"?>
+<inkml:ink xmlns:inkml="http://www.w3.org/2003/InkML">
+  <inkml:definitions>
+    <inkml:context xml:id="ctx0">
+      <inkml:inkSource xml:id="inkSrc0">
+        <inkml:traceFormat>
+          <inkml:channel name="X" type="integer" min="-2.14748E9" max="2.14748E9" units="cm"/>
+          <inkml:channel name="Y" type="integer" min="-2.14748E9" max="2.14748E9" units="cm"/>
+          <inkml:channel name="F" type="integer" max="32767" units="dev"/>
+        </inkml:traceFormat>
+        <inkml:channelProperties>
+          <inkml:channelProperty channel="X" name="resolution" value="1000" units="1/cm"/>
+          <inkml:channelProperty channel="Y" name="resolution" value="1000" units="1/cm"/>
+          <inkml:channelProperty channel="F" name="resolution" value="0" units="1/dev"/>
+        </inkml:channelProperties>
+      </inkml:inkSource>
+      <inkml:timestamp xml:id="ts0" timeString="2025-02-26T12:15:54.953"/>
+    </inkml:context>
+    <inkml:brush xml:id="br0">
+      <inkml:brushProperty name="width" value="0.035" units="cm"/>
+      <inkml:brushProperty name="height" value="0.035" units="cm"/>
+    </inkml:brush>
+  </inkml:definitions>
+  <inkml:trace contextRef="#ctx0" brushRef="#br0">651 1 24575,'-19'8'0,"0"-1"0,-33 8 0,-16 7 0,33-9 0,1 3 0,0 1 0,1 1 0,1 2 0,1 1 0,1 1 0,1 2 0,1 1 0,1 1 0,2 1 0,0 2 0,2 0 0,-39 64 0,55-80 0,1 1 0,0-1 0,1 1 0,0 0 0,1 0 0,0 1 0,2-1 0,-3 29 0,5-38 0,0 1 0,0 0 0,1-1 0,0 1 0,0-1 0,0 1 0,1-1 0,0 1 0,0-1 0,0 0 0,0 0 0,1 0 0,0 0 0,0-1 0,1 1 0,-1-1 0,1 1 0,0-1 0,0 0 0,0-1 0,0 1 0,1-1 0,0 0 0,-1 0 0,10 4 0,-7-4 0,-1 0 0,1 0 0,0 0 0,-1 1 0,0 0 0,0 1 0,0-1 0,-1 1 0,1 0 0,-1 0 0,-1 1 0,1 0 0,-1-1 0,1 2 0,-2-1 0,1 0 0,-1 1 0,0 0 0,0-1 0,-1 1 0,2 8 0,2 18 0,-1 0 0,-2 0 0,-1 1 0,-3 39 0,1 27 0,1-94 0,0-1 0,0 1 0,1 0 0,0-1 0,0 1 0,0-1 0,0 0 0,1 0 0,0 0 0,0 0 0,1 0 0,-1-1 0,1 1 0,0-1 0,0 0 0,0 0 0,1-1 0,-1 1 0,1-1 0,0 0 0,0 0 0,0 0 0,0-1 0,9 3 0,6 3 0,0-2 0,1 0 0,0-1 0,0-1 0,26 2 0,-26-5 0,0 0 0,0-2 0,0 0 0,0-1 0,0-1 0,0-1 0,23-8 0,-37 10 0,1 0 0,-1-1 0,0 0 0,0-1 0,0 1 0,0-2 0,-1 1 0,1 0 0,-1-1 0,0-1 0,0 1 0,-1-1 0,0 1 0,0-2 0,0 1 0,-1 0 0,0-1 0,0 0 0,0 0 0,-1 0 0,0-1 0,1-7 0,23-126 0,-18 86 0,1 1 0,35-100 0,-36 122 0,4-5 0,-13 37 0,0 0 0,0 0 0,0 0 0,0 0 0,0 0 0,0 0 0,0 0 0,0 0 0,0 0 0,0 1 0,0-1 0,0 0 0,0 0 0,0 0 0,0 0 0,0 0 0,0 0 0,0 0 0,0 0 0,0 0 0,0 0 0,0 0 0,1 0 0,-1 0 0,0 1 0,0-1 0,0 0 0,0 0 0,0 0 0,0 0 0,0 0 0,0 0 0,0 0 0,1 0 0,-1 0 0,0 0 0,0 0 0,0 0 0,0 0 0,0 0 0,0 0 0,0 0 0,0 0 0,0 0 0,1 0 0,-1 0 0,0-1 0,0 1 0,0 0 0,0 0 0,0 0 0,0 0 0,0 0 0,0 0 0,0 0 0,0 0 0,0 0 0,0 0 0,1 0 0,-1 0 0,0 0 0,0-1 0,0 1 0,2 25 0,-5 375 0,7-431 0,2 0 0,0 0 0,2 0 0,21-51 0,92-173 0,-120 252 0,0 1 0,1-1 0,-1 1 0,0 0 0,1-1 0,-1 1 0,1 0 0,0 0 0,0 0 0,0 0 0,0 1 0,0-1 0,0 0 0,0 1 0,1-1 0,3-1 0,-5 4 0,1-1 0,0 0 0,0 0 0,0 1 0,0-1 0,-1 1 0,1 0 0,0 0 0,-1-1 0,1 1 0,0 0 0,-1 0 0,1 0 0,-1 1 0,0-1 0,1 0 0,-1 1 0,0-1 0,0 0 0,0 1 0,0 0 0,0-1 0,0 1 0,0-1 0,0 3 0,3 2 0,-1-1 0,1 1 0,0-1 0,0 0 0,0 0 0,1-1 0,0 1 0,0-1 0,0 0 0,0 0 0,1-1 0,6 4 0,-8-6 0,0 0 0,0 0 0,0 0 0,0 0 0,0-1 0,1 1 0,-1-1 0,0 0 0,0-1 0,0 1 0,0-1 0,0 1 0,0-1 0,0 0 0,0-1 0,0 1 0,0-1 0,0 0 0,-1 0 0,6-3 0,19-14 0,-1-2 0,-1 0 0,-1-2 0,0-1 0,21-28 0,-46 51 0,1 0 0,0 0 0,-1 0 0,1 1 0,0-1 0,0 0 0,-1 0 0,1 1 0,0-1 0,0 0 0,0 1 0,0-1 0,0 1 0,0-1 0,0 1 0,0-1 0,0 1 0,0 0 0,0 0 0,0-1 0,2 1 0,-2 1 0,-1-1 0,1 0 0,0 1 0,0-1 0,-1 1 0,1 0 0,-1-1 0,1 1 0,-1-1 0,1 1 0,-1 0 0,1-1 0,-1 1 0,1 0 0,-1 0 0,0-1 0,1 1 0,-1 0 0,0 0 0,0 0 0,1 1 0,3 59 0,-4-48 0,-6 412 0,5-412 0,-1 0 0,0 1 0,-8 22 0,10-36 0,0 1 0,0-1 0,0 1 0,0-1 0,0 0 0,0 1 0,0-1 0,0 1 0,0-1 0,-1 0 0,1 1 0,0-1 0,0 0 0,0 1 0,0-1 0,-1 0 0,1 1 0,0-1 0,-1 0 0,1 1 0,0-1 0,0 0 0,-1 0 0,1 0 0,0 1 0,-1-1 0,1 0 0,-1 0 0,1 0 0,0 0 0,-1 1 0,0-1 0,-4-12 0,0-26 0,5 15 0,0 0 0,2 1 0,1-1 0,0 0 0,2 1 0,0 0 0,2 0 0,1 0 0,0 1 0,1 0 0,2 1 0,0 0 0,24-33 0,-32 50 0,0-1 0,0 1 0,1-1 0,-1 1 0,1 0 0,0 0 0,0 1 0,0-1 0,0 1 0,1 0 0,-1 0 0,0 0 0,1 1 0,5-2 0,-7 3 0,0 0 0,0 0 0,0 0 0,0 0 0,0 1 0,0-1 0,0 1 0,0 0 0,0 0 0,0 0 0,0 0 0,0 0 0,-1 1 0,1-1 0,0 1 0,-1 0 0,0-1 0,1 1 0,-1 0 0,0 1 0,0-1 0,0 0 0,2 4 0,5 6 0,-2 1 0,1-1 0,-2 2 0,0-1 0,0 1 0,-1-1 0,-1 2 0,0-1 0,-1 0 0,1 21 0,0 18 0,-5 80 0,0-96 0,1-36 0,0 0 0,-1 1 0,1-1 0,0 0 0,0 0 0,0 1 0,0-1 0,1 0 0,-1 1 0,0-1 0,1 0 0,-1 0 0,0 1 0,1-1 0,-1 0 0,1 0 0,0 0 0,-1 0 0,1 0 0,1 2 0,-1-3 0,0 1 0,0-1 0,0 0 0,0 0 0,0 0 0,0 0 0,-1 0 0,1 0 0,0 0 0,0-1 0,0 1 0,0 0 0,0 0 0,-1-1 0,1 1 0,0 0 0,0-1 0,-1 1 0,1-1 0,0 1 0,0-1 0,0 0 0,46-49 0,-40 41 0,85-104 0,-6-4 0,99-177 0,-130 201 0,-55 92 0,0 0 0,0 1 0,1-1 0,-1 0 0,0 1 0,0-1 0,1 0 0,-1 1 0,1-1 0,-1 0 0,1 1 0,-1-1 0,1 1 0,-1-1 0,1 1 0,-1-1 0,1 1 0,-1 0 0,1-1 0,0 1 0,-1-1 0,1 1 0,0 0 0,-1 0 0,1-1 0,0 1 0,-1 0 0,1 0 0,0 0 0,0 0 0,-1 0 0,1 0 0,0 0 0,0 0 0,-1 0 0,1 0 0,0 0 0,-1 1 0,1-1 0,0 0 0,0 0 0,-1 1 0,1-1 0,-1 1 0,1-1 0,0 0 0,-1 1 0,1-1 0,-1 1 0,1-1 0,-1 1 0,1-1 0,-1 1 0,1 0 0,-1-1 0,0 1 0,1 0 0,-1-1 0,0 1 0,0 0 0,1-1 0,-1 1 0,0 0 0,0-1 0,0 2 0,15 55 0,-15-55 0,11 65 0,-4 0 0,-2 0 0,-3 0 0,-3 0 0,-3 1 0,-4-2 0,-20 91 0,25-145 0,0 0 0,-1 0 0,0 0 0,-1-1 0,-1 1 0,0-1 0,0-1 0,-11 15 0,13-21 0,0 0 0,0-1 0,0 1 0,0-1 0,-1 1 0,0-1 0,1 0 0,-1-1 0,0 1 0,0-1 0,0 0 0,-1-1 0,1 1 0,0-1 0,-1 0 0,1 0 0,-1-1 0,1 1 0,-1-1 0,-11-1 0,10 0 0,-1 0 0,0 0 0,0 0 0,0-1 0,0 0 0,1 0 0,-1-1 0,1 0 0,0-1 0,-12-6 0,19 10 0,0-1 0,-1 1 0,1 0 0,0 0 0,-1-1 0,1 1 0,0-1 0,0 1 0,-1 0 0,1-1 0,0 1 0,0 0 0,0-1 0,-1 1 0,1-1 0,0 1 0,0-1 0,0 1 0,0-1 0,0 1 0,0 0 0,0-1 0,0 1 0,0-1 0,0 1 0,0-1 0,0 1 0,0-1 0,0 1 0,1 0 0,-1-1 0,0 1 0,0-1 0,0 1 0,1 0 0,-1-1 0,0 1 0,0 0 0,1-1 0,-1 1 0,0 0 0,1-1 0,-1 1 0,0 0 0,1-1 0,22-9 0,6 3 0,-17 4 0,0 0 0,-1 0 0,0-1 0,0-1 0,0 0 0,0 0 0,-1-1 0,1 0 0,16-15 0,24-22 0,-29 21 0,2 1 0,1 1 0,0 2 0,1 0 0,56-26 0,-75 41 0,1 0 0,-1 1 0,1 0 0,0 1 0,-1 0 0,1 0 0,0 0 0,0 1 0,0 0 0,0 1 0,0-1 0,12 4 0,-12-1 0,0 0 0,0 1 0,0 0 0,0 0 0,-1 1 0,0 0 0,0 0 0,0 1 0,0-1 0,-1 1 0,0 1 0,0-1 0,9 15 0,0 3-227,-1 1-1,-1 1 1,-1 0-1,-2 0 1,10 37-1,30 154-6598</inkml:trace>
+</inkml:ink>
+</file>
+
+<file path=word/ink/ink5.xml><?xml version="1.0" encoding="utf-8"?>
+<inkml:ink xmlns:inkml="http://www.w3.org/2003/InkML">
+  <inkml:definitions>
+    <inkml:context xml:id="ctx0">
+      <inkml:inkSource xml:id="inkSrc0">
+        <inkml:traceFormat>
+          <inkml:channel name="X" type="integer" min="-2.14748E9" max="2.14748E9" units="cm"/>
+          <inkml:channel name="Y" type="integer" min="-2.14748E9" max="2.14748E9" units="cm"/>
+          <inkml:channel name="F" type="integer" max="32767" units="dev"/>
+        </inkml:traceFormat>
+        <inkml:channelProperties>
+          <inkml:channelProperty channel="X" name="resolution" value="1000" units="1/cm"/>
+          <inkml:channelProperty channel="Y" name="resolution" value="1000" units="1/cm"/>
+          <inkml:channelProperty channel="F" name="resolution" value="0" units="1/dev"/>
+        </inkml:channelProperties>
+      </inkml:inkSource>
+      <inkml:timestamp xml:id="ts0" timeString="2025-02-26T12:15:32.867"/>
+    </inkml:context>
+    <inkml:brush xml:id="br0">
+      <inkml:brushProperty name="width" value="0.035" units="cm"/>
+      <inkml:brushProperty name="height" value="0.035" units="cm"/>
+    </inkml:brush>
+  </inkml:definitions>
+  <inkml:trace contextRef="#ctx0" brushRef="#br0">573 1 24575,'70'22'0,"0"4"0,-2 3 0,-1 2 0,76 50 0,-107-59 0,-1 1 0,-1 2 0,-2 2 0,0 0 0,-2 2 0,36 45 0,-57-61 0,0 1 0,0-1 0,-1 2 0,-1-1 0,0 1 0,-1 0 0,-1 1 0,5 21 0,-8-25 0,-1-1 0,0 1 0,0-1 0,-1 1 0,-1 0 0,0-1 0,-1 0 0,0 1 0,-1-1 0,0 0 0,-1 0 0,0 0 0,-6 10 0,-1 0 0,-1-1 0,-1-1 0,-1 0 0,-1-1 0,-1-1 0,0 0 0,-1-1 0,-1-1 0,0-1 0,-1 0 0,-22 11 0,-10 3 0,0-3 0,-2-1 0,-77 22 0,1-11 0,-222 30 0,164-35 0,174-27 0,0 0 0,0 1 0,1 0 0,0 1 0,0 0 0,-17 11 0,27-15 0,-1 1 0,1 0 0,-1 0 0,1 0 0,0 0 0,0 1 0,0-1 0,0 0 0,0 1 0,0 0 0,1-1 0,-1 1 0,1 0 0,0 0 0,-1 0 0,2 0 0,-1 0 0,0 0 0,0 0 0,1 0 0,0 0 0,0 0 0,0 0 0,0 0 0,0 1 0,0-1 0,1 0 0,0 0 0,-1 0 0,3 4 0,2 5 0,1 0 0,0-1 0,1 0 0,0 0 0,1-1 0,0 0 0,1 0 0,0-1 0,17 15 0,13 7 0,58 36 0,-30-28 24,2-2 0,1-4 0,2-3 0,121 35-1,-64-33-765,245 30 0,-114-39-6084</inkml:trace>
+</inkml:ink>
+</file>
+
+<file path=word/ink/ink6.xml><?xml version="1.0" encoding="utf-8"?>
+<inkml:ink xmlns:inkml="http://www.w3.org/2003/InkML">
+  <inkml:definitions>
+    <inkml:context xml:id="ctx0">
+      <inkml:inkSource xml:id="inkSrc0">
+        <inkml:traceFormat>
+          <inkml:channel name="X" type="integer" min="-2.14748E9" max="2.14748E9" units="cm"/>
+          <inkml:channel name="Y" type="integer" min="-2.14748E9" max="2.14748E9" units="cm"/>
+          <inkml:channel name="F" type="integer" max="32767" units="dev"/>
+        </inkml:traceFormat>
+        <inkml:channelProperties>
+          <inkml:channelProperty channel="X" name="resolution" value="1000" units="1/cm"/>
+          <inkml:channelProperty channel="Y" name="resolution" value="1000" units="1/cm"/>
+          <inkml:channelProperty channel="F" name="resolution" value="0" units="1/dev"/>
+        </inkml:channelProperties>
+      </inkml:inkSource>
+      <inkml:timestamp xml:id="ts0" timeString="2025-02-26T12:15:32.467"/>
+    </inkml:context>
+    <inkml:brush xml:id="br0">
+      <inkml:brushProperty name="width" value="0.035" units="cm"/>
+      <inkml:brushProperty name="height" value="0.035" units="cm"/>
+    </inkml:brush>
+  </inkml:definitions>
+  <inkml:trace contextRef="#ctx0" brushRef="#br0">542 1 24575,'0'19'0,"0"45"0,-7 45 0,-8 34 0,-8 33 0,-13 25 0,-13 10 0,-12 9 0,-8-9 0,-5-6 0,4-20 0,13-28 0,10-41 0,13-40-8191</inkml:trace>
+</inkml:ink>
+</file>
+
+<file path=word/ink/ink7.xml><?xml version="1.0" encoding="utf-8"?>
+<inkml:ink xmlns:inkml="http://www.w3.org/2003/InkML">
+  <inkml:definitions>
+    <inkml:context xml:id="ctx0">
+      <inkml:inkSource xml:id="inkSrc0">
+        <inkml:traceFormat>
+          <inkml:channel name="X" type="integer" min="-2.14748E9" max="2.14748E9" units="cm"/>
+          <inkml:channel name="Y" type="integer" min="-2.14748E9" max="2.14748E9" units="cm"/>
+          <inkml:channel name="F" type="integer" max="32767" units="dev"/>
+        </inkml:traceFormat>
+        <inkml:channelProperties>
+          <inkml:channelProperty channel="X" name="resolution" value="1000" units="1/cm"/>
+          <inkml:channelProperty channel="Y" name="resolution" value="1000" units="1/cm"/>
+          <inkml:channelProperty channel="F" name="resolution" value="0" units="1/dev"/>
+        </inkml:channelProperties>
+      </inkml:inkSource>
+      <inkml:timestamp xml:id="ts0" timeString="2025-02-26T12:15:36.345"/>
+    </inkml:context>
+    <inkml:brush xml:id="br0">
+      <inkml:brushProperty name="width" value="0.035" units="cm"/>
+      <inkml:brushProperty name="height" value="0.035" units="cm"/>
+    </inkml:brush>
+  </inkml:definitions>
+  <inkml:trace contextRef="#ctx0" brushRef="#br0">1 0 24575</inkml:trace>
+</inkml:ink>
 </file>
 
 <file path=word/theme/theme1.xml><?xml version="1.0" encoding="utf-8"?>

</xml_diff>